<commit_message>
review1 bis spring security
</commit_message>
<xml_diff>
--- a/Bachelor NEU.docx
+++ b/Bachelor NEU.docx
@@ -16197,6 +16197,9 @@
         <w:t xml:space="preserve"> wie ein</w:t>
       </w:r>
       <w:r>
+        <w:t>en</w:t>
+      </w:r>
+      <w:r>
         <w:t xml:space="preserve"> Microservice</w:t>
       </w:r>
       <w:r>
@@ -17409,9 +17412,16 @@
         <w:t xml:space="preserve"> anhand eines Beispiels verdeutlicht. </w:t>
       </w:r>
     </w:p>
-    <w:p>
-      <w:pPr>
-        <w:shd w:val="clear" w:color="auto" w:fill="2B2B2B"/>
+    <w:p/>
+    <w:p>
+      <w:pPr>
+        <w:pBdr>
+          <w:top w:val="single" w:sz="4" w:space="1" w:color="auto"/>
+          <w:left w:val="single" w:sz="4" w:space="4" w:color="auto"/>
+          <w:bottom w:val="single" w:sz="4" w:space="1" w:color="auto"/>
+          <w:right w:val="single" w:sz="4" w:space="4" w:color="auto"/>
+        </w:pBdr>
+        <w:shd w:val="clear" w:color="auto" w:fill="FFFFFF"/>
         <w:tabs>
           <w:tab w:val="left" w:pos="916"/>
           <w:tab w:val="left" w:pos="1832"/>
@@ -17434,26 +17444,37 @@
         <w:jc w:val="left"/>
         <w:rPr>
           <w:rFonts w:ascii="Courier New" w:eastAsia="Times New Roman" w:hAnsi="Courier New" w:cs="Courier New"/>
-          <w:color w:val="A9B7C6"/>
-          <w:sz w:val="16"/>
-          <w:szCs w:val="16"/>
-          <w:lang w:eastAsia="de-DE"/>
-        </w:rPr>
-      </w:pPr>
-      <w:r>
-        <w:rPr>
-          <w:rFonts w:ascii="Courier New" w:eastAsia="Times New Roman" w:hAnsi="Courier New" w:cs="Courier New"/>
-          <w:color w:val="E8BF6A"/>
-          <w:sz w:val="16"/>
-          <w:szCs w:val="16"/>
-          <w:lang w:eastAsia="de-DE"/>
-        </w:rPr>
-        <w:t xml:space="preserve">&lt;table </w:t>
-      </w:r>
-      <w:r>
-        <w:rPr>
-          <w:rFonts w:ascii="Courier New" w:eastAsia="Times New Roman" w:hAnsi="Courier New" w:cs="Courier New"/>
-          <w:color w:val="BABABA"/>
+          <w:color w:val="080808"/>
+          <w:sz w:val="16"/>
+          <w:szCs w:val="16"/>
+          <w:lang w:eastAsia="de-DE"/>
+        </w:rPr>
+      </w:pPr>
+      <w:r>
+        <w:rPr>
+          <w:rFonts w:ascii="Courier New" w:eastAsia="Times New Roman" w:hAnsi="Courier New" w:cs="Courier New"/>
+          <w:color w:val="080808"/>
+          <w:sz w:val="16"/>
+          <w:szCs w:val="16"/>
+          <w:lang w:eastAsia="de-DE"/>
+        </w:rPr>
+        <w:lastRenderedPageBreak/>
+        <w:t>&lt;</w:t>
+      </w:r>
+      <w:r>
+        <w:rPr>
+          <w:rFonts w:ascii="Courier New" w:eastAsia="Times New Roman" w:hAnsi="Courier New" w:cs="Courier New"/>
+          <w:color w:val="0033B3"/>
+          <w:sz w:val="16"/>
+          <w:szCs w:val="16"/>
+          <w:lang w:eastAsia="de-DE"/>
+        </w:rPr>
+        <w:t xml:space="preserve">table </w:t>
+      </w:r>
+      <w:r>
+        <w:rPr>
+          <w:rFonts w:ascii="Courier New" w:eastAsia="Times New Roman" w:hAnsi="Courier New" w:cs="Courier New"/>
+          <w:color w:val="174AD4"/>
           <w:sz w:val="16"/>
           <w:szCs w:val="16"/>
           <w:lang w:eastAsia="de-DE"/>
@@ -17463,7 +17484,7 @@
       <w:r>
         <w:rPr>
           <w:rFonts w:ascii="Courier New" w:eastAsia="Times New Roman" w:hAnsi="Courier New" w:cs="Courier New"/>
-          <w:color w:val="A5C261"/>
+          <w:color w:val="067D17"/>
           <w:sz w:val="16"/>
           <w:szCs w:val="16"/>
           <w:lang w:eastAsia="de-DE"/>
@@ -17473,7 +17494,7 @@
       <w:r>
         <w:rPr>
           <w:rFonts w:ascii="Courier New" w:eastAsia="Times New Roman" w:hAnsi="Courier New" w:cs="Courier New"/>
-          <w:color w:val="9876AA"/>
+          <w:color w:val="871094"/>
           <w:sz w:val="16"/>
           <w:szCs w:val="16"/>
           <w:lang w:eastAsia="de-DE"/>
@@ -17483,7 +17504,7 @@
       <w:r>
         <w:rPr>
           <w:rFonts w:ascii="Courier New" w:eastAsia="Times New Roman" w:hAnsi="Courier New" w:cs="Courier New"/>
-          <w:color w:val="BABABA"/>
+          <w:color w:val="174AD4"/>
           <w:sz w:val="16"/>
           <w:szCs w:val="16"/>
           <w:lang w:eastAsia="de-DE"/>
@@ -17493,7 +17514,7 @@
       <w:r>
         <w:rPr>
           <w:rFonts w:ascii="Courier New" w:eastAsia="Times New Roman" w:hAnsi="Courier New" w:cs="Courier New"/>
-          <w:color w:val="A5C261"/>
+          <w:color w:val="067D17"/>
           <w:sz w:val="16"/>
           <w:szCs w:val="16"/>
           <w:lang w:eastAsia="de-DE"/>
@@ -17503,7 +17524,7 @@
       <w:r>
         <w:rPr>
           <w:rFonts w:ascii="Courier New" w:eastAsia="Times New Roman" w:hAnsi="Courier New" w:cs="Courier New"/>
-          <w:color w:val="E8BF6A"/>
+          <w:color w:val="080808"/>
           <w:sz w:val="16"/>
           <w:szCs w:val="16"/>
           <w:lang w:eastAsia="de-DE"/>
@@ -17513,18 +17534,28 @@
       <w:r>
         <w:rPr>
           <w:rFonts w:ascii="Courier New" w:eastAsia="Times New Roman" w:hAnsi="Courier New" w:cs="Courier New"/>
-          <w:color w:val="E8BF6A"/>
+          <w:color w:val="080808"/>
           <w:sz w:val="16"/>
           <w:szCs w:val="16"/>
           <w:lang w:eastAsia="de-DE"/>
         </w:rPr>
         <w:br/>
-        <w:t xml:space="preserve">    &lt;td </w:t>
-      </w:r>
-      <w:r>
-        <w:rPr>
-          <w:rFonts w:ascii="Courier New" w:eastAsia="Times New Roman" w:hAnsi="Courier New" w:cs="Courier New"/>
-          <w:color w:val="BABABA"/>
+        <w:t xml:space="preserve">    &lt;</w:t>
+      </w:r>
+      <w:r>
+        <w:rPr>
+          <w:rFonts w:ascii="Courier New" w:eastAsia="Times New Roman" w:hAnsi="Courier New" w:cs="Courier New"/>
+          <w:color w:val="0033B3"/>
+          <w:sz w:val="16"/>
+          <w:szCs w:val="16"/>
+          <w:lang w:eastAsia="de-DE"/>
+        </w:rPr>
+        <w:t xml:space="preserve">td </w:t>
+      </w:r>
+      <w:r>
+        <w:rPr>
+          <w:rFonts w:ascii="Courier New" w:eastAsia="Times New Roman" w:hAnsi="Courier New" w:cs="Courier New"/>
+          <w:color w:val="174AD4"/>
           <w:sz w:val="16"/>
           <w:szCs w:val="16"/>
           <w:lang w:eastAsia="de-DE"/>
@@ -17534,7 +17565,7 @@
       <w:r>
         <w:rPr>
           <w:rFonts w:ascii="Courier New" w:eastAsia="Times New Roman" w:hAnsi="Courier New" w:cs="Courier New"/>
-          <w:color w:val="A5C261"/>
+          <w:color w:val="067D17"/>
           <w:sz w:val="16"/>
           <w:szCs w:val="16"/>
           <w:lang w:eastAsia="de-DE"/>
@@ -17544,48 +17575,68 @@
       <w:r>
         <w:rPr>
           <w:rFonts w:ascii="Courier New" w:eastAsia="Times New Roman" w:hAnsi="Courier New" w:cs="Courier New"/>
-          <w:color w:val="E8BF6A"/>
-          <w:sz w:val="16"/>
-          <w:szCs w:val="16"/>
-          <w:lang w:eastAsia="de-DE"/>
-        </w:rPr>
-        <w:t xml:space="preserve">&gt; </w:t>
-      </w:r>
-      <w:r>
-        <w:rPr>
-          <w:rFonts w:ascii="Courier New" w:eastAsia="Times New Roman" w:hAnsi="Courier New" w:cs="Courier New"/>
-          <w:color w:val="A9B7C6"/>
-          <w:sz w:val="16"/>
-          <w:szCs w:val="16"/>
-          <w:lang w:eastAsia="de-DE"/>
-        </w:rPr>
-        <w:t xml:space="preserve">Service ist nicht verfügbar </w:t>
-      </w:r>
-      <w:r>
-        <w:rPr>
-          <w:rFonts w:ascii="Courier New" w:eastAsia="Times New Roman" w:hAnsi="Courier New" w:cs="Courier New"/>
-          <w:color w:val="E8BF6A"/>
-          <w:sz w:val="16"/>
-          <w:szCs w:val="16"/>
-          <w:lang w:eastAsia="de-DE"/>
-        </w:rPr>
-        <w:t>&lt;/td&gt;</w:t>
-      </w:r>
-      <w:r>
-        <w:rPr>
-          <w:rFonts w:ascii="Courier New" w:eastAsia="Times New Roman" w:hAnsi="Courier New" w:cs="Courier New"/>
-          <w:color w:val="E8BF6A"/>
+          <w:color w:val="080808"/>
+          <w:sz w:val="16"/>
+          <w:szCs w:val="16"/>
+          <w:lang w:eastAsia="de-DE"/>
+        </w:rPr>
+        <w:t>&gt; Service ist nicht verfügbar &lt;/</w:t>
+      </w:r>
+      <w:r>
+        <w:rPr>
+          <w:rFonts w:ascii="Courier New" w:eastAsia="Times New Roman" w:hAnsi="Courier New" w:cs="Courier New"/>
+          <w:color w:val="0033B3"/>
+          <w:sz w:val="16"/>
+          <w:szCs w:val="16"/>
+          <w:lang w:eastAsia="de-DE"/>
+        </w:rPr>
+        <w:t>td</w:t>
+      </w:r>
+      <w:r>
+        <w:rPr>
+          <w:rFonts w:ascii="Courier New" w:eastAsia="Times New Roman" w:hAnsi="Courier New" w:cs="Courier New"/>
+          <w:color w:val="080808"/>
+          <w:sz w:val="16"/>
+          <w:szCs w:val="16"/>
+          <w:lang w:eastAsia="de-DE"/>
+        </w:rPr>
+        <w:t>&gt;</w:t>
+      </w:r>
+      <w:r>
+        <w:rPr>
+          <w:rFonts w:ascii="Courier New" w:eastAsia="Times New Roman" w:hAnsi="Courier New" w:cs="Courier New"/>
+          <w:color w:val="080808"/>
           <w:sz w:val="16"/>
           <w:szCs w:val="16"/>
           <w:lang w:eastAsia="de-DE"/>
         </w:rPr>
         <w:br/>
-        <w:t>&lt;/table&gt;</w:t>
-      </w:r>
-      <w:r>
-        <w:rPr>
-          <w:rFonts w:ascii="Courier New" w:eastAsia="Times New Roman" w:hAnsi="Courier New" w:cs="Courier New"/>
-          <w:color w:val="E8BF6A"/>
+        <w:t>&lt;/</w:t>
+      </w:r>
+      <w:r>
+        <w:rPr>
+          <w:rFonts w:ascii="Courier New" w:eastAsia="Times New Roman" w:hAnsi="Courier New" w:cs="Courier New"/>
+          <w:color w:val="0033B3"/>
+          <w:sz w:val="16"/>
+          <w:szCs w:val="16"/>
+          <w:lang w:eastAsia="de-DE"/>
+        </w:rPr>
+        <w:t>table</w:t>
+      </w:r>
+      <w:r>
+        <w:rPr>
+          <w:rFonts w:ascii="Courier New" w:eastAsia="Times New Roman" w:hAnsi="Courier New" w:cs="Courier New"/>
+          <w:color w:val="080808"/>
+          <w:sz w:val="16"/>
+          <w:szCs w:val="16"/>
+          <w:lang w:eastAsia="de-DE"/>
+        </w:rPr>
+        <w:t>&gt;</w:t>
+      </w:r>
+      <w:r>
+        <w:rPr>
+          <w:rFonts w:ascii="Courier New" w:eastAsia="Times New Roman" w:hAnsi="Courier New" w:cs="Courier New"/>
+          <w:color w:val="080808"/>
           <w:sz w:val="16"/>
           <w:szCs w:val="16"/>
           <w:lang w:eastAsia="de-DE"/>
@@ -17595,19 +17646,28 @@
       <w:r>
         <w:rPr>
           <w:rFonts w:ascii="Courier New" w:eastAsia="Times New Roman" w:hAnsi="Courier New" w:cs="Courier New"/>
-          <w:color w:val="E8BF6A"/>
-          <w:sz w:val="16"/>
-          <w:szCs w:val="16"/>
-          <w:lang w:eastAsia="de-DE"/>
-        </w:rPr>
-        <w:lastRenderedPageBreak/>
+          <w:color w:val="080808"/>
+          <w:sz w:val="16"/>
+          <w:szCs w:val="16"/>
+          <w:lang w:eastAsia="de-DE"/>
+        </w:rPr>
         <w:br/>
-        <w:t xml:space="preserve">&lt;table </w:t>
-      </w:r>
-      <w:r>
-        <w:rPr>
-          <w:rFonts w:ascii="Courier New" w:eastAsia="Times New Roman" w:hAnsi="Courier New" w:cs="Courier New"/>
-          <w:color w:val="BABABA"/>
+        <w:t>&lt;</w:t>
+      </w:r>
+      <w:r>
+        <w:rPr>
+          <w:rFonts w:ascii="Courier New" w:eastAsia="Times New Roman" w:hAnsi="Courier New" w:cs="Courier New"/>
+          <w:color w:val="0033B3"/>
+          <w:sz w:val="16"/>
+          <w:szCs w:val="16"/>
+          <w:lang w:eastAsia="de-DE"/>
+        </w:rPr>
+        <w:t xml:space="preserve">table </w:t>
+      </w:r>
+      <w:r>
+        <w:rPr>
+          <w:rFonts w:ascii="Courier New" w:eastAsia="Times New Roman" w:hAnsi="Courier New" w:cs="Courier New"/>
+          <w:color w:val="174AD4"/>
           <w:sz w:val="16"/>
           <w:szCs w:val="16"/>
           <w:lang w:eastAsia="de-DE"/>
@@ -17617,7 +17677,7 @@
       <w:r>
         <w:rPr>
           <w:rFonts w:ascii="Courier New" w:eastAsia="Times New Roman" w:hAnsi="Courier New" w:cs="Courier New"/>
-          <w:color w:val="A5C261"/>
+          <w:color w:val="067D17"/>
           <w:sz w:val="16"/>
           <w:szCs w:val="16"/>
           <w:lang w:eastAsia="de-DE"/>
@@ -17627,7 +17687,7 @@
       <w:r>
         <w:rPr>
           <w:rFonts w:ascii="Courier New" w:eastAsia="Times New Roman" w:hAnsi="Courier New" w:cs="Courier New"/>
-          <w:color w:val="9876AA"/>
+          <w:color w:val="871094"/>
           <w:sz w:val="16"/>
           <w:szCs w:val="16"/>
           <w:lang w:eastAsia="de-DE"/>
@@ -17637,7 +17697,7 @@
       <w:r>
         <w:rPr>
           <w:rFonts w:ascii="Courier New" w:eastAsia="Times New Roman" w:hAnsi="Courier New" w:cs="Courier New"/>
-          <w:color w:val="BABABA"/>
+          <w:color w:val="174AD4"/>
           <w:sz w:val="16"/>
           <w:szCs w:val="16"/>
           <w:lang w:eastAsia="de-DE"/>
@@ -17647,7 +17707,7 @@
       <w:r>
         <w:rPr>
           <w:rFonts w:ascii="Courier New" w:eastAsia="Times New Roman" w:hAnsi="Courier New" w:cs="Courier New"/>
-          <w:color w:val="A5C261"/>
+          <w:color w:val="067D17"/>
           <w:sz w:val="16"/>
           <w:szCs w:val="16"/>
           <w:lang w:eastAsia="de-DE"/>
@@ -17657,7 +17717,7 @@
       <w:r>
         <w:rPr>
           <w:rFonts w:ascii="Courier New" w:eastAsia="Times New Roman" w:hAnsi="Courier New" w:cs="Courier New"/>
-          <w:color w:val="E8BF6A"/>
+          <w:color w:val="080808"/>
           <w:sz w:val="16"/>
           <w:szCs w:val="16"/>
           <w:lang w:eastAsia="de-DE"/>
@@ -17667,60 +17727,130 @@
       <w:r>
         <w:rPr>
           <w:rFonts w:ascii="Courier New" w:eastAsia="Times New Roman" w:hAnsi="Courier New" w:cs="Courier New"/>
-          <w:color w:val="E8BF6A"/>
+          <w:color w:val="080808"/>
           <w:sz w:val="16"/>
           <w:szCs w:val="16"/>
           <w:lang w:eastAsia="de-DE"/>
         </w:rPr>
         <w:br/>
-        <w:t xml:space="preserve">    &lt;tbody&gt;</w:t>
-      </w:r>
-      <w:r>
-        <w:rPr>
-          <w:rFonts w:ascii="Courier New" w:eastAsia="Times New Roman" w:hAnsi="Courier New" w:cs="Courier New"/>
-          <w:color w:val="E8BF6A"/>
+        <w:t xml:space="preserve">    &lt;</w:t>
+      </w:r>
+      <w:r>
+        <w:rPr>
+          <w:rFonts w:ascii="Courier New" w:eastAsia="Times New Roman" w:hAnsi="Courier New" w:cs="Courier New"/>
+          <w:color w:val="0033B3"/>
+          <w:sz w:val="16"/>
+          <w:szCs w:val="16"/>
+          <w:lang w:eastAsia="de-DE"/>
+        </w:rPr>
+        <w:t>tbody</w:t>
+      </w:r>
+      <w:r>
+        <w:rPr>
+          <w:rFonts w:ascii="Courier New" w:eastAsia="Times New Roman" w:hAnsi="Courier New" w:cs="Courier New"/>
+          <w:color w:val="080808"/>
+          <w:sz w:val="16"/>
+          <w:szCs w:val="16"/>
+          <w:lang w:eastAsia="de-DE"/>
+        </w:rPr>
+        <w:t>&gt;</w:t>
+      </w:r>
+      <w:r>
+        <w:rPr>
+          <w:rFonts w:ascii="Courier New" w:eastAsia="Times New Roman" w:hAnsi="Courier New" w:cs="Courier New"/>
+          <w:color w:val="080808"/>
           <w:sz w:val="16"/>
           <w:szCs w:val="16"/>
           <w:lang w:eastAsia="de-DE"/>
         </w:rPr>
         <w:br/>
-        <w:t xml:space="preserve">    &lt;tr &gt;</w:t>
-      </w:r>
-      <w:r>
-        <w:rPr>
-          <w:rFonts w:ascii="Courier New" w:eastAsia="Times New Roman" w:hAnsi="Courier New" w:cs="Courier New"/>
-          <w:color w:val="E8BF6A"/>
+        <w:t xml:space="preserve">    &lt;</w:t>
+      </w:r>
+      <w:r>
+        <w:rPr>
+          <w:rFonts w:ascii="Courier New" w:eastAsia="Times New Roman" w:hAnsi="Courier New" w:cs="Courier New"/>
+          <w:color w:val="0033B3"/>
+          <w:sz w:val="16"/>
+          <w:szCs w:val="16"/>
+          <w:lang w:eastAsia="de-DE"/>
+        </w:rPr>
+        <w:t xml:space="preserve">tr </w:t>
+      </w:r>
+      <w:r>
+        <w:rPr>
+          <w:rFonts w:ascii="Courier New" w:eastAsia="Times New Roman" w:hAnsi="Courier New" w:cs="Courier New"/>
+          <w:color w:val="080808"/>
+          <w:sz w:val="16"/>
+          <w:szCs w:val="16"/>
+          <w:lang w:eastAsia="de-DE"/>
+        </w:rPr>
+        <w:t>&gt;</w:t>
+      </w:r>
+      <w:r>
+        <w:rPr>
+          <w:rFonts w:ascii="Courier New" w:eastAsia="Times New Roman" w:hAnsi="Courier New" w:cs="Courier New"/>
+          <w:color w:val="080808"/>
           <w:sz w:val="16"/>
           <w:szCs w:val="16"/>
           <w:lang w:eastAsia="de-DE"/>
         </w:rPr>
         <w:br/>
-        <w:t xml:space="preserve">        &lt;td &gt;</w:t>
-      </w:r>
-      <w:r>
-        <w:rPr>
-          <w:rFonts w:ascii="Courier New" w:eastAsia="Times New Roman" w:hAnsi="Courier New" w:cs="Courier New"/>
-          <w:color w:val="A9B7C6"/>
-          <w:sz w:val="16"/>
-          <w:szCs w:val="16"/>
-          <w:lang w:eastAsia="de-DE"/>
-        </w:rPr>
-        <w:t>Firmenname:</w:t>
-      </w:r>
-      <w:r>
-        <w:rPr>
-          <w:rFonts w:ascii="Courier New" w:eastAsia="Times New Roman" w:hAnsi="Courier New" w:cs="Courier New"/>
-          <w:color w:val="E8BF6A"/>
-          <w:sz w:val="16"/>
-          <w:szCs w:val="16"/>
-          <w:lang w:eastAsia="de-DE"/>
-        </w:rPr>
-        <w:t xml:space="preserve">&lt;/td&gt;&lt;td </w:t>
-      </w:r>
-      <w:r>
-        <w:rPr>
-          <w:rFonts w:ascii="Courier New" w:eastAsia="Times New Roman" w:hAnsi="Courier New" w:cs="Courier New"/>
-          <w:color w:val="9876AA"/>
+        <w:t xml:space="preserve">        &lt;</w:t>
+      </w:r>
+      <w:r>
+        <w:rPr>
+          <w:rFonts w:ascii="Courier New" w:eastAsia="Times New Roman" w:hAnsi="Courier New" w:cs="Courier New"/>
+          <w:color w:val="0033B3"/>
+          <w:sz w:val="16"/>
+          <w:szCs w:val="16"/>
+          <w:lang w:eastAsia="de-DE"/>
+        </w:rPr>
+        <w:t xml:space="preserve">td </w:t>
+      </w:r>
+      <w:r>
+        <w:rPr>
+          <w:rFonts w:ascii="Courier New" w:eastAsia="Times New Roman" w:hAnsi="Courier New" w:cs="Courier New"/>
+          <w:color w:val="080808"/>
+          <w:sz w:val="16"/>
+          <w:szCs w:val="16"/>
+          <w:lang w:eastAsia="de-DE"/>
+        </w:rPr>
+        <w:t>&gt;Firmenname:&lt;/</w:t>
+      </w:r>
+      <w:r>
+        <w:rPr>
+          <w:rFonts w:ascii="Courier New" w:eastAsia="Times New Roman" w:hAnsi="Courier New" w:cs="Courier New"/>
+          <w:color w:val="0033B3"/>
+          <w:sz w:val="16"/>
+          <w:szCs w:val="16"/>
+          <w:lang w:eastAsia="de-DE"/>
+        </w:rPr>
+        <w:t>td</w:t>
+      </w:r>
+      <w:r>
+        <w:rPr>
+          <w:rFonts w:ascii="Courier New" w:eastAsia="Times New Roman" w:hAnsi="Courier New" w:cs="Courier New"/>
+          <w:color w:val="080808"/>
+          <w:sz w:val="16"/>
+          <w:szCs w:val="16"/>
+          <w:lang w:eastAsia="de-DE"/>
+        </w:rPr>
+        <w:t>&gt;&lt;</w:t>
+      </w:r>
+      <w:r>
+        <w:rPr>
+          <w:rFonts w:ascii="Courier New" w:eastAsia="Times New Roman" w:hAnsi="Courier New" w:cs="Courier New"/>
+          <w:color w:val="0033B3"/>
+          <w:sz w:val="16"/>
+          <w:szCs w:val="16"/>
+          <w:lang w:eastAsia="de-DE"/>
+        </w:rPr>
+        <w:t xml:space="preserve">td </w:t>
+      </w:r>
+      <w:r>
+        <w:rPr>
+          <w:rFonts w:ascii="Courier New" w:eastAsia="Times New Roman" w:hAnsi="Courier New" w:cs="Courier New"/>
+          <w:color w:val="871094"/>
           <w:sz w:val="16"/>
           <w:szCs w:val="16"/>
           <w:lang w:eastAsia="de-DE"/>
@@ -17730,7 +17860,7 @@
       <w:r>
         <w:rPr>
           <w:rFonts w:ascii="Courier New" w:eastAsia="Times New Roman" w:hAnsi="Courier New" w:cs="Courier New"/>
-          <w:color w:val="BABABA"/>
+          <w:color w:val="174AD4"/>
           <w:sz w:val="16"/>
           <w:szCs w:val="16"/>
           <w:lang w:eastAsia="de-DE"/>
@@ -17740,7 +17870,7 @@
       <w:r>
         <w:rPr>
           <w:rFonts w:ascii="Courier New" w:eastAsia="Times New Roman" w:hAnsi="Courier New" w:cs="Courier New"/>
-          <w:color w:val="A5C261"/>
+          <w:color w:val="067D17"/>
           <w:sz w:val="16"/>
           <w:szCs w:val="16"/>
           <w:lang w:eastAsia="de-DE"/>
@@ -17750,70 +17880,160 @@
       <w:r>
         <w:rPr>
           <w:rFonts w:ascii="Courier New" w:eastAsia="Times New Roman" w:hAnsi="Courier New" w:cs="Courier New"/>
-          <w:color w:val="E8BF6A"/>
-          <w:sz w:val="16"/>
-          <w:szCs w:val="16"/>
-          <w:lang w:eastAsia="de-DE"/>
-        </w:rPr>
-        <w:t>&gt;&lt;/td&gt;</w:t>
-      </w:r>
-      <w:r>
-        <w:rPr>
-          <w:rFonts w:ascii="Courier New" w:eastAsia="Times New Roman" w:hAnsi="Courier New" w:cs="Courier New"/>
-          <w:color w:val="E8BF6A"/>
+          <w:color w:val="080808"/>
+          <w:sz w:val="16"/>
+          <w:szCs w:val="16"/>
+          <w:lang w:eastAsia="de-DE"/>
+        </w:rPr>
+        <w:t>&gt;&lt;/</w:t>
+      </w:r>
+      <w:r>
+        <w:rPr>
+          <w:rFonts w:ascii="Courier New" w:eastAsia="Times New Roman" w:hAnsi="Courier New" w:cs="Courier New"/>
+          <w:color w:val="0033B3"/>
+          <w:sz w:val="16"/>
+          <w:szCs w:val="16"/>
+          <w:lang w:eastAsia="de-DE"/>
+        </w:rPr>
+        <w:t>td</w:t>
+      </w:r>
+      <w:r>
+        <w:rPr>
+          <w:rFonts w:ascii="Courier New" w:eastAsia="Times New Roman" w:hAnsi="Courier New" w:cs="Courier New"/>
+          <w:color w:val="080808"/>
+          <w:sz w:val="16"/>
+          <w:szCs w:val="16"/>
+          <w:lang w:eastAsia="de-DE"/>
+        </w:rPr>
+        <w:t>&gt;</w:t>
+      </w:r>
+      <w:r>
+        <w:rPr>
+          <w:rFonts w:ascii="Courier New" w:eastAsia="Times New Roman" w:hAnsi="Courier New" w:cs="Courier New"/>
+          <w:color w:val="080808"/>
           <w:sz w:val="16"/>
           <w:szCs w:val="16"/>
           <w:lang w:eastAsia="de-DE"/>
         </w:rPr>
         <w:br/>
-        <w:t xml:space="preserve">    &lt;/tr&gt;</w:t>
-      </w:r>
-      <w:r>
-        <w:rPr>
-          <w:rFonts w:ascii="Courier New" w:eastAsia="Times New Roman" w:hAnsi="Courier New" w:cs="Courier New"/>
-          <w:color w:val="E8BF6A"/>
+        <w:t xml:space="preserve">    &lt;/</w:t>
+      </w:r>
+      <w:r>
+        <w:rPr>
+          <w:rFonts w:ascii="Courier New" w:eastAsia="Times New Roman" w:hAnsi="Courier New" w:cs="Courier New"/>
+          <w:color w:val="0033B3"/>
+          <w:sz w:val="16"/>
+          <w:szCs w:val="16"/>
+          <w:lang w:eastAsia="de-DE"/>
+        </w:rPr>
+        <w:t>tr</w:t>
+      </w:r>
+      <w:r>
+        <w:rPr>
+          <w:rFonts w:ascii="Courier New" w:eastAsia="Times New Roman" w:hAnsi="Courier New" w:cs="Courier New"/>
+          <w:color w:val="080808"/>
+          <w:sz w:val="16"/>
+          <w:szCs w:val="16"/>
+          <w:lang w:eastAsia="de-DE"/>
+        </w:rPr>
+        <w:t>&gt;</w:t>
+      </w:r>
+      <w:r>
+        <w:rPr>
+          <w:rFonts w:ascii="Courier New" w:eastAsia="Times New Roman" w:hAnsi="Courier New" w:cs="Courier New"/>
+          <w:color w:val="080808"/>
           <w:sz w:val="16"/>
           <w:szCs w:val="16"/>
           <w:lang w:eastAsia="de-DE"/>
         </w:rPr>
         <w:br/>
-        <w:t xml:space="preserve">    &lt;tr&gt;</w:t>
-      </w:r>
-      <w:r>
-        <w:rPr>
-          <w:rFonts w:ascii="Courier New" w:eastAsia="Times New Roman" w:hAnsi="Courier New" w:cs="Courier New"/>
-          <w:color w:val="E8BF6A"/>
+        <w:t xml:space="preserve">    &lt;</w:t>
+      </w:r>
+      <w:r>
+        <w:rPr>
+          <w:rFonts w:ascii="Courier New" w:eastAsia="Times New Roman" w:hAnsi="Courier New" w:cs="Courier New"/>
+          <w:color w:val="0033B3"/>
+          <w:sz w:val="16"/>
+          <w:szCs w:val="16"/>
+          <w:lang w:eastAsia="de-DE"/>
+        </w:rPr>
+        <w:t>tr</w:t>
+      </w:r>
+      <w:r>
+        <w:rPr>
+          <w:rFonts w:ascii="Courier New" w:eastAsia="Times New Roman" w:hAnsi="Courier New" w:cs="Courier New"/>
+          <w:color w:val="080808"/>
+          <w:sz w:val="16"/>
+          <w:szCs w:val="16"/>
+          <w:lang w:eastAsia="de-DE"/>
+        </w:rPr>
+        <w:t>&gt;</w:t>
+      </w:r>
+      <w:r>
+        <w:rPr>
+          <w:rFonts w:ascii="Courier New" w:eastAsia="Times New Roman" w:hAnsi="Courier New" w:cs="Courier New"/>
+          <w:color w:val="080808"/>
           <w:sz w:val="16"/>
           <w:szCs w:val="16"/>
           <w:lang w:eastAsia="de-DE"/>
         </w:rPr>
         <w:br/>
-        <w:t xml:space="preserve">        &lt;td &gt;</w:t>
-      </w:r>
-      <w:r>
-        <w:rPr>
-          <w:rFonts w:ascii="Courier New" w:eastAsia="Times New Roman" w:hAnsi="Courier New" w:cs="Courier New"/>
-          <w:color w:val="A9B7C6"/>
-          <w:sz w:val="16"/>
-          <w:szCs w:val="16"/>
-          <w:lang w:eastAsia="de-DE"/>
-        </w:rPr>
-        <w:t>Webseite:</w:t>
-      </w:r>
-      <w:r>
-        <w:rPr>
-          <w:rFonts w:ascii="Courier New" w:eastAsia="Times New Roman" w:hAnsi="Courier New" w:cs="Courier New"/>
-          <w:color w:val="E8BF6A"/>
-          <w:sz w:val="16"/>
-          <w:szCs w:val="16"/>
-          <w:lang w:eastAsia="de-DE"/>
-        </w:rPr>
-        <w:t xml:space="preserve">&lt;/td&gt;&lt;td </w:t>
-      </w:r>
-      <w:r>
-        <w:rPr>
-          <w:rFonts w:ascii="Courier New" w:eastAsia="Times New Roman" w:hAnsi="Courier New" w:cs="Courier New"/>
-          <w:color w:val="9876AA"/>
+        <w:t xml:space="preserve">        &lt;</w:t>
+      </w:r>
+      <w:r>
+        <w:rPr>
+          <w:rFonts w:ascii="Courier New" w:eastAsia="Times New Roman" w:hAnsi="Courier New" w:cs="Courier New"/>
+          <w:color w:val="0033B3"/>
+          <w:sz w:val="16"/>
+          <w:szCs w:val="16"/>
+          <w:lang w:eastAsia="de-DE"/>
+        </w:rPr>
+        <w:t xml:space="preserve">td </w:t>
+      </w:r>
+      <w:r>
+        <w:rPr>
+          <w:rFonts w:ascii="Courier New" w:eastAsia="Times New Roman" w:hAnsi="Courier New" w:cs="Courier New"/>
+          <w:color w:val="080808"/>
+          <w:sz w:val="16"/>
+          <w:szCs w:val="16"/>
+          <w:lang w:eastAsia="de-DE"/>
+        </w:rPr>
+        <w:t>&gt;Webseite:&lt;/</w:t>
+      </w:r>
+      <w:r>
+        <w:rPr>
+          <w:rFonts w:ascii="Courier New" w:eastAsia="Times New Roman" w:hAnsi="Courier New" w:cs="Courier New"/>
+          <w:color w:val="0033B3"/>
+          <w:sz w:val="16"/>
+          <w:szCs w:val="16"/>
+          <w:lang w:eastAsia="de-DE"/>
+        </w:rPr>
+        <w:t>td</w:t>
+      </w:r>
+      <w:r>
+        <w:rPr>
+          <w:rFonts w:ascii="Courier New" w:eastAsia="Times New Roman" w:hAnsi="Courier New" w:cs="Courier New"/>
+          <w:color w:val="080808"/>
+          <w:sz w:val="16"/>
+          <w:szCs w:val="16"/>
+          <w:lang w:eastAsia="de-DE"/>
+        </w:rPr>
+        <w:t>&gt;&lt;</w:t>
+      </w:r>
+      <w:r>
+        <w:rPr>
+          <w:rFonts w:ascii="Courier New" w:eastAsia="Times New Roman" w:hAnsi="Courier New" w:cs="Courier New"/>
+          <w:color w:val="0033B3"/>
+          <w:sz w:val="16"/>
+          <w:szCs w:val="16"/>
+          <w:lang w:eastAsia="de-DE"/>
+        </w:rPr>
+        <w:t xml:space="preserve">td </w:t>
+      </w:r>
+      <w:r>
+        <w:rPr>
+          <w:rFonts w:ascii="Courier New" w:eastAsia="Times New Roman" w:hAnsi="Courier New" w:cs="Courier New"/>
+          <w:color w:val="871094"/>
           <w:sz w:val="16"/>
           <w:szCs w:val="16"/>
           <w:lang w:eastAsia="de-DE"/>
@@ -17823,7 +18043,7 @@
       <w:r>
         <w:rPr>
           <w:rFonts w:ascii="Courier New" w:eastAsia="Times New Roman" w:hAnsi="Courier New" w:cs="Courier New"/>
-          <w:color w:val="BABABA"/>
+          <w:color w:val="174AD4"/>
           <w:sz w:val="16"/>
           <w:szCs w:val="16"/>
           <w:lang w:eastAsia="de-DE"/>
@@ -17833,7 +18053,7 @@
       <w:r>
         <w:rPr>
           <w:rFonts w:ascii="Courier New" w:eastAsia="Times New Roman" w:hAnsi="Courier New" w:cs="Courier New"/>
-          <w:color w:val="A5C261"/>
+          <w:color w:val="067D17"/>
           <w:sz w:val="16"/>
           <w:szCs w:val="16"/>
           <w:lang w:eastAsia="de-DE"/>
@@ -17843,45 +18063,125 @@
       <w:r>
         <w:rPr>
           <w:rFonts w:ascii="Courier New" w:eastAsia="Times New Roman" w:hAnsi="Courier New" w:cs="Courier New"/>
-          <w:color w:val="E8BF6A"/>
-          <w:sz w:val="16"/>
-          <w:szCs w:val="16"/>
-          <w:lang w:eastAsia="de-DE"/>
-        </w:rPr>
-        <w:t>&gt;&lt;/td&gt;</w:t>
-      </w:r>
-      <w:r>
-        <w:rPr>
-          <w:rFonts w:ascii="Courier New" w:eastAsia="Times New Roman" w:hAnsi="Courier New" w:cs="Courier New"/>
-          <w:color w:val="E8BF6A"/>
+          <w:color w:val="080808"/>
+          <w:sz w:val="16"/>
+          <w:szCs w:val="16"/>
+          <w:lang w:eastAsia="de-DE"/>
+        </w:rPr>
+        <w:t>&gt;&lt;/</w:t>
+      </w:r>
+      <w:r>
+        <w:rPr>
+          <w:rFonts w:ascii="Courier New" w:eastAsia="Times New Roman" w:hAnsi="Courier New" w:cs="Courier New"/>
+          <w:color w:val="0033B3"/>
+          <w:sz w:val="16"/>
+          <w:szCs w:val="16"/>
+          <w:lang w:eastAsia="de-DE"/>
+        </w:rPr>
+        <w:t>td</w:t>
+      </w:r>
+      <w:r>
+        <w:rPr>
+          <w:rFonts w:ascii="Courier New" w:eastAsia="Times New Roman" w:hAnsi="Courier New" w:cs="Courier New"/>
+          <w:color w:val="080808"/>
+          <w:sz w:val="16"/>
+          <w:szCs w:val="16"/>
+          <w:lang w:eastAsia="de-DE"/>
+        </w:rPr>
+        <w:t>&gt;</w:t>
+      </w:r>
+      <w:r>
+        <w:rPr>
+          <w:rFonts w:ascii="Courier New" w:eastAsia="Times New Roman" w:hAnsi="Courier New" w:cs="Courier New"/>
+          <w:color w:val="080808"/>
           <w:sz w:val="16"/>
           <w:szCs w:val="16"/>
           <w:lang w:eastAsia="de-DE"/>
         </w:rPr>
         <w:br/>
-        <w:t xml:space="preserve">    &lt;/tr&gt;</w:t>
-      </w:r>
-      <w:r>
-        <w:rPr>
-          <w:rFonts w:ascii="Courier New" w:eastAsia="Times New Roman" w:hAnsi="Courier New" w:cs="Courier New"/>
-          <w:color w:val="E8BF6A"/>
+        <w:t xml:space="preserve">    &lt;/</w:t>
+      </w:r>
+      <w:r>
+        <w:rPr>
+          <w:rFonts w:ascii="Courier New" w:eastAsia="Times New Roman" w:hAnsi="Courier New" w:cs="Courier New"/>
+          <w:color w:val="0033B3"/>
+          <w:sz w:val="16"/>
+          <w:szCs w:val="16"/>
+          <w:lang w:eastAsia="de-DE"/>
+        </w:rPr>
+        <w:t>tr</w:t>
+      </w:r>
+      <w:r>
+        <w:rPr>
+          <w:rFonts w:ascii="Courier New" w:eastAsia="Times New Roman" w:hAnsi="Courier New" w:cs="Courier New"/>
+          <w:color w:val="080808"/>
+          <w:sz w:val="16"/>
+          <w:szCs w:val="16"/>
+          <w:lang w:eastAsia="de-DE"/>
+        </w:rPr>
+        <w:t>&gt;</w:t>
+      </w:r>
+      <w:r>
+        <w:rPr>
+          <w:rFonts w:ascii="Courier New" w:eastAsia="Times New Roman" w:hAnsi="Courier New" w:cs="Courier New"/>
+          <w:color w:val="080808"/>
           <w:sz w:val="16"/>
           <w:szCs w:val="16"/>
           <w:lang w:eastAsia="de-DE"/>
         </w:rPr>
         <w:br/>
-        <w:t xml:space="preserve">    &lt;/tbody&gt;</w:t>
-      </w:r>
-      <w:r>
-        <w:rPr>
-          <w:rFonts w:ascii="Courier New" w:eastAsia="Times New Roman" w:hAnsi="Courier New" w:cs="Courier New"/>
-          <w:color w:val="E8BF6A"/>
+        <w:t xml:space="preserve">    &lt;/</w:t>
+      </w:r>
+      <w:r>
+        <w:rPr>
+          <w:rFonts w:ascii="Courier New" w:eastAsia="Times New Roman" w:hAnsi="Courier New" w:cs="Courier New"/>
+          <w:color w:val="0033B3"/>
+          <w:sz w:val="16"/>
+          <w:szCs w:val="16"/>
+          <w:lang w:eastAsia="de-DE"/>
+        </w:rPr>
+        <w:t>tbody</w:t>
+      </w:r>
+      <w:r>
+        <w:rPr>
+          <w:rFonts w:ascii="Courier New" w:eastAsia="Times New Roman" w:hAnsi="Courier New" w:cs="Courier New"/>
+          <w:color w:val="080808"/>
+          <w:sz w:val="16"/>
+          <w:szCs w:val="16"/>
+          <w:lang w:eastAsia="de-DE"/>
+        </w:rPr>
+        <w:t>&gt;</w:t>
+      </w:r>
+      <w:r>
+        <w:rPr>
+          <w:rFonts w:ascii="Courier New" w:eastAsia="Times New Roman" w:hAnsi="Courier New" w:cs="Courier New"/>
+          <w:color w:val="080808"/>
           <w:sz w:val="16"/>
           <w:szCs w:val="16"/>
           <w:lang w:eastAsia="de-DE"/>
         </w:rPr>
         <w:br/>
-        <w:t>&lt;/table&gt;</w:t>
+        <w:t>&lt;/</w:t>
+      </w:r>
+      <w:r>
+        <w:rPr>
+          <w:rFonts w:ascii="Courier New" w:eastAsia="Times New Roman" w:hAnsi="Courier New" w:cs="Courier New"/>
+          <w:color w:val="0033B3"/>
+          <w:sz w:val="16"/>
+          <w:szCs w:val="16"/>
+          <w:lang w:eastAsia="de-DE"/>
+        </w:rPr>
+        <w:t>table</w:t>
+      </w:r>
+      <w:r>
+        <w:rPr>
+          <w:rFonts w:ascii="Courier New" w:eastAsia="Times New Roman" w:hAnsi="Courier New" w:cs="Courier New"/>
+          <w:color w:val="080808"/>
+          <w:sz w:val="16"/>
+          <w:szCs w:val="16"/>
+          <w:lang w:eastAsia="de-DE"/>
+        </w:rPr>
+        <w:t>&gt;</w:t>
       </w:r>
     </w:p>
     <w:p/>
@@ -17905,7 +18205,13 @@
         <w:t>c</w:t>
       </w:r>
       <w:r>
-        <w:t>ompanies welches im Controller dem Model hinzugefügt wurde in einer foreach-Schleife durchlaufen und anhand einer Tabelle wiedergegeben. Die Tabelle wird dynamisch erzeugt. Ausgegeben werden Name und Webseite (URL) der einzelnen Firmen. Falls der Microservice</w:t>
+        <w:t>ompanies welches im Controller</w:t>
+      </w:r>
+      <w:r>
+        <w:t xml:space="preserve"> des Besucherservices</w:t>
+      </w:r>
+      <w:r>
+        <w:t xml:space="preserve"> dem Model hinzugefügt wurde in einer foreach-Schleife durchlaufen und anhand einer Tabelle wiedergegeben. Die Tabelle wird dynamisch erzeugt. Ausgegeben werden Name und Webseite (URL) der einzelnen Firmen. Falls der Microservice</w:t>
       </w:r>
       <w:r>
         <w:t xml:space="preserve"> Firmenservice (welcher die Firmendaten bereitstellt)</w:t>
@@ -17952,10 +18258,10 @@
           <w:noProof/>
         </w:rPr>
         <w:drawing>
-          <wp:inline distT="0" distB="0" distL="0" distR="0" wp14:anchorId="705955DE" wp14:editId="517E0DAE">
-            <wp:extent cx="4767943" cy="3533724"/>
+          <wp:inline distT="0" distB="0" distL="0" distR="0" wp14:anchorId="398D4F6C" wp14:editId="15F9019A">
+            <wp:extent cx="5035550" cy="3663950"/>
             <wp:effectExtent l="0" t="0" r="0" b="0"/>
-            <wp:docPr id="19" name="Grafik 19"/>
+            <wp:docPr id="30" name="Grafik 30"/>
             <wp:cNvGraphicFramePr>
               <a:graphicFrameLocks xmlns:a="http://schemas.openxmlformats.org/drawingml/2006/main" noChangeAspect="1"/>
             </wp:cNvGraphicFramePr>
@@ -17984,7 +18290,7 @@
                   <pic:spPr bwMode="auto">
                     <a:xfrm>
                       <a:off x="0" y="0"/>
-                      <a:ext cx="4771778" cy="3536566"/>
+                      <a:ext cx="5035550" cy="3663950"/>
                     </a:xfrm>
                     <a:prstGeom prst="rect">
                       <a:avLst/>
@@ -18031,7 +18337,6 @@
       </w:pPr>
       <w:bookmarkStart w:id="45" w:name="_Toc85546882"/>
       <w:r>
-        <w:lastRenderedPageBreak/>
         <w:t>ZUSAMMENSPIEL SERVICES</w:t>
       </w:r>
       <w:r>
@@ -18282,7 +18587,31 @@
         <w:t xml:space="preserve">interagiert. Die Verwendung von Eureka Discovery Service und Netflix Feign in der Anwendung wird in den folgenden Kapiteln beschrieben. </w:t>
       </w:r>
       <w:r>
-        <w:t>Für die IT-Kom Anwendung wurde das Gateway als Spring Boot Projekt ApiGateway umgesetzt. Diesem wurde die Abhängigkeiten spring-cloud-starter-gateway in der Datei pom.xml hinzugefügt. In der Datei application.properties werden zentral die Eigenschaften der jeweiligen Anwendung gespeichert. In dieser Datei wurde der Port 8081 festgelegt über den Anfragen des Clients zum jeweiligen benötigten Service weitergeleitet werden. Zum Beispiel leitet ein Aufruf der URL localhost://8081/Firmenverwaltung/ einen Request zum Service Firmenverwaltung. Somit muss dem Aufrufer nur noch der Port des Api-Gateways und der Name des Service bekannt sein.</w:t>
+        <w:t>Für die IT-Kom Anwendung wurde das Gateway als Spring Boot Projekt ApiGateway umgesetzt. Diesem wurde die Abhängigkeit spring-cloud-starter-gateway in der Datei pom.xml hinzugefügt. In der Datei application.properties werden zentral die Eigenschaften der jeweiligen Anwendung gespeichert. In dieser Datei wurde der Port 8081 festgelegt über den Anfragen des Clients zum jeweiligen benötigten Service weitergeleitet werden. Zum Beispiel leitet ein Aufruf der URL localhost://8081/</w:t>
+      </w:r>
+      <w:r>
+        <w:t>f</w:t>
+      </w:r>
+      <w:r>
+        <w:t>irmen</w:t>
+      </w:r>
+      <w:r>
+        <w:t>service</w:t>
+      </w:r>
+      <w:r>
+        <w:t xml:space="preserve">/ einen Request zum </w:t>
+      </w:r>
+      <w:r>
+        <w:t>Firmenservice</w:t>
+      </w:r>
+      <w:r>
+        <w:t>. Somit muss dem Aufrufer nur noch der Port des Api-Gateways und der Name des Service</w:t>
+      </w:r>
+      <w:r>
+        <w:t>s</w:t>
+      </w:r>
+      <w:r>
+        <w:t xml:space="preserve"> bekannt sein.</w:t>
       </w:r>
       <w:r>
         <w:t xml:space="preserve"> Die Adressauflösung über den Namen erfolgt über die Service Discovery. Die Implementierung der Service Discovery über Eureka wird im Anschluss an dieses Kapitel erläutert.</w:t>
@@ -18348,141 +18677,488 @@
         <w:t>Ein Microservice kann mehrfach instanziiert werden. Der Loadbalancer verteilt Aufrufe unter den Instanzen des entsprechenden Service, um einen Lastenausgleich im System umzusetzen.</w:t>
       </w:r>
       <w:r>
-        <w:t xml:space="preserve"> Ein Beispiel zum testen des Loadbalancers in der Anwendung wird im Kapitel …. Unter Verwendung von Distributet Tracing beschrieben</w:t>
+        <w:t xml:space="preserve"> </w:t>
+      </w:r>
+    </w:p>
+    <w:p/>
+    <w:p>
+      <w:pPr>
+        <w:pStyle w:val="berschrift2"/>
+      </w:pPr>
+      <w:bookmarkStart w:id="47" w:name="_Toc85546884"/>
+      <w:r>
+        <w:lastRenderedPageBreak/>
+        <w:t>Eureka Discovery Service</w:t>
+      </w:r>
+      <w:bookmarkEnd w:id="47"/>
+    </w:p>
+    <w:p/>
+    <w:p>
+      <w:r>
+        <w:t xml:space="preserve">Die Service Discovery wird von dem Netflix Tool Eureka umgesetzt. </w:t>
+      </w:r>
+      <w:r>
+        <w:t>Es handelt sich um eine Clientseitige Service Discovery welche</w:t>
+      </w:r>
+      <w:r>
+        <w:t xml:space="preserve"> sich</w:t>
+      </w:r>
+      <w:r>
+        <w:t xml:space="preserve"> </w:t>
+      </w:r>
+      <w:r>
+        <w:t>relativ einfach über Spring implementieren lässt und daher</w:t>
+      </w:r>
+      <w:r>
+        <w:t xml:space="preserve"> gut für einen Prototypen geeignet ist. Eureka</w:t>
+      </w:r>
+      <w:r>
+        <w:t xml:space="preserve"> ist unter Spring Projekten weit verbreitet</w:t>
+      </w:r>
+      <w:r>
+        <w:t xml:space="preserve"> und</w:t>
+      </w:r>
+      <w:r>
+        <w:t xml:space="preserve"> gut dokumentiert. Im </w:t>
+      </w:r>
+      <w:r>
+        <w:t>Gegensatz</w:t>
+      </w:r>
+      <w:r>
+        <w:t xml:space="preserve"> </w:t>
+      </w:r>
+      <w:r>
+        <w:t>dazu steht</w:t>
+      </w:r>
+      <w:r>
+        <w:t xml:space="preserve"> </w:t>
+      </w:r>
+      <w:r>
+        <w:t>zum Beispiel eine serverseitige Erkennung über NGINX</w:t>
+      </w:r>
+      <w:r>
+        <w:t>,</w:t>
+      </w:r>
+      <w:r>
+        <w:t xml:space="preserve"> welche</w:t>
+      </w:r>
+      <w:r>
+        <w:t xml:space="preserve"> eine</w:t>
+      </w:r>
+      <w:r>
+        <w:t xml:space="preserve"> </w:t>
+      </w:r>
+      <w:r>
+        <w:t>bessere</w:t>
+      </w:r>
+      <w:r>
+        <w:t xml:space="preserve"> Performance ermöglicht</w:t>
+      </w:r>
+      <w:r>
+        <w:t xml:space="preserve"> aber einen</w:t>
+      </w:r>
+      <w:r>
+        <w:t xml:space="preserve"> entsprechend</w:t>
+      </w:r>
+      <w:r>
+        <w:t xml:space="preserve"> h</w:t>
+      </w:r>
+      <w:r>
+        <w:t>o</w:t>
+      </w:r>
+      <w:r>
+        <w:t>he</w:t>
+      </w:r>
+      <w:r>
+        <w:t>n</w:t>
+      </w:r>
+      <w:r>
+        <w:t xml:space="preserve"> konfigurationsaufwand erfordert.</w:t>
+      </w:r>
+      <w:r>
+        <w:t xml:space="preserve"> </w:t>
+      </w:r>
+      <w:r>
+        <w:t>Zur Einrichtung des Eureka Servers w</w:t>
+      </w:r>
+      <w:r>
+        <w:t>urde</w:t>
+      </w:r>
+      <w:r>
+        <w:t xml:space="preserve"> das Spring Boot Projekt ServiceDiscovery erstellt. In der Datei pom.xml </w:t>
+      </w:r>
+      <w:r>
+        <w:t>w</w:t>
+      </w:r>
+      <w:r>
+        <w:t>urde</w:t>
+      </w:r>
+      <w:r>
+        <w:t xml:space="preserve"> die</w:t>
+      </w:r>
+      <w:r>
+        <w:t xml:space="preserve"> Abhängigkeit </w:t>
+      </w:r>
+      <w:r>
+        <w:t xml:space="preserve">spring-cloud-starter-netflix-eureka-server </w:t>
+      </w:r>
+      <w:r>
+        <w:t>hinzugefügt.</w:t>
+      </w:r>
+      <w:r>
+        <w:t xml:space="preserve"> </w:t>
+      </w:r>
+      <w:r>
+        <w:t xml:space="preserve"> </w:t>
+      </w:r>
+    </w:p>
+    <w:p>
+      <w:pPr>
+        <w:rPr>
+          <w:rFonts w:ascii="Courier New" w:eastAsia="Times New Roman" w:hAnsi="Courier New" w:cs="Courier New"/>
+          <w:color w:val="E8BF6A"/>
+          <w:sz w:val="18"/>
+          <w:szCs w:val="18"/>
+          <w:lang w:eastAsia="de-DE"/>
+        </w:rPr>
+      </w:pPr>
+      <w:r>
+        <w:t xml:space="preserve">Die Klasse </w:t>
+      </w:r>
+      <w:r>
+        <w:t>Main-Klasse</w:t>
+      </w:r>
+      <w:r>
+        <w:t xml:space="preserve"> w</w:t>
+      </w:r>
+      <w:r>
+        <w:t>u</w:t>
+      </w:r>
+      <w:r>
+        <w:t>rd</w:t>
+      </w:r>
+      <w:r>
+        <w:t>e</w:t>
+      </w:r>
+      <w:r>
+        <w:t xml:space="preserve"> mit der Annotation @EnableEurekaServer versehen.</w:t>
+      </w:r>
+      <w:r>
+        <w:t xml:space="preserve"> Dadurch dient die Springboot-Anwendung als Eureka-Server</w:t>
       </w:r>
       <w:r>
         <w:t>.</w:t>
       </w:r>
+      <w:r>
+        <w:rPr>
+          <w:rFonts w:ascii="Courier New" w:eastAsia="Times New Roman" w:hAnsi="Courier New" w:cs="Courier New"/>
+          <w:color w:val="E8BF6A"/>
+          <w:sz w:val="18"/>
+          <w:szCs w:val="18"/>
+          <w:lang w:eastAsia="de-DE"/>
+        </w:rPr>
+        <w:t xml:space="preserve"> </w:t>
+      </w:r>
+      <w:r>
+        <w:t>Für die Registrierung der Services</w:t>
+      </w:r>
+      <w:r>
+        <w:t xml:space="preserve"> mit der Serviceregistry</w:t>
+      </w:r>
+      <w:r>
+        <w:t xml:space="preserve"> </w:t>
+      </w:r>
+      <w:r>
+        <w:t>muss jeder Microservice als Eureka-Client fungieren</w:t>
+      </w:r>
+      <w:r>
+        <w:t>.</w:t>
+      </w:r>
+      <w:r>
+        <w:t xml:space="preserve"> </w:t>
+      </w:r>
+      <w:r>
+        <w:t xml:space="preserve">Deshalb wurde jede Main-Klasse der einzelnen Services mit der Annotation @EnableEurekaClient versehen. Zusätzlich wurde die Abhängigkeit </w:t>
+      </w:r>
+      <w:r>
+        <w:t>spring-cloud-starter-netflix-eureka-client</w:t>
+      </w:r>
+      <w:r>
+        <w:t xml:space="preserve"> jeweils</w:t>
+      </w:r>
+      <w:r>
+        <w:t xml:space="preserve"> in der</w:t>
+      </w:r>
+      <w:r>
+        <w:t xml:space="preserve"> Datei</w:t>
+      </w:r>
+      <w:r>
+        <w:t xml:space="preserve"> pom.xml </w:t>
+      </w:r>
+      <w:r>
+        <w:t>der einzelnen</w:t>
+      </w:r>
+      <w:r>
+        <w:t xml:space="preserve"> </w:t>
+      </w:r>
+      <w:r>
+        <w:t>Microservices</w:t>
+      </w:r>
+      <w:r>
+        <w:t xml:space="preserve"> </w:t>
+      </w:r>
+      <w:r>
+        <w:t>hinzugefügt</w:t>
+      </w:r>
+      <w:r>
+        <w:t>.</w:t>
+      </w:r>
+      <w:r>
+        <w:t xml:space="preserve"> </w:t>
+      </w:r>
+      <w:r>
+        <w:t>Für den Eureka Server wurden Server Port und Applikationsname in der Datei</w:t>
+      </w:r>
+      <w:r>
+        <w:t xml:space="preserve"> application.properties</w:t>
+      </w:r>
+      <w:r>
+        <w:t xml:space="preserve"> wie in Abbildung…. </w:t>
+      </w:r>
+      <w:r>
+        <w:t>definiert.</w:t>
+      </w:r>
+      <w:r>
+        <w:t xml:space="preserve"> </w:t>
+      </w:r>
+      <w:r>
+        <w:t>Zusätzlich wurde</w:t>
+      </w:r>
+      <w:r>
+        <w:t xml:space="preserve"> dabei</w:t>
+      </w:r>
+      <w:r>
+        <w:t xml:space="preserve"> </w:t>
+      </w:r>
+      <w:r>
+        <w:t>festgelegt, dass sich der Server nicht mit sich selbst registrier</w:t>
+      </w:r>
+      <w:r>
+        <w:t>en kann</w:t>
+      </w:r>
+      <w:r>
+        <w:t xml:space="preserve">. </w:t>
+      </w:r>
+    </w:p>
+    <w:p>
+      <w:r>
+        <w:t>https://spring.io/blog/2015/01/20/microservice-registration-and-discovery-with-spring-cloud-and-netflix-s-eureka</w:t>
+      </w:r>
+    </w:p>
+    <w:p>
+      <w:pPr>
+        <w:pStyle w:val="HTMLVorformatiert"/>
+        <w:shd w:val="clear" w:color="auto" w:fill="2B2B2B"/>
+        <w:rPr>
+          <w:color w:val="A9B7C6"/>
+          <w:sz w:val="18"/>
+          <w:szCs w:val="18"/>
+        </w:rPr>
+      </w:pPr>
+      <w:r>
+        <w:rPr>
+          <w:color w:val="CC7832"/>
+          <w:sz w:val="18"/>
+          <w:szCs w:val="18"/>
+        </w:rPr>
+        <w:t>server.port</w:t>
+      </w:r>
+      <w:r>
+        <w:rPr>
+          <w:color w:val="808080"/>
+          <w:sz w:val="18"/>
+          <w:szCs w:val="18"/>
+        </w:rPr>
+        <w:t>=</w:t>
+      </w:r>
+      <w:r>
+        <w:rPr>
+          <w:color w:val="6A8759"/>
+          <w:sz w:val="18"/>
+          <w:szCs w:val="18"/>
+        </w:rPr>
+        <w:t>8010</w:t>
+      </w:r>
+      <w:r>
+        <w:rPr>
+          <w:color w:val="6A8759"/>
+          <w:sz w:val="18"/>
+          <w:szCs w:val="18"/>
+        </w:rPr>
+        <w:br/>
+      </w:r>
+      <w:r>
+        <w:rPr>
+          <w:color w:val="6A8759"/>
+          <w:sz w:val="18"/>
+          <w:szCs w:val="18"/>
+        </w:rPr>
+        <w:br/>
+      </w:r>
+      <w:r>
+        <w:rPr>
+          <w:color w:val="CC7832"/>
+          <w:sz w:val="18"/>
+          <w:szCs w:val="18"/>
+        </w:rPr>
+        <w:t>spring.application.name</w:t>
+      </w:r>
+      <w:r>
+        <w:rPr>
+          <w:color w:val="808080"/>
+          <w:sz w:val="18"/>
+          <w:szCs w:val="18"/>
+        </w:rPr>
+        <w:t>=</w:t>
+      </w:r>
+      <w:r>
+        <w:rPr>
+          <w:color w:val="6A8759"/>
+          <w:sz w:val="18"/>
+          <w:szCs w:val="18"/>
+        </w:rPr>
+        <w:t>discoveryservice</w:t>
+      </w:r>
+      <w:r>
+        <w:rPr>
+          <w:color w:val="6A8759"/>
+          <w:sz w:val="18"/>
+          <w:szCs w:val="18"/>
+        </w:rPr>
+        <w:br/>
+      </w:r>
+      <w:r>
+        <w:rPr>
+          <w:color w:val="CC7832"/>
+          <w:sz w:val="18"/>
+          <w:szCs w:val="18"/>
+        </w:rPr>
+        <w:t>eureka.client.register-with-eureka</w:t>
+      </w:r>
+      <w:r>
+        <w:rPr>
+          <w:color w:val="808080"/>
+          <w:sz w:val="18"/>
+          <w:szCs w:val="18"/>
+        </w:rPr>
+        <w:t>=</w:t>
+      </w:r>
+      <w:r>
+        <w:rPr>
+          <w:color w:val="6A8759"/>
+          <w:sz w:val="18"/>
+          <w:szCs w:val="18"/>
+        </w:rPr>
+        <w:t>false</w:t>
+      </w:r>
+      <w:r>
+        <w:rPr>
+          <w:color w:val="6A8759"/>
+          <w:sz w:val="18"/>
+          <w:szCs w:val="18"/>
+        </w:rPr>
+        <w:br/>
+      </w:r>
+      <w:r>
+        <w:rPr>
+          <w:color w:val="CC7832"/>
+          <w:sz w:val="18"/>
+          <w:szCs w:val="18"/>
+        </w:rPr>
+        <w:t>eureka.client.fetch-registry</w:t>
+      </w:r>
+      <w:r>
+        <w:rPr>
+          <w:color w:val="808080"/>
+          <w:sz w:val="18"/>
+          <w:szCs w:val="18"/>
+        </w:rPr>
+        <w:t>=</w:t>
+      </w:r>
+      <w:r>
+        <w:rPr>
+          <w:color w:val="6A8759"/>
+          <w:sz w:val="18"/>
+          <w:szCs w:val="18"/>
+        </w:rPr>
+        <w:t>false</w:t>
+      </w:r>
+      <w:r>
+        <w:rPr>
+          <w:color w:val="6A8759"/>
+          <w:sz w:val="18"/>
+          <w:szCs w:val="18"/>
+        </w:rPr>
+        <w:br/>
+      </w:r>
+      <w:r>
+        <w:rPr>
+          <w:color w:val="6A8759"/>
+          <w:sz w:val="18"/>
+          <w:szCs w:val="18"/>
+        </w:rPr>
+        <w:br/>
+      </w:r>
+      <w:r>
+        <w:rPr>
+          <w:color w:val="CC7832"/>
+          <w:sz w:val="18"/>
+          <w:szCs w:val="18"/>
+        </w:rPr>
+        <w:t xml:space="preserve">eureka.client.serviceUrl.defaultZone </w:t>
+      </w:r>
+      <w:r>
+        <w:rPr>
+          <w:color w:val="808080"/>
+          <w:sz w:val="18"/>
+          <w:szCs w:val="18"/>
+        </w:rPr>
+        <w:t xml:space="preserve">= </w:t>
+      </w:r>
+      <w:r>
+        <w:rPr>
+          <w:color w:val="6A8759"/>
+          <w:sz w:val="18"/>
+          <w:szCs w:val="18"/>
+        </w:rPr>
+        <w:t>http://localhost:8010/eureka</w:t>
+      </w:r>
     </w:p>
     <w:p/>
     <w:p>
-      <w:pPr>
-        <w:pStyle w:val="berschrift2"/>
-      </w:pPr>
-      <w:bookmarkStart w:id="47" w:name="_Toc85546884"/>
-      <w:r>
-        <w:t>Eureka Discovery Service</w:t>
-      </w:r>
-      <w:bookmarkEnd w:id="47"/>
-    </w:p>
-    <w:p/>
-    <w:p>
-      <w:r>
-        <w:lastRenderedPageBreak/>
-        <w:t xml:space="preserve">Die Service Discovery wird von dem Netflix Tool Eureka umgesetzt. </w:t>
-      </w:r>
-      <w:r>
-        <w:t>Es handelt sich um eine Clientseitige Service Discovery welche</w:t>
-      </w:r>
-      <w:r>
-        <w:t xml:space="preserve"> sich</w:t>
+      <w:r>
+        <w:t>Für die einzelnen Microservices (ausgenommen dem Api Gateway) wird eine automatische Erstellung des Ports festgelegt. Jeder Microservice erhält einen Applikationsnamen. Eureka ermöglicht eine Adressauflösung über diesen Namen. Zusätzlich</w:t>
       </w:r>
       <w:r>
         <w:t xml:space="preserve"> </w:t>
       </w:r>
       <w:r>
-        <w:t>relativ einfach über Spring implementieren lässt und daher</w:t>
-      </w:r>
-      <w:r>
-        <w:t xml:space="preserve"> gut für einen Prototypen geeignet ist. Eureka</w:t>
-      </w:r>
-      <w:r>
-        <w:t xml:space="preserve"> ist unter Spring Projekten weit verbreitet</w:t>
-      </w:r>
-      <w:r>
-        <w:t xml:space="preserve"> und</w:t>
-      </w:r>
-      <w:r>
-        <w:t xml:space="preserve"> gut dokumentiert. Im </w:t>
-      </w:r>
-      <w:r>
-        <w:t>Gegensatz</w:t>
-      </w:r>
-      <w:r>
-        <w:t xml:space="preserve"> </w:t>
-      </w:r>
-      <w:r>
-        <w:t>dazu steht</w:t>
-      </w:r>
-      <w:r>
-        <w:t xml:space="preserve"> </w:t>
-      </w:r>
-      <w:r>
-        <w:t>zum Beispiel eine serverseitige Erkennung über NGINX</w:t>
-      </w:r>
-      <w:r>
-        <w:t>,</w:t>
-      </w:r>
-      <w:r>
-        <w:t xml:space="preserve"> welche</w:t>
-      </w:r>
-      <w:r>
-        <w:t xml:space="preserve"> eine</w:t>
-      </w:r>
-      <w:r>
-        <w:t xml:space="preserve"> </w:t>
-      </w:r>
-      <w:r>
-        <w:t>bessere</w:t>
-      </w:r>
-      <w:r>
-        <w:t xml:space="preserve"> Performance ermöglicht</w:t>
-      </w:r>
-      <w:r>
-        <w:t xml:space="preserve"> aber einen</w:t>
-      </w:r>
-      <w:r>
-        <w:t xml:space="preserve"> entsprechend</w:t>
-      </w:r>
-      <w:r>
-        <w:t xml:space="preserve"> h</w:t>
-      </w:r>
-      <w:r>
-        <w:t>o</w:t>
-      </w:r>
-      <w:r>
-        <w:t>he</w:t>
-      </w:r>
-      <w:r>
-        <w:t>n</w:t>
-      </w:r>
-      <w:r>
-        <w:t xml:space="preserve"> konfigurationsaufwand erfordert.</w:t>
-      </w:r>
-    </w:p>
-    <w:p>
-      <w:r>
-        <w:t>Zur Einrichtung des Eureka Servers w</w:t>
-      </w:r>
-      <w:r>
-        <w:t>urde</w:t>
-      </w:r>
-      <w:r>
-        <w:t xml:space="preserve"> das Spring Boot Projekt ServiceDiscovery erstellt. In der Datei pom.xml </w:t>
-      </w:r>
-      <w:r>
-        <w:t>w</w:t>
-      </w:r>
-      <w:r>
-        <w:t>urde</w:t>
-      </w:r>
-      <w:r>
-        <w:t xml:space="preserve"> die</w:t>
-      </w:r>
-      <w:r>
-        <w:t xml:space="preserve"> Abhängigkeit </w:t>
-      </w:r>
-      <w:r>
-        <w:t xml:space="preserve">spring-cloud-starter-netflix-eureka-server </w:t>
-      </w:r>
-      <w:r>
-        <w:t>wie in Abbildung ….. hinzugefügt.</w:t>
-      </w:r>
-      <w:r>
-        <w:t xml:space="preserve"> </w:t>
-      </w:r>
-      <w:r>
-        <w:t xml:space="preserve"> </w:t>
+        <w:t>erhält jede Instanz eines Mi</w:t>
+      </w:r>
+      <w:r>
+        <w:t>c</w:t>
+      </w:r>
+      <w:r>
+        <w:t>roservice</w:t>
+      </w:r>
+      <w:r>
+        <w:t>s</w:t>
+      </w:r>
+      <w:r>
+        <w:t xml:space="preserve"> eine automatisch erzeugte User Id. Mit dieser User Id kann zwischen den einzelnen Instanzen eines Microservice unterschieden werden.</w:t>
+      </w:r>
+      <w:r>
+        <w:t xml:space="preserve"> Abbildung .. zeigt die Konfiguration von Port, Name und User Id eines Microservice.</w:t>
       </w:r>
     </w:p>
     <w:p>
@@ -18507,641 +19183,156 @@
           <w:tab w:val="left" w:pos="14656"/>
         </w:tabs>
         <w:spacing w:after="0" w:line="240" w:lineRule="auto"/>
-        <w:rPr>
-          <w:rFonts w:ascii="Courier New" w:eastAsia="Times New Roman" w:hAnsi="Courier New" w:cs="Courier New"/>
-          <w:color w:val="E8BF6A"/>
-          <w:sz w:val="16"/>
-          <w:szCs w:val="16"/>
-          <w:lang w:eastAsia="de-DE"/>
-        </w:rPr>
-      </w:pPr>
-      <w:r>
-        <w:rPr>
-          <w:rFonts w:ascii="Courier New" w:eastAsia="Times New Roman" w:hAnsi="Courier New" w:cs="Courier New"/>
-          <w:color w:val="E8BF6A"/>
-          <w:sz w:val="16"/>
-          <w:szCs w:val="16"/>
-          <w:lang w:eastAsia="de-DE"/>
-        </w:rPr>
-        <w:t>&lt;dependency&gt;</w:t>
-      </w:r>
-      <w:r>
-        <w:rPr>
-          <w:rFonts w:ascii="Courier New" w:eastAsia="Times New Roman" w:hAnsi="Courier New" w:cs="Courier New"/>
-          <w:color w:val="E8BF6A"/>
-          <w:sz w:val="16"/>
-          <w:szCs w:val="16"/>
-          <w:lang w:eastAsia="de-DE"/>
-        </w:rPr>
-        <w:br/>
-        <w:t xml:space="preserve">   &lt;groupId&gt;</w:t>
-      </w:r>
-      <w:r>
-        <w:rPr>
-          <w:rFonts w:ascii="Courier New" w:eastAsia="Times New Roman" w:hAnsi="Courier New" w:cs="Courier New"/>
-          <w:color w:val="A9B7C6"/>
-          <w:sz w:val="16"/>
-          <w:szCs w:val="16"/>
-          <w:lang w:eastAsia="de-DE"/>
-        </w:rPr>
-        <w:t>org.springframework.cloud</w:t>
-      </w:r>
-      <w:r>
-        <w:rPr>
-          <w:rFonts w:ascii="Courier New" w:eastAsia="Times New Roman" w:hAnsi="Courier New" w:cs="Courier New"/>
-          <w:color w:val="E8BF6A"/>
-          <w:sz w:val="16"/>
-          <w:szCs w:val="16"/>
-          <w:lang w:eastAsia="de-DE"/>
-        </w:rPr>
-        <w:t>&lt;/groupId&gt;</w:t>
-      </w:r>
-      <w:r>
-        <w:rPr>
-          <w:rFonts w:ascii="Courier New" w:eastAsia="Times New Roman" w:hAnsi="Courier New" w:cs="Courier New"/>
-          <w:color w:val="E8BF6A"/>
-          <w:sz w:val="16"/>
-          <w:szCs w:val="16"/>
-          <w:lang w:eastAsia="de-DE"/>
-        </w:rPr>
-        <w:br/>
-        <w:t xml:space="preserve">   &lt;artifactId&gt;</w:t>
-      </w:r>
-    </w:p>
-    <w:p>
-      <w:pPr>
-        <w:shd w:val="clear" w:color="auto" w:fill="2B2B2B"/>
-        <w:tabs>
-          <w:tab w:val="left" w:pos="916"/>
-          <w:tab w:val="left" w:pos="1832"/>
-          <w:tab w:val="left" w:pos="2748"/>
-          <w:tab w:val="left" w:pos="3664"/>
-          <w:tab w:val="left" w:pos="4580"/>
-          <w:tab w:val="left" w:pos="5496"/>
-          <w:tab w:val="left" w:pos="6412"/>
-          <w:tab w:val="left" w:pos="7328"/>
-          <w:tab w:val="left" w:pos="8244"/>
-          <w:tab w:val="left" w:pos="9160"/>
-          <w:tab w:val="left" w:pos="10076"/>
-          <w:tab w:val="left" w:pos="10992"/>
-          <w:tab w:val="left" w:pos="11908"/>
-          <w:tab w:val="left" w:pos="12824"/>
-          <w:tab w:val="left" w:pos="13740"/>
-          <w:tab w:val="left" w:pos="14656"/>
-        </w:tabs>
-        <w:spacing w:after="0" w:line="240" w:lineRule="auto"/>
-        <w:rPr>
-          <w:rFonts w:ascii="Courier New" w:eastAsia="Times New Roman" w:hAnsi="Courier New" w:cs="Courier New"/>
-          <w:color w:val="A9B7C6"/>
-          <w:sz w:val="16"/>
-          <w:szCs w:val="16"/>
-          <w:lang w:eastAsia="de-DE"/>
-        </w:rPr>
-      </w:pPr>
-      <w:r>
-        <w:rPr>
-          <w:rFonts w:ascii="Courier New" w:eastAsia="Times New Roman" w:hAnsi="Courier New" w:cs="Courier New"/>
-          <w:color w:val="A9B7C6"/>
-          <w:sz w:val="16"/>
-          <w:szCs w:val="16"/>
-          <w:lang w:eastAsia="de-DE"/>
-        </w:rPr>
-        <w:tab/>
-        <w:t>spring-cloud-starter-netflix-eureka-server</w:t>
-      </w:r>
-    </w:p>
-    <w:p>
-      <w:pPr>
-        <w:shd w:val="clear" w:color="auto" w:fill="2B2B2B"/>
-        <w:tabs>
-          <w:tab w:val="left" w:pos="916"/>
-          <w:tab w:val="left" w:pos="1832"/>
-          <w:tab w:val="left" w:pos="2748"/>
-          <w:tab w:val="left" w:pos="3664"/>
-          <w:tab w:val="left" w:pos="4580"/>
-          <w:tab w:val="left" w:pos="5496"/>
-          <w:tab w:val="left" w:pos="6412"/>
-          <w:tab w:val="left" w:pos="7328"/>
-          <w:tab w:val="left" w:pos="8244"/>
-          <w:tab w:val="left" w:pos="9160"/>
-          <w:tab w:val="left" w:pos="10076"/>
-          <w:tab w:val="left" w:pos="10992"/>
-          <w:tab w:val="left" w:pos="11908"/>
-          <w:tab w:val="left" w:pos="12824"/>
-          <w:tab w:val="left" w:pos="13740"/>
-          <w:tab w:val="left" w:pos="14656"/>
-        </w:tabs>
-        <w:spacing w:after="0" w:line="240" w:lineRule="auto"/>
-        <w:rPr>
-          <w:rFonts w:ascii="Courier New" w:eastAsia="Times New Roman" w:hAnsi="Courier New" w:cs="Courier New"/>
-          <w:color w:val="E8BF6A"/>
-          <w:sz w:val="16"/>
-          <w:szCs w:val="16"/>
-          <w:lang w:eastAsia="de-DE"/>
-        </w:rPr>
-      </w:pPr>
-      <w:r>
-        <w:rPr>
-          <w:rFonts w:ascii="Courier New" w:eastAsia="Times New Roman" w:hAnsi="Courier New" w:cs="Courier New"/>
-          <w:color w:val="E8BF6A"/>
-          <w:sz w:val="16"/>
-          <w:szCs w:val="16"/>
-          <w:lang w:eastAsia="de-DE"/>
-        </w:rPr>
-        <w:t xml:space="preserve">   &lt;/artifactId&gt;</w:t>
-      </w:r>
-      <w:r>
-        <w:rPr>
-          <w:rFonts w:ascii="Courier New" w:eastAsia="Times New Roman" w:hAnsi="Courier New" w:cs="Courier New"/>
-          <w:color w:val="E8BF6A"/>
-          <w:sz w:val="16"/>
-          <w:szCs w:val="16"/>
-          <w:lang w:eastAsia="de-DE"/>
-        </w:rPr>
-        <w:br/>
-        <w:t>&lt;/dependency&gt;</w:t>
-      </w:r>
-    </w:p>
-    <w:p/>
-    <w:p>
-      <w:pPr>
-        <w:rPr>
-          <w:rFonts w:ascii="Courier New" w:eastAsia="Times New Roman" w:hAnsi="Courier New" w:cs="Courier New"/>
-          <w:color w:val="E8BF6A"/>
-          <w:sz w:val="18"/>
-          <w:szCs w:val="18"/>
-          <w:lang w:eastAsia="de-DE"/>
-        </w:rPr>
-      </w:pPr>
-      <w:r>
-        <w:t xml:space="preserve">Die Klasse </w:t>
-      </w:r>
-      <w:r>
-        <w:t>Main-Klasse</w:t>
-      </w:r>
-      <w:r>
-        <w:t xml:space="preserve"> w</w:t>
-      </w:r>
-      <w:r>
-        <w:t>u</w:t>
-      </w:r>
-      <w:r>
-        <w:t>rd</w:t>
-      </w:r>
-      <w:r>
-        <w:t>e</w:t>
-      </w:r>
-      <w:r>
-        <w:t xml:space="preserve"> mit der Annotation @EnableEurekaServer versehen.</w:t>
-      </w:r>
-      <w:r>
-        <w:t xml:space="preserve"> Dadurch dient die Springboot-Anwendung als Eureka-Server</w:t>
-      </w:r>
-      <w:r>
-        <w:t>.</w:t>
-      </w:r>
-      <w:r>
-        <w:rPr>
-          <w:rFonts w:ascii="Courier New" w:eastAsia="Times New Roman" w:hAnsi="Courier New" w:cs="Courier New"/>
-          <w:color w:val="E8BF6A"/>
-          <w:sz w:val="18"/>
-          <w:szCs w:val="18"/>
-          <w:lang w:eastAsia="de-DE"/>
-        </w:rPr>
-        <w:t xml:space="preserve"> </w:t>
-      </w:r>
-      <w:r>
-        <w:t>Für die Registrierung der Services</w:t>
-      </w:r>
-      <w:r>
-        <w:t xml:space="preserve"> mit der Serviceregistry</w:t>
-      </w:r>
-      <w:r>
-        <w:t xml:space="preserve"> </w:t>
-      </w:r>
-      <w:r>
-        <w:t>muss jeder Microservice als Eureka-Client fungieren</w:t>
-      </w:r>
-      <w:r>
-        <w:t>.</w:t>
-      </w:r>
-      <w:r>
-        <w:t xml:space="preserve"> </w:t>
-      </w:r>
-      <w:r>
-        <w:t xml:space="preserve">Deshalb wurde jede Main-Klasse der einzelnen Services mit der Annotation @EnableEurekaClient versehen. Zusätzlich wurde die Abhängigkeit </w:t>
-      </w:r>
-      <w:r>
-        <w:t>spring-cloud-starter-netflix-eureka-client</w:t>
-      </w:r>
-      <w:r>
-        <w:t xml:space="preserve"> jeweils</w:t>
-      </w:r>
-      <w:r>
-        <w:t xml:space="preserve"> in der</w:t>
-      </w:r>
-      <w:r>
-        <w:t xml:space="preserve"> Datei</w:t>
-      </w:r>
-      <w:r>
-        <w:t xml:space="preserve"> pom.xml </w:t>
-      </w:r>
-      <w:r>
-        <w:t>der einzelnen</w:t>
-      </w:r>
-      <w:r>
-        <w:t xml:space="preserve"> </w:t>
-      </w:r>
-      <w:r>
-        <w:t>Microservices</w:t>
-      </w:r>
-      <w:r>
-        <w:t xml:space="preserve"> </w:t>
-      </w:r>
-      <w:r>
-        <w:t>hinzugefügt</w:t>
-      </w:r>
-      <w:r>
-        <w:t>.</w:t>
-      </w:r>
-      <w:r>
-        <w:t xml:space="preserve"> </w:t>
-      </w:r>
-      <w:r>
-        <w:t>Für den Eureka Server wurden Server Port und Applikationsname in der Datei</w:t>
-      </w:r>
-      <w:r>
-        <w:t xml:space="preserve"> application.properties</w:t>
-      </w:r>
-      <w:r>
-        <w:t xml:space="preserve"> wie in Abbildung…. </w:t>
-      </w:r>
-      <w:r>
-        <w:t>definiert.</w:t>
-      </w:r>
-      <w:r>
-        <w:t xml:space="preserve"> </w:t>
-      </w:r>
-      <w:r>
-        <w:t xml:space="preserve">Zusätzlich wurde </w:t>
-      </w:r>
-      <w:r>
-        <w:t>festgelegt, dass sich der Server nicht mit sich selbst registrier</w:t>
-      </w:r>
-      <w:r>
-        <w:t>en kann</w:t>
-      </w:r>
-      <w:r>
-        <w:t xml:space="preserve">. </w:t>
-      </w:r>
-    </w:p>
-    <w:p>
-      <w:r>
-        <w:t>https://spring.io/blog/2015/01/20/microservice-registration-and-discovery-with-spring-cloud-and-netflix-s-eureka</w:t>
-      </w:r>
-    </w:p>
-    <w:p>
-      <w:pPr>
-        <w:pStyle w:val="HTMLVorformatiert"/>
-        <w:shd w:val="clear" w:color="auto" w:fill="2B2B2B"/>
-        <w:rPr>
+        <w:jc w:val="left"/>
+        <w:rPr>
+          <w:rFonts w:ascii="Courier New" w:eastAsia="Times New Roman" w:hAnsi="Courier New" w:cs="Courier New"/>
           <w:color w:val="A9B7C6"/>
           <w:sz w:val="18"/>
           <w:szCs w:val="18"/>
-        </w:rPr>
-      </w:pPr>
-      <w:r>
-        <w:rPr>
+          <w:lang w:eastAsia="de-DE"/>
+        </w:rPr>
+      </w:pPr>
+      <w:r>
+        <w:rPr>
+          <w:rFonts w:ascii="Courier New" w:eastAsia="Times New Roman" w:hAnsi="Courier New" w:cs="Courier New"/>
           <w:color w:val="CC7832"/>
           <w:sz w:val="18"/>
           <w:szCs w:val="18"/>
-        </w:rPr>
-        <w:t>server.port</w:t>
-      </w:r>
-      <w:r>
-        <w:rPr>
+          <w:lang w:eastAsia="de-DE"/>
+        </w:rPr>
+        <w:t xml:space="preserve">server.port </w:t>
+      </w:r>
+      <w:r>
+        <w:rPr>
+          <w:rFonts w:ascii="Courier New" w:eastAsia="Times New Roman" w:hAnsi="Courier New" w:cs="Courier New"/>
           <w:color w:val="808080"/>
           <w:sz w:val="18"/>
           <w:szCs w:val="18"/>
-        </w:rPr>
-        <w:t>=</w:t>
-      </w:r>
-      <w:r>
-        <w:rPr>
+          <w:lang w:eastAsia="de-DE"/>
+        </w:rPr>
+        <w:t xml:space="preserve">= </w:t>
+      </w:r>
+      <w:r>
+        <w:rPr>
+          <w:rFonts w:ascii="Courier New" w:eastAsia="Times New Roman" w:hAnsi="Courier New" w:cs="Courier New"/>
           <w:color w:val="6A8759"/>
           <w:sz w:val="18"/>
           <w:szCs w:val="18"/>
-        </w:rPr>
-        <w:t>8010</w:t>
-      </w:r>
-      <w:r>
-        <w:rPr>
+          <w:lang w:eastAsia="de-DE"/>
+        </w:rPr>
+        <w:t>${PORT:0}</w:t>
+      </w:r>
+      <w:r>
+        <w:rPr>
+          <w:rFonts w:ascii="Courier New" w:eastAsia="Times New Roman" w:hAnsi="Courier New" w:cs="Courier New"/>
           <w:color w:val="6A8759"/>
           <w:sz w:val="18"/>
           <w:szCs w:val="18"/>
+          <w:lang w:eastAsia="de-DE"/>
         </w:rPr>
         <w:br/>
       </w:r>
       <w:r>
         <w:rPr>
+          <w:rFonts w:ascii="Courier New" w:eastAsia="Times New Roman" w:hAnsi="Courier New" w:cs="Courier New"/>
+          <w:color w:val="CC7832"/>
+          <w:sz w:val="18"/>
+          <w:szCs w:val="18"/>
+          <w:lang w:eastAsia="de-DE"/>
+        </w:rPr>
+        <w:t xml:space="preserve">spring.application.name </w:t>
+      </w:r>
+      <w:r>
+        <w:rPr>
+          <w:rFonts w:ascii="Courier New" w:eastAsia="Times New Roman" w:hAnsi="Courier New" w:cs="Courier New"/>
+          <w:color w:val="808080"/>
+          <w:sz w:val="18"/>
+          <w:szCs w:val="18"/>
+          <w:lang w:eastAsia="de-DE"/>
+        </w:rPr>
+        <w:t xml:space="preserve">= </w:t>
+      </w:r>
+      <w:r>
+        <w:rPr>
+          <w:rFonts w:ascii="Courier New" w:eastAsia="Times New Roman" w:hAnsi="Courier New" w:cs="Courier New"/>
           <w:color w:val="6A8759"/>
           <w:sz w:val="18"/>
           <w:szCs w:val="18"/>
+          <w:lang w:eastAsia="de-DE"/>
+        </w:rPr>
+        <w:t>firmen</w:t>
+      </w:r>
+      <w:r>
+        <w:rPr>
+          <w:rFonts w:ascii="Courier New" w:eastAsia="Times New Roman" w:hAnsi="Courier New" w:cs="Courier New"/>
+          <w:color w:val="6A8759"/>
+          <w:sz w:val="18"/>
+          <w:szCs w:val="18"/>
+          <w:lang w:eastAsia="de-DE"/>
+        </w:rPr>
+        <w:t>service</w:t>
+      </w:r>
+      <w:r>
+        <w:rPr>
+          <w:rFonts w:ascii="Courier New" w:eastAsia="Times New Roman" w:hAnsi="Courier New" w:cs="Courier New"/>
+          <w:color w:val="6A8759"/>
+          <w:sz w:val="18"/>
+          <w:szCs w:val="18"/>
+          <w:lang w:eastAsia="de-DE"/>
         </w:rPr>
         <w:br/>
       </w:r>
       <w:r>
         <w:rPr>
+          <w:rFonts w:ascii="Courier New" w:eastAsia="Times New Roman" w:hAnsi="Courier New" w:cs="Courier New"/>
           <w:color w:val="CC7832"/>
           <w:sz w:val="18"/>
           <w:szCs w:val="18"/>
-        </w:rPr>
-        <w:t>spring.application.name</w:t>
-      </w:r>
-      <w:r>
-        <w:rPr>
+          <w:lang w:eastAsia="de-DE"/>
+        </w:rPr>
+        <w:t>eureka.instance.instance-id</w:t>
+      </w:r>
+      <w:r>
+        <w:rPr>
+          <w:rFonts w:ascii="Courier New" w:eastAsia="Times New Roman" w:hAnsi="Courier New" w:cs="Courier New"/>
           <w:color w:val="808080"/>
           <w:sz w:val="18"/>
           <w:szCs w:val="18"/>
+          <w:lang w:eastAsia="de-DE"/>
         </w:rPr>
         <w:t>=</w:t>
       </w:r>
       <w:r>
         <w:rPr>
+          <w:rFonts w:ascii="Courier New" w:eastAsia="Times New Roman" w:hAnsi="Courier New" w:cs="Courier New"/>
           <w:color w:val="6A8759"/>
           <w:sz w:val="18"/>
           <w:szCs w:val="18"/>
-        </w:rPr>
-        <w:t>discoveryservice</w:t>
-      </w:r>
-      <w:r>
-        <w:rPr>
-          <w:color w:val="6A8759"/>
-          <w:sz w:val="18"/>
-          <w:szCs w:val="18"/>
-        </w:rPr>
-        <w:br/>
-      </w:r>
-      <w:r>
-        <w:rPr>
-          <w:color w:val="CC7832"/>
-          <w:sz w:val="18"/>
-          <w:szCs w:val="18"/>
-        </w:rPr>
-        <w:t>eureka.client.register-with-eureka</w:t>
-      </w:r>
-      <w:r>
-        <w:rPr>
-          <w:color w:val="808080"/>
-          <w:sz w:val="18"/>
-          <w:szCs w:val="18"/>
-        </w:rPr>
-        <w:t>=</w:t>
-      </w:r>
-      <w:r>
-        <w:rPr>
-          <w:color w:val="6A8759"/>
-          <w:sz w:val="18"/>
-          <w:szCs w:val="18"/>
-        </w:rPr>
-        <w:t>false</w:t>
-      </w:r>
-      <w:r>
-        <w:rPr>
-          <w:color w:val="6A8759"/>
-          <w:sz w:val="18"/>
-          <w:szCs w:val="18"/>
-        </w:rPr>
-        <w:br/>
-      </w:r>
-      <w:r>
-        <w:rPr>
-          <w:color w:val="CC7832"/>
-          <w:sz w:val="18"/>
-          <w:szCs w:val="18"/>
-        </w:rPr>
-        <w:t>eureka.client.fetch-registry</w:t>
-      </w:r>
-      <w:r>
-        <w:rPr>
-          <w:color w:val="808080"/>
-          <w:sz w:val="18"/>
-          <w:szCs w:val="18"/>
-        </w:rPr>
-        <w:t>=</w:t>
-      </w:r>
-      <w:r>
-        <w:rPr>
-          <w:color w:val="6A8759"/>
-          <w:sz w:val="18"/>
-          <w:szCs w:val="18"/>
-        </w:rPr>
-        <w:t>false</w:t>
-      </w:r>
-      <w:r>
-        <w:rPr>
-          <w:color w:val="6A8759"/>
-          <w:sz w:val="18"/>
-          <w:szCs w:val="18"/>
-        </w:rPr>
-        <w:br/>
-      </w:r>
-      <w:r>
-        <w:rPr>
-          <w:color w:val="6A8759"/>
-          <w:sz w:val="18"/>
-          <w:szCs w:val="18"/>
-        </w:rPr>
-        <w:br/>
-      </w:r>
-      <w:r>
-        <w:rPr>
-          <w:color w:val="CC7832"/>
-          <w:sz w:val="18"/>
-          <w:szCs w:val="18"/>
-        </w:rPr>
-        <w:t xml:space="preserve">eureka.client.serviceUrl.defaultZone </w:t>
-      </w:r>
-      <w:r>
-        <w:rPr>
-          <w:color w:val="808080"/>
-          <w:sz w:val="18"/>
-          <w:szCs w:val="18"/>
-        </w:rPr>
-        <w:t xml:space="preserve">= </w:t>
-      </w:r>
-      <w:r>
-        <w:rPr>
-          <w:color w:val="6A8759"/>
-          <w:sz w:val="18"/>
-          <w:szCs w:val="18"/>
-        </w:rPr>
-        <w:t>http://localhost:8010/eureka</w:t>
+          <w:lang w:eastAsia="de-DE"/>
+        </w:rPr>
+        <w:t>${spring.application.name}:${random.uuid}</w:t>
       </w:r>
     </w:p>
     <w:p/>
     <w:p>
       <w:r>
-        <w:t>Für die einzelnen Microservices (ausgenommen dem Api Gateway) wird eine automatische Erstellung des Ports festgelegt. Jeder Microservice erhält einen Applikationsnamen. Eureka ermöglicht eine Adressauflösung über diesen Namen. Zusätzlich</w:t>
-      </w:r>
-      <w:r>
-        <w:t xml:space="preserve"> </w:t>
-      </w:r>
-      <w:r>
-        <w:t>erhält jede Instanz eines Mikroservice eine automatisch erzeugte User Id. Mit dieser User Id kann zwischen den einzelnen Instanzen eines Microservice unterschieden werden.</w:t>
-      </w:r>
-      <w:r>
-        <w:t xml:space="preserve"> Abbildung .. zeigt die Konfiguration von Port, Name und User Id eines Microservice.</w:t>
-      </w:r>
-    </w:p>
-    <w:p>
-      <w:pPr>
-        <w:shd w:val="clear" w:color="auto" w:fill="2B2B2B"/>
-        <w:tabs>
-          <w:tab w:val="left" w:pos="916"/>
-          <w:tab w:val="left" w:pos="1832"/>
-          <w:tab w:val="left" w:pos="2748"/>
-          <w:tab w:val="left" w:pos="3664"/>
-          <w:tab w:val="left" w:pos="4580"/>
-          <w:tab w:val="left" w:pos="5496"/>
-          <w:tab w:val="left" w:pos="6412"/>
-          <w:tab w:val="left" w:pos="7328"/>
-          <w:tab w:val="left" w:pos="8244"/>
-          <w:tab w:val="left" w:pos="9160"/>
-          <w:tab w:val="left" w:pos="10076"/>
-          <w:tab w:val="left" w:pos="10992"/>
-          <w:tab w:val="left" w:pos="11908"/>
-          <w:tab w:val="left" w:pos="12824"/>
-          <w:tab w:val="left" w:pos="13740"/>
-          <w:tab w:val="left" w:pos="14656"/>
-        </w:tabs>
-        <w:spacing w:after="0" w:line="240" w:lineRule="auto"/>
-        <w:rPr>
-          <w:rFonts w:ascii="Courier New" w:eastAsia="Times New Roman" w:hAnsi="Courier New" w:cs="Courier New"/>
-          <w:color w:val="A9B7C6"/>
-          <w:sz w:val="18"/>
-          <w:szCs w:val="18"/>
-          <w:lang w:eastAsia="de-DE"/>
-        </w:rPr>
-      </w:pPr>
-      <w:r>
-        <w:rPr>
-          <w:rFonts w:ascii="Courier New" w:eastAsia="Times New Roman" w:hAnsi="Courier New" w:cs="Courier New"/>
-          <w:color w:val="CC7832"/>
-          <w:sz w:val="18"/>
-          <w:szCs w:val="18"/>
-          <w:lang w:eastAsia="de-DE"/>
-        </w:rPr>
-        <w:t xml:space="preserve">server.port </w:t>
-      </w:r>
-      <w:r>
-        <w:rPr>
-          <w:rFonts w:ascii="Courier New" w:eastAsia="Times New Roman" w:hAnsi="Courier New" w:cs="Courier New"/>
-          <w:color w:val="808080"/>
-          <w:sz w:val="18"/>
-          <w:szCs w:val="18"/>
-          <w:lang w:eastAsia="de-DE"/>
-        </w:rPr>
-        <w:t xml:space="preserve">= </w:t>
-      </w:r>
-      <w:r>
-        <w:rPr>
-          <w:rFonts w:ascii="Courier New" w:eastAsia="Times New Roman" w:hAnsi="Courier New" w:cs="Courier New"/>
-          <w:color w:val="6A8759"/>
-          <w:sz w:val="18"/>
-          <w:szCs w:val="18"/>
-          <w:lang w:eastAsia="de-DE"/>
-        </w:rPr>
-        <w:t>${PORT:0}</w:t>
-      </w:r>
-      <w:r>
-        <w:rPr>
-          <w:rFonts w:ascii="Courier New" w:eastAsia="Times New Roman" w:hAnsi="Courier New" w:cs="Courier New"/>
-          <w:color w:val="6A8759"/>
-          <w:sz w:val="18"/>
-          <w:szCs w:val="18"/>
-          <w:lang w:eastAsia="de-DE"/>
-        </w:rPr>
-        <w:br/>
-      </w:r>
-      <w:r>
-        <w:rPr>
-          <w:rFonts w:ascii="Courier New" w:eastAsia="Times New Roman" w:hAnsi="Courier New" w:cs="Courier New"/>
-          <w:color w:val="CC7832"/>
-          <w:sz w:val="18"/>
-          <w:szCs w:val="18"/>
-          <w:lang w:eastAsia="de-DE"/>
-        </w:rPr>
-        <w:t xml:space="preserve">spring.application.name </w:t>
-      </w:r>
-      <w:r>
-        <w:rPr>
-          <w:rFonts w:ascii="Courier New" w:eastAsia="Times New Roman" w:hAnsi="Courier New" w:cs="Courier New"/>
-          <w:color w:val="808080"/>
-          <w:sz w:val="18"/>
-          <w:szCs w:val="18"/>
-          <w:lang w:eastAsia="de-DE"/>
-        </w:rPr>
-        <w:t xml:space="preserve">= </w:t>
-      </w:r>
-      <w:r>
-        <w:rPr>
-          <w:rFonts w:ascii="Courier New" w:eastAsia="Times New Roman" w:hAnsi="Courier New" w:cs="Courier New"/>
-          <w:color w:val="6A8759"/>
-          <w:sz w:val="18"/>
-          <w:szCs w:val="18"/>
-          <w:lang w:eastAsia="de-DE"/>
-        </w:rPr>
-        <w:t>firmenverwaltung</w:t>
-      </w:r>
-      <w:r>
-        <w:rPr>
-          <w:rFonts w:ascii="Courier New" w:eastAsia="Times New Roman" w:hAnsi="Courier New" w:cs="Courier New"/>
-          <w:color w:val="6A8759"/>
-          <w:sz w:val="18"/>
-          <w:szCs w:val="18"/>
-          <w:lang w:eastAsia="de-DE"/>
-        </w:rPr>
-        <w:br/>
-      </w:r>
-      <w:r>
-        <w:rPr>
-          <w:rFonts w:ascii="Courier New" w:eastAsia="Times New Roman" w:hAnsi="Courier New" w:cs="Courier New"/>
-          <w:color w:val="CC7832"/>
-          <w:sz w:val="18"/>
-          <w:szCs w:val="18"/>
-          <w:lang w:eastAsia="de-DE"/>
-        </w:rPr>
-        <w:t>eureka.instance.instance-id</w:t>
-      </w:r>
-      <w:r>
-        <w:rPr>
-          <w:rFonts w:ascii="Courier New" w:eastAsia="Times New Roman" w:hAnsi="Courier New" w:cs="Courier New"/>
-          <w:color w:val="808080"/>
-          <w:sz w:val="18"/>
-          <w:szCs w:val="18"/>
-          <w:lang w:eastAsia="de-DE"/>
-        </w:rPr>
-        <w:t>=</w:t>
-      </w:r>
-      <w:r>
-        <w:rPr>
-          <w:rFonts w:ascii="Courier New" w:eastAsia="Times New Roman" w:hAnsi="Courier New" w:cs="Courier New"/>
-          <w:color w:val="6A8759"/>
-          <w:sz w:val="18"/>
-          <w:szCs w:val="18"/>
-          <w:lang w:eastAsia="de-DE"/>
-        </w:rPr>
-        <w:t>${spring.application.name}:${random.uuid}</w:t>
-      </w:r>
-    </w:p>
-    <w:p/>
-    <w:p>
-      <w:r>
         <w:t>Über den festgelegten Port des Eureka-Servers</w:t>
       </w:r>
       <w:r>
-        <w:t xml:space="preserve"> (8010)</w:t>
+        <w:t xml:space="preserve"> (</w:t>
+      </w:r>
+      <w:r>
+        <w:t xml:space="preserve">unter der URL </w:t>
+      </w:r>
+      <w:r>
+        <w:rPr>
+          <w:i/>
+          <w:iCs/>
+        </w:rPr>
+        <w:t>http://localhost:8010/</w:t>
+      </w:r>
+      <w:r>
+        <w:t>)</w:t>
       </w:r>
       <w:r>
         <w:t xml:space="preserve"> erhält man Zugriff zum Eureka Dashboard</w:t>
@@ -19224,10 +19415,16 @@
         <w:t>Es können jederzeit Eureka-Clients zugeschaltet oder abgeschaltet werden. Es können zum Beispiel noch die Microservices Newsletterservice und Administrationsservice registriert werden</w:t>
       </w:r>
       <w:r>
-        <w:t xml:space="preserve"> ohne dabei die anderen Services zu beeinflussen.</w:t>
-      </w:r>
-      <w:r>
-        <w:t>. Das Api Gateway wird mit dem Port 8081 auf dem Eureka Dashboard angezeigt. Die restlichen Microservices enthalten einen automatisch erzeugten Port und eine Automatisch generierte User Id. Im Beispiel sind zwei Instanzen des Microservice Firmen</w:t>
+        <w:t xml:space="preserve"> ohne dabei die anderen Services zu beeinflussen</w:t>
+      </w:r>
+      <w:r>
+        <w:t xml:space="preserve">. Das Api Gateway wird mit dem Port 8081 auf dem Eureka Dashboard angezeigt. Die restlichen Microservices enthalten einen automatisch erzeugten Port und eine </w:t>
+      </w:r>
+      <w:r>
+        <w:t>automatisch</w:t>
+      </w:r>
+      <w:r>
+        <w:t xml:space="preserve"> generierte User Id. Im Beispiel sind zwei Instanzen des Microservice Firmen</w:t>
       </w:r>
       <w:r>
         <w:t>service</w:t>
@@ -19238,6 +19435,12 @@
       <w:r>
         <w:t>Der Loadbalancer Ribbon verteilt in diesem Fall bei Aufrufen des Firmenverwaltungservice die Last über die beiden Instanzen.</w:t>
       </w:r>
+      <w:r>
+        <w:t xml:space="preserve"> </w:t>
+      </w:r>
+      <w:r>
+        <w:t>Ein Beispiel zum Testen des Loadbalancers in der Anwendung wird im Kapitel …. Unter Verwendung von Distributet Tracing beschrieben.</w:t>
+      </w:r>
     </w:p>
     <w:p/>
     <w:p>
@@ -19280,7 +19483,13 @@
         <w:t>wenig Code sicher zur Verfügung zu stellen. Keycloak</w:t>
       </w:r>
       <w:r>
-        <w:t xml:space="preserve"> stellt einen Authorisierungsserver zur Verfügung, welcher das OpenId Connect Protokoll verwendet.</w:t>
+        <w:t xml:space="preserve"> stellt einen Authorisierungsserver zur </w:t>
+      </w:r>
+      <w:r>
+        <w:t>bereit</w:t>
+      </w:r>
+      <w:r>
+        <w:t>, welcher das OpenId Connect Protokoll verwendet.</w:t>
       </w:r>
       <w:r>
         <w:t xml:space="preserve"> </w:t>
@@ -19304,12 +19513,24 @@
         <w:t>.</w:t>
       </w:r>
       <w:r>
-        <w:t xml:space="preserve"> Darüber hinaus stellt es eine Loginmaske bereit welche zum Beispiel Funktionen wie remember me oder Verlinkungen zu einem Registrierugsformular bietet. </w:t>
-      </w:r>
-    </w:p>
-    <w:p>
-      <w:r>
-        <w:t>Für die Anwendung der IT-Kom könnte mit dem Einsatz von Keycloak ebenfalls ein Login über Drittanbieter wie zum Beispiel mit der Verwendung des Hochschulaccounts über den</w:t>
+        <w:t xml:space="preserve"> Darüber hinaus stellt es eine Loginmaske bereit</w:t>
+      </w:r>
+      <w:r>
+        <w:t>,</w:t>
+      </w:r>
+      <w:r>
+        <w:t xml:space="preserve"> welche zum Beispiel Funktionen wie remember me oder Verlinkungen zu einem Registrierugsformular bietet. </w:t>
+      </w:r>
+    </w:p>
+    <w:p>
+      <w:r>
+        <w:t xml:space="preserve">Für die Anwendung der IT-Kom könnte mit dem Einsatz von Keycloak ebenfalls ein Login über Drittanbieter wie zum Beispiel </w:t>
+      </w:r>
+      <w:r>
+        <w:t>unter</w:t>
+      </w:r>
+      <w:r>
+        <w:t xml:space="preserve"> der Verwendung des Hochschulaccounts über den</w:t>
       </w:r>
       <w:r>
         <w:t xml:space="preserve"> Server der Hochschule ermöglicht werden.</w:t>
@@ -19408,13 +19629,25 @@
     </w:p>
     <w:p>
       <w:r>
-        <w:t xml:space="preserve">Damit ein angemeldeter Benutzer nur Ressourcen verwenden kann, für die er </w:t>
+        <w:t>Damit ein angemeldeter Benutzer nur Ressourcen verwenden kann, für d</w:t>
+      </w:r>
+      <w:r>
+        <w:t>eren Verwendung</w:t>
+      </w:r>
+      <w:r>
+        <w:t xml:space="preserve"> er </w:t>
       </w:r>
       <w:r>
         <w:t>autorisiert</w:t>
       </w:r>
       <w:r>
-        <w:t xml:space="preserve"> ist, wurden für die IT-Kom Anwendung die Rollen </w:t>
+        <w:t xml:space="preserve"> ist, wurden für die IT-Kom Anwendung Rollen</w:t>
+      </w:r>
+      <w:r>
+        <w:t xml:space="preserve"> wie zum Beispiel</w:t>
+      </w:r>
+      <w:r>
+        <w:t xml:space="preserve"> </w:t>
       </w:r>
       <w:r>
         <w:t>Administrator,</w:t>
@@ -19604,7 +19837,13 @@
     </w:p>
     <w:p>
       <w:pPr>
-        <w:shd w:val="clear" w:color="auto" w:fill="2B2B2B"/>
+        <w:pBdr>
+          <w:top w:val="single" w:sz="4" w:space="1" w:color="auto"/>
+          <w:left w:val="single" w:sz="4" w:space="4" w:color="auto"/>
+          <w:bottom w:val="single" w:sz="4" w:space="1" w:color="auto"/>
+          <w:right w:val="single" w:sz="4" w:space="4" w:color="auto"/>
+        </w:pBdr>
+        <w:shd w:val="clear" w:color="auto" w:fill="FFFFFF"/>
         <w:tabs>
           <w:tab w:val="left" w:pos="916"/>
           <w:tab w:val="left" w:pos="1832"/>
@@ -19627,16 +19866,16 @@
         <w:jc w:val="left"/>
         <w:rPr>
           <w:rFonts w:ascii="Courier New" w:eastAsia="Times New Roman" w:hAnsi="Courier New" w:cs="Courier New"/>
-          <w:color w:val="6A8759"/>
-          <w:sz w:val="16"/>
-          <w:szCs w:val="16"/>
-          <w:lang w:eastAsia="de-DE"/>
-        </w:rPr>
-      </w:pPr>
-      <w:r>
-        <w:rPr>
-          <w:rFonts w:ascii="Courier New" w:eastAsia="Times New Roman" w:hAnsi="Courier New" w:cs="Courier New"/>
-          <w:color w:val="CC7832"/>
+          <w:color w:val="067D17"/>
+          <w:sz w:val="16"/>
+          <w:szCs w:val="16"/>
+          <w:lang w:eastAsia="de-DE"/>
+        </w:rPr>
+      </w:pPr>
+      <w:r>
+        <w:rPr>
+          <w:rFonts w:ascii="Courier New" w:eastAsia="Times New Roman" w:hAnsi="Courier New" w:cs="Courier New"/>
+          <w:color w:val="083080"/>
           <w:sz w:val="16"/>
           <w:szCs w:val="16"/>
           <w:lang w:eastAsia="de-DE"/>
@@ -19646,7 +19885,7 @@
       <w:r>
         <w:rPr>
           <w:rFonts w:ascii="Courier New" w:eastAsia="Times New Roman" w:hAnsi="Courier New" w:cs="Courier New"/>
-          <w:color w:val="808080"/>
+          <w:color w:val="080808"/>
           <w:sz w:val="16"/>
           <w:szCs w:val="16"/>
           <w:lang w:eastAsia="de-DE"/>
@@ -19656,7 +19895,7 @@
       <w:r>
         <w:rPr>
           <w:rFonts w:ascii="Courier New" w:eastAsia="Times New Roman" w:hAnsi="Courier New" w:cs="Courier New"/>
-          <w:color w:val="6A8759"/>
+          <w:color w:val="067D17"/>
           <w:sz w:val="16"/>
           <w:szCs w:val="16"/>
           <w:lang w:eastAsia="de-DE"/>
@@ -19666,7 +19905,13 @@
     </w:p>
     <w:p>
       <w:pPr>
-        <w:shd w:val="clear" w:color="auto" w:fill="2B2B2B"/>
+        <w:pBdr>
+          <w:top w:val="single" w:sz="4" w:space="1" w:color="auto"/>
+          <w:left w:val="single" w:sz="4" w:space="4" w:color="auto"/>
+          <w:bottom w:val="single" w:sz="4" w:space="1" w:color="auto"/>
+          <w:right w:val="single" w:sz="4" w:space="4" w:color="auto"/>
+        </w:pBdr>
+        <w:shd w:val="clear" w:color="auto" w:fill="FFFFFF"/>
         <w:tabs>
           <w:tab w:val="left" w:pos="916"/>
           <w:tab w:val="left" w:pos="1832"/>
@@ -19689,16 +19934,16 @@
         <w:jc w:val="left"/>
         <w:rPr>
           <w:rFonts w:ascii="Courier New" w:eastAsia="Times New Roman" w:hAnsi="Courier New" w:cs="Courier New"/>
-          <w:color w:val="CC7832"/>
-          <w:sz w:val="16"/>
-          <w:szCs w:val="16"/>
-          <w:lang w:eastAsia="de-DE"/>
-        </w:rPr>
-      </w:pPr>
-      <w:r>
-        <w:rPr>
-          <w:rFonts w:ascii="Courier New" w:eastAsia="Times New Roman" w:hAnsi="Courier New" w:cs="Courier New"/>
-          <w:color w:val="6A8759"/>
+          <w:color w:val="067D17"/>
+          <w:sz w:val="16"/>
+          <w:szCs w:val="16"/>
+          <w:lang w:eastAsia="de-DE"/>
+        </w:rPr>
+      </w:pPr>
+      <w:r>
+        <w:rPr>
+          <w:rFonts w:ascii="Courier New" w:eastAsia="Times New Roman" w:hAnsi="Courier New" w:cs="Courier New"/>
+          <w:color w:val="067D17"/>
           <w:sz w:val="16"/>
           <w:szCs w:val="16"/>
           <w:lang w:eastAsia="de-DE"/>
@@ -19708,17 +19953,43 @@
       <w:r>
         <w:rPr>
           <w:rFonts w:ascii="Courier New" w:eastAsia="Times New Roman" w:hAnsi="Courier New" w:cs="Courier New"/>
-          <w:color w:val="CC7832"/>
-          <w:sz w:val="16"/>
-          <w:szCs w:val="16"/>
-          <w:lang w:eastAsia="de-DE"/>
-        </w:rPr>
-        <w:t>spring.security.oauth2.client.registration.spring-cloud-gateway</w:t>
-      </w:r>
-    </w:p>
-    <w:p>
-      <w:pPr>
-        <w:shd w:val="clear" w:color="auto" w:fill="2B2B2B"/>
+          <w:color w:val="083080"/>
+          <w:sz w:val="16"/>
+          <w:szCs w:val="16"/>
+          <w:lang w:eastAsia="de-DE"/>
+        </w:rPr>
+        <w:t>spring.security.oauth2.client.registration.spring-cloud-gateway-client.client-id</w:t>
+      </w:r>
+      <w:r>
+        <w:rPr>
+          <w:rFonts w:ascii="Courier New" w:eastAsia="Times New Roman" w:hAnsi="Courier New" w:cs="Courier New"/>
+          <w:color w:val="080808"/>
+          <w:sz w:val="16"/>
+          <w:szCs w:val="16"/>
+          <w:lang w:eastAsia="de-DE"/>
+        </w:rPr>
+        <w:t>=</w:t>
+      </w:r>
+      <w:r>
+        <w:rPr>
+          <w:rFonts w:ascii="Courier New" w:eastAsia="Times New Roman" w:hAnsi="Courier New" w:cs="Courier New"/>
+          <w:color w:val="067D17"/>
+          <w:sz w:val="16"/>
+          <w:szCs w:val="16"/>
+          <w:lang w:eastAsia="de-DE"/>
+        </w:rPr>
+        <w:t>it-kom-client</w:t>
+      </w:r>
+    </w:p>
+    <w:p>
+      <w:pPr>
+        <w:pBdr>
+          <w:top w:val="single" w:sz="4" w:space="1" w:color="auto"/>
+          <w:left w:val="single" w:sz="4" w:space="4" w:color="auto"/>
+          <w:bottom w:val="single" w:sz="4" w:space="1" w:color="auto"/>
+          <w:right w:val="single" w:sz="4" w:space="4" w:color="auto"/>
+        </w:pBdr>
+        <w:shd w:val="clear" w:color="auto" w:fill="FFFFFF"/>
         <w:tabs>
           <w:tab w:val="left" w:pos="916"/>
           <w:tab w:val="left" w:pos="1832"/>
@@ -19741,26 +20012,36 @@
         <w:jc w:val="left"/>
         <w:rPr>
           <w:rFonts w:ascii="Courier New" w:eastAsia="Times New Roman" w:hAnsi="Courier New" w:cs="Courier New"/>
-          <w:color w:val="CC7832"/>
-          <w:sz w:val="16"/>
-          <w:szCs w:val="16"/>
-          <w:lang w:eastAsia="de-DE"/>
-        </w:rPr>
-      </w:pPr>
-      <w:r>
-        <w:rPr>
-          <w:rFonts w:ascii="Courier New" w:eastAsia="Times New Roman" w:hAnsi="Courier New" w:cs="Courier New"/>
-          <w:color w:val="CC7832"/>
-          <w:sz w:val="16"/>
-          <w:szCs w:val="16"/>
-          <w:lang w:eastAsia="de-DE"/>
-        </w:rPr>
-        <w:t>-client.client-id</w:t>
-      </w:r>
-      <w:r>
-        <w:rPr>
-          <w:rFonts w:ascii="Courier New" w:eastAsia="Times New Roman" w:hAnsi="Courier New" w:cs="Courier New"/>
-          <w:color w:val="808080"/>
+          <w:color w:val="067D17"/>
+          <w:sz w:val="16"/>
+          <w:szCs w:val="16"/>
+          <w:lang w:eastAsia="de-DE"/>
+        </w:rPr>
+      </w:pPr>
+      <w:r>
+        <w:rPr>
+          <w:rFonts w:ascii="Courier New" w:eastAsia="Times New Roman" w:hAnsi="Courier New" w:cs="Courier New"/>
+          <w:color w:val="067D17"/>
+          <w:sz w:val="16"/>
+          <w:szCs w:val="16"/>
+          <w:lang w:eastAsia="de-DE"/>
+        </w:rPr>
+        <w:br/>
+      </w:r>
+      <w:r>
+        <w:rPr>
+          <w:rFonts w:ascii="Courier New" w:eastAsia="Times New Roman" w:hAnsi="Courier New" w:cs="Courier New"/>
+          <w:color w:val="083080"/>
+          <w:sz w:val="16"/>
+          <w:szCs w:val="16"/>
+          <w:lang w:eastAsia="de-DE"/>
+        </w:rPr>
+        <w:t>spring.security.oauth2.client.registration.spring-cloud-gateway-client.client-secret</w:t>
+      </w:r>
+      <w:r>
+        <w:rPr>
+          <w:rFonts w:ascii="Courier New" w:eastAsia="Times New Roman" w:hAnsi="Courier New" w:cs="Courier New"/>
+          <w:color w:val="080808"/>
           <w:sz w:val="16"/>
           <w:szCs w:val="16"/>
           <w:lang w:eastAsia="de-DE"/>
@@ -19770,17 +20051,23 @@
       <w:r>
         <w:rPr>
           <w:rFonts w:ascii="Courier New" w:eastAsia="Times New Roman" w:hAnsi="Courier New" w:cs="Courier New"/>
-          <w:color w:val="6A8759"/>
-          <w:sz w:val="16"/>
-          <w:szCs w:val="16"/>
-          <w:lang w:eastAsia="de-DE"/>
-        </w:rPr>
-        <w:t>it-kom-client</w:t>
-      </w:r>
-    </w:p>
-    <w:p>
-      <w:pPr>
-        <w:shd w:val="clear" w:color="auto" w:fill="2B2B2B"/>
+          <w:color w:val="067D17"/>
+          <w:sz w:val="16"/>
+          <w:szCs w:val="16"/>
+          <w:lang w:eastAsia="de-DE"/>
+        </w:rPr>
+        <w:t>c6f5012f-4151-4b59-b63c-164f5a51e428</w:t>
+      </w:r>
+    </w:p>
+    <w:p>
+      <w:pPr>
+        <w:pBdr>
+          <w:top w:val="single" w:sz="4" w:space="1" w:color="auto"/>
+          <w:left w:val="single" w:sz="4" w:space="4" w:color="auto"/>
+          <w:bottom w:val="single" w:sz="4" w:space="1" w:color="auto"/>
+          <w:right w:val="single" w:sz="4" w:space="4" w:color="auto"/>
+        </w:pBdr>
+        <w:shd w:val="clear" w:color="auto" w:fill="FFFFFF"/>
         <w:tabs>
           <w:tab w:val="left" w:pos="916"/>
           <w:tab w:val="left" w:pos="1832"/>
@@ -19803,16 +20090,16 @@
         <w:jc w:val="left"/>
         <w:rPr>
           <w:rFonts w:ascii="Courier New" w:eastAsia="Times New Roman" w:hAnsi="Courier New" w:cs="Courier New"/>
-          <w:color w:val="CC7832"/>
-          <w:sz w:val="16"/>
-          <w:szCs w:val="16"/>
-          <w:lang w:eastAsia="de-DE"/>
-        </w:rPr>
-      </w:pPr>
-      <w:r>
-        <w:rPr>
-          <w:rFonts w:ascii="Courier New" w:eastAsia="Times New Roman" w:hAnsi="Courier New" w:cs="Courier New"/>
-          <w:color w:val="6A8759"/>
+          <w:color w:val="067D17"/>
+          <w:sz w:val="16"/>
+          <w:szCs w:val="16"/>
+          <w:lang w:eastAsia="de-DE"/>
+        </w:rPr>
+      </w:pPr>
+      <w:r>
+        <w:rPr>
+          <w:rFonts w:ascii="Courier New" w:eastAsia="Times New Roman" w:hAnsi="Courier New" w:cs="Courier New"/>
+          <w:color w:val="067D17"/>
           <w:sz w:val="16"/>
           <w:szCs w:val="16"/>
           <w:lang w:eastAsia="de-DE"/>
@@ -19822,17 +20109,43 @@
       <w:r>
         <w:rPr>
           <w:rFonts w:ascii="Courier New" w:eastAsia="Times New Roman" w:hAnsi="Courier New" w:cs="Courier New"/>
-          <w:color w:val="CC7832"/>
-          <w:sz w:val="16"/>
-          <w:szCs w:val="16"/>
-          <w:lang w:eastAsia="de-DE"/>
-        </w:rPr>
-        <w:t>spring.security.oauth2.client.registration.spring-cloud-gateway-</w:t>
-      </w:r>
-    </w:p>
-    <w:p>
-      <w:pPr>
-        <w:shd w:val="clear" w:color="auto" w:fill="2B2B2B"/>
+          <w:color w:val="083080"/>
+          <w:sz w:val="16"/>
+          <w:szCs w:val="16"/>
+          <w:lang w:eastAsia="de-DE"/>
+        </w:rPr>
+        <w:t>spring.security.oauth2.client.registration.spring-cloud-gateway-client.provider</w:t>
+      </w:r>
+      <w:r>
+        <w:rPr>
+          <w:rFonts w:ascii="Courier New" w:eastAsia="Times New Roman" w:hAnsi="Courier New" w:cs="Courier New"/>
+          <w:color w:val="080808"/>
+          <w:sz w:val="16"/>
+          <w:szCs w:val="16"/>
+          <w:lang w:eastAsia="de-DE"/>
+        </w:rPr>
+        <w:t>=</w:t>
+      </w:r>
+      <w:r>
+        <w:rPr>
+          <w:rFonts w:ascii="Courier New" w:eastAsia="Times New Roman" w:hAnsi="Courier New" w:cs="Courier New"/>
+          <w:color w:val="067D17"/>
+          <w:sz w:val="16"/>
+          <w:szCs w:val="16"/>
+          <w:lang w:eastAsia="de-DE"/>
+        </w:rPr>
+        <w:t>keycloak</w:t>
+      </w:r>
+    </w:p>
+    <w:p>
+      <w:pPr>
+        <w:pBdr>
+          <w:top w:val="single" w:sz="4" w:space="1" w:color="auto"/>
+          <w:left w:val="single" w:sz="4" w:space="4" w:color="auto"/>
+          <w:bottom w:val="single" w:sz="4" w:space="1" w:color="auto"/>
+          <w:right w:val="single" w:sz="4" w:space="4" w:color="auto"/>
+        </w:pBdr>
+        <w:shd w:val="clear" w:color="auto" w:fill="FFFFFF"/>
         <w:tabs>
           <w:tab w:val="left" w:pos="916"/>
           <w:tab w:val="left" w:pos="1832"/>
@@ -19855,26 +20168,36 @@
         <w:jc w:val="left"/>
         <w:rPr>
           <w:rFonts w:ascii="Courier New" w:eastAsia="Times New Roman" w:hAnsi="Courier New" w:cs="Courier New"/>
-          <w:color w:val="6A8759"/>
-          <w:sz w:val="16"/>
-          <w:szCs w:val="16"/>
-          <w:lang w:eastAsia="de-DE"/>
-        </w:rPr>
-      </w:pPr>
-      <w:r>
-        <w:rPr>
-          <w:rFonts w:ascii="Courier New" w:eastAsia="Times New Roman" w:hAnsi="Courier New" w:cs="Courier New"/>
-          <w:color w:val="CC7832"/>
-          <w:sz w:val="16"/>
-          <w:szCs w:val="16"/>
-          <w:lang w:eastAsia="de-DE"/>
-        </w:rPr>
-        <w:t>client.client-secret</w:t>
-      </w:r>
-      <w:r>
-        <w:rPr>
-          <w:rFonts w:ascii="Courier New" w:eastAsia="Times New Roman" w:hAnsi="Courier New" w:cs="Courier New"/>
-          <w:color w:val="808080"/>
+          <w:color w:val="067D17"/>
+          <w:sz w:val="16"/>
+          <w:szCs w:val="16"/>
+          <w:lang w:eastAsia="de-DE"/>
+        </w:rPr>
+      </w:pPr>
+      <w:r>
+        <w:rPr>
+          <w:rFonts w:ascii="Courier New" w:eastAsia="Times New Roman" w:hAnsi="Courier New" w:cs="Courier New"/>
+          <w:color w:val="067D17"/>
+          <w:sz w:val="16"/>
+          <w:szCs w:val="16"/>
+          <w:lang w:eastAsia="de-DE"/>
+        </w:rPr>
+        <w:br/>
+      </w:r>
+      <w:r>
+        <w:rPr>
+          <w:rFonts w:ascii="Courier New" w:eastAsia="Times New Roman" w:hAnsi="Courier New" w:cs="Courier New"/>
+          <w:color w:val="083080"/>
+          <w:sz w:val="16"/>
+          <w:szCs w:val="16"/>
+          <w:lang w:eastAsia="de-DE"/>
+        </w:rPr>
+        <w:t>spring.security.oauth2.client.registration.spring-cloud-gateway-client.authorization-grant-type</w:t>
+      </w:r>
+      <w:r>
+        <w:rPr>
+          <w:rFonts w:ascii="Courier New" w:eastAsia="Times New Roman" w:hAnsi="Courier New" w:cs="Courier New"/>
+          <w:color w:val="080808"/>
           <w:sz w:val="16"/>
           <w:szCs w:val="16"/>
           <w:lang w:eastAsia="de-DE"/>
@@ -19884,17 +20207,23 @@
       <w:r>
         <w:rPr>
           <w:rFonts w:ascii="Courier New" w:eastAsia="Times New Roman" w:hAnsi="Courier New" w:cs="Courier New"/>
-          <w:color w:val="6A8759"/>
-          <w:sz w:val="16"/>
-          <w:szCs w:val="16"/>
-          <w:lang w:eastAsia="de-DE"/>
-        </w:rPr>
-        <w:t>c6f5012f-4151-4b59-b63c-164f5a51e428</w:t>
-      </w:r>
-    </w:p>
-    <w:p>
-      <w:pPr>
-        <w:shd w:val="clear" w:color="auto" w:fill="2B2B2B"/>
+          <w:color w:val="067D17"/>
+          <w:sz w:val="16"/>
+          <w:szCs w:val="16"/>
+          <w:lang w:eastAsia="de-DE"/>
+        </w:rPr>
+        <w:t>authorization_code</w:t>
+      </w:r>
+    </w:p>
+    <w:p>
+      <w:pPr>
+        <w:pBdr>
+          <w:top w:val="single" w:sz="4" w:space="1" w:color="auto"/>
+          <w:left w:val="single" w:sz="4" w:space="4" w:color="auto"/>
+          <w:bottom w:val="single" w:sz="4" w:space="1" w:color="auto"/>
+          <w:right w:val="single" w:sz="4" w:space="4" w:color="auto"/>
+        </w:pBdr>
+        <w:shd w:val="clear" w:color="auto" w:fill="FFFFFF"/>
         <w:tabs>
           <w:tab w:val="left" w:pos="916"/>
           <w:tab w:val="left" w:pos="1832"/>
@@ -19917,16 +20246,16 @@
         <w:jc w:val="left"/>
         <w:rPr>
           <w:rFonts w:ascii="Courier New" w:eastAsia="Times New Roman" w:hAnsi="Courier New" w:cs="Courier New"/>
-          <w:color w:val="6A8759"/>
-          <w:sz w:val="16"/>
-          <w:szCs w:val="16"/>
-          <w:lang w:eastAsia="de-DE"/>
-        </w:rPr>
-      </w:pPr>
-      <w:r>
-        <w:rPr>
-          <w:rFonts w:ascii="Courier New" w:eastAsia="Times New Roman" w:hAnsi="Courier New" w:cs="Courier New"/>
-          <w:color w:val="6A8759"/>
+          <w:color w:val="067D17"/>
+          <w:sz w:val="16"/>
+          <w:szCs w:val="16"/>
+          <w:lang w:eastAsia="de-DE"/>
+        </w:rPr>
+      </w:pPr>
+      <w:r>
+        <w:rPr>
+          <w:rFonts w:ascii="Courier New" w:eastAsia="Times New Roman" w:hAnsi="Courier New" w:cs="Courier New"/>
+          <w:color w:val="067D17"/>
           <w:sz w:val="16"/>
           <w:szCs w:val="16"/>
           <w:lang w:eastAsia="de-DE"/>
@@ -19936,17 +20265,17 @@
       <w:r>
         <w:rPr>
           <w:rFonts w:ascii="Courier New" w:eastAsia="Times New Roman" w:hAnsi="Courier New" w:cs="Courier New"/>
-          <w:color w:val="CC7832"/>
-          <w:sz w:val="16"/>
-          <w:szCs w:val="16"/>
-          <w:lang w:eastAsia="de-DE"/>
-        </w:rPr>
-        <w:t>spring.security.oauth2.client.registration.spring-cloud-gateway-client.provider</w:t>
-      </w:r>
-      <w:r>
-        <w:rPr>
-          <w:rFonts w:ascii="Courier New" w:eastAsia="Times New Roman" w:hAnsi="Courier New" w:cs="Courier New"/>
-          <w:color w:val="808080"/>
+          <w:color w:val="083080"/>
+          <w:sz w:val="16"/>
+          <w:szCs w:val="16"/>
+          <w:lang w:eastAsia="de-DE"/>
+        </w:rPr>
+        <w:t>spring.security.oauth2.client.registration.spring-cloud-gateway-client.redirect-uri</w:t>
+      </w:r>
+      <w:r>
+        <w:rPr>
+          <w:rFonts w:ascii="Courier New" w:eastAsia="Times New Roman" w:hAnsi="Courier New" w:cs="Courier New"/>
+          <w:color w:val="080808"/>
           <w:sz w:val="16"/>
           <w:szCs w:val="16"/>
           <w:lang w:eastAsia="de-DE"/>
@@ -19956,17 +20285,23 @@
       <w:r>
         <w:rPr>
           <w:rFonts w:ascii="Courier New" w:eastAsia="Times New Roman" w:hAnsi="Courier New" w:cs="Courier New"/>
-          <w:color w:val="6A8759"/>
-          <w:sz w:val="16"/>
-          <w:szCs w:val="16"/>
-          <w:lang w:eastAsia="de-DE"/>
-        </w:rPr>
-        <w:t>keycloak</w:t>
-      </w:r>
-    </w:p>
-    <w:p>
-      <w:pPr>
-        <w:shd w:val="clear" w:color="auto" w:fill="2B2B2B"/>
+          <w:color w:val="067D17"/>
+          <w:sz w:val="16"/>
+          <w:szCs w:val="16"/>
+          <w:lang w:eastAsia="de-DE"/>
+        </w:rPr>
+        <w:t>http://localhost:8081/login/oauth2/code/it-kom-client</w:t>
+      </w:r>
+    </w:p>
+    <w:p>
+      <w:pPr>
+        <w:pBdr>
+          <w:top w:val="single" w:sz="4" w:space="1" w:color="auto"/>
+          <w:left w:val="single" w:sz="4" w:space="4" w:color="auto"/>
+          <w:bottom w:val="single" w:sz="4" w:space="1" w:color="auto"/>
+          <w:right w:val="single" w:sz="4" w:space="4" w:color="auto"/>
+        </w:pBdr>
+        <w:shd w:val="clear" w:color="auto" w:fill="FFFFFF"/>
         <w:tabs>
           <w:tab w:val="left" w:pos="916"/>
           <w:tab w:val="left" w:pos="1832"/>
@@ -19989,16 +20324,16 @@
         <w:jc w:val="left"/>
         <w:rPr>
           <w:rFonts w:ascii="Courier New" w:eastAsia="Times New Roman" w:hAnsi="Courier New" w:cs="Courier New"/>
-          <w:color w:val="6A8759"/>
-          <w:sz w:val="16"/>
-          <w:szCs w:val="16"/>
-          <w:lang w:eastAsia="de-DE"/>
-        </w:rPr>
-      </w:pPr>
-      <w:r>
-        <w:rPr>
-          <w:rFonts w:ascii="Courier New" w:eastAsia="Times New Roman" w:hAnsi="Courier New" w:cs="Courier New"/>
-          <w:color w:val="6A8759"/>
+          <w:color w:val="080808"/>
+          <w:sz w:val="16"/>
+          <w:szCs w:val="16"/>
+          <w:lang w:eastAsia="de-DE"/>
+        </w:rPr>
+      </w:pPr>
+      <w:r>
+        <w:rPr>
+          <w:rFonts w:ascii="Courier New" w:eastAsia="Times New Roman" w:hAnsi="Courier New" w:cs="Courier New"/>
+          <w:color w:val="067D17"/>
           <w:sz w:val="16"/>
           <w:szCs w:val="16"/>
           <w:lang w:eastAsia="de-DE"/>
@@ -20008,17 +20343,17 @@
       <w:r>
         <w:rPr>
           <w:rFonts w:ascii="Courier New" w:eastAsia="Times New Roman" w:hAnsi="Courier New" w:cs="Courier New"/>
-          <w:color w:val="CC7832"/>
-          <w:sz w:val="16"/>
-          <w:szCs w:val="16"/>
-          <w:lang w:eastAsia="de-DE"/>
-        </w:rPr>
-        <w:t>spring.security.oauth2.client.registration.spring-cloud-gateway-client.authorization-grant-type</w:t>
-      </w:r>
-      <w:r>
-        <w:rPr>
-          <w:rFonts w:ascii="Courier New" w:eastAsia="Times New Roman" w:hAnsi="Courier New" w:cs="Courier New"/>
-          <w:color w:val="808080"/>
+          <w:color w:val="083080"/>
+          <w:sz w:val="16"/>
+          <w:szCs w:val="16"/>
+          <w:lang w:eastAsia="de-DE"/>
+        </w:rPr>
+        <w:t>spring.security.oauth2.resourceserver.jwt.jwk-set-uri</w:t>
+      </w:r>
+      <w:r>
+        <w:rPr>
+          <w:rFonts w:ascii="Courier New" w:eastAsia="Times New Roman" w:hAnsi="Courier New" w:cs="Courier New"/>
+          <w:color w:val="080808"/>
           <w:sz w:val="16"/>
           <w:szCs w:val="16"/>
           <w:lang w:eastAsia="de-DE"/>
@@ -20028,17 +20363,52 @@
       <w:r>
         <w:rPr>
           <w:rFonts w:ascii="Courier New" w:eastAsia="Times New Roman" w:hAnsi="Courier New" w:cs="Courier New"/>
-          <w:color w:val="6A8759"/>
-          <w:sz w:val="16"/>
-          <w:szCs w:val="16"/>
-          <w:lang w:eastAsia="de-DE"/>
-        </w:rPr>
-        <w:t>authorization_code</w:t>
-      </w:r>
-    </w:p>
-    <w:p>
-      <w:pPr>
-        <w:shd w:val="clear" w:color="auto" w:fill="2B2B2B"/>
+          <w:color w:val="067D17"/>
+          <w:sz w:val="16"/>
+          <w:szCs w:val="16"/>
+          <w:lang w:eastAsia="de-DE"/>
+        </w:rPr>
+        <w:t>http://localhost:8080/auth/realms/it-kom/protocol/openid-connect/certs</w:t>
+      </w:r>
+    </w:p>
+    <w:p/>
+    <w:p>
+      <w:r>
+        <w:t>Mit diesen befehlen wird unter anderem Keycloak</w:t>
+      </w:r>
+      <w:r>
+        <w:t xml:space="preserve">-realm und Keycloak-client festgelegt. Weiterhin wurde die Adresse des Ressourcenservers und der Loginmaske festgelegt. Zusätzlich wurden in der Datei pom.xml die Abhängigkeiten spring-boot-starter-oauth2-client und spring-boot-starter-oauth2-resource-server hinzugefügt. </w:t>
+      </w:r>
+    </w:p>
+    <w:p>
+      <w:r>
+        <w:t>In den restlichen Microservices (ausgenommen DiscoveryService) wurde</w:t>
+      </w:r>
+      <w:r>
+        <w:t>n in der Datei pom.xml die Abhängigkeiten spring-boot-starter-oauth2-resource-server und spring-boot-starter-oauth2-jose hinterlegt. Zusätzlich wurde jeweils</w:t>
+      </w:r>
+      <w:r>
+        <w:t xml:space="preserve"> folgender Befehl</w:t>
+      </w:r>
+      <w:r>
+        <w:t xml:space="preserve"> zur Festlegung des Resourcenservers</w:t>
+      </w:r>
+      <w:r>
+        <w:t xml:space="preserve"> in der Datei application.properties wie auf Abbildung..</w:t>
+      </w:r>
+      <w:r>
+        <w:t xml:space="preserve"> eingetragen:</w:t>
+      </w:r>
+    </w:p>
+    <w:p>
+      <w:pPr>
+        <w:pBdr>
+          <w:top w:val="single" w:sz="4" w:space="1" w:color="auto"/>
+          <w:left w:val="single" w:sz="4" w:space="4" w:color="auto"/>
+          <w:bottom w:val="single" w:sz="4" w:space="1" w:color="auto"/>
+          <w:right w:val="single" w:sz="4" w:space="4" w:color="auto"/>
+        </w:pBdr>
+        <w:shd w:val="clear" w:color="auto" w:fill="FFFFFF"/>
         <w:tabs>
           <w:tab w:val="left" w:pos="916"/>
           <w:tab w:val="left" w:pos="1832"/>
@@ -20061,36 +20431,163 @@
         <w:jc w:val="left"/>
         <w:rPr>
           <w:rFonts w:ascii="Courier New" w:eastAsia="Times New Roman" w:hAnsi="Courier New" w:cs="Courier New"/>
-          <w:color w:val="CC7832"/>
-          <w:sz w:val="16"/>
-          <w:szCs w:val="16"/>
-          <w:lang w:eastAsia="de-DE"/>
-        </w:rPr>
-      </w:pPr>
-      <w:r>
-        <w:rPr>
-          <w:rFonts w:ascii="Courier New" w:eastAsia="Times New Roman" w:hAnsi="Courier New" w:cs="Courier New"/>
-          <w:color w:val="6A8759"/>
-          <w:sz w:val="16"/>
-          <w:szCs w:val="16"/>
-          <w:lang w:eastAsia="de-DE"/>
-        </w:rPr>
-        <w:br/>
-      </w:r>
-      <w:r>
-        <w:rPr>
-          <w:rFonts w:ascii="Courier New" w:eastAsia="Times New Roman" w:hAnsi="Courier New" w:cs="Courier New"/>
-          <w:color w:val="CC7832"/>
-          <w:sz w:val="16"/>
-          <w:szCs w:val="16"/>
-          <w:lang w:eastAsia="de-DE"/>
-        </w:rPr>
-        <w:t>spring.security.oauth2.client.registration.spring-cloud-gateway-</w:t>
-      </w:r>
-    </w:p>
-    <w:p>
-      <w:pPr>
-        <w:shd w:val="clear" w:color="auto" w:fill="2B2B2B"/>
+          <w:color w:val="080808"/>
+          <w:sz w:val="16"/>
+          <w:szCs w:val="16"/>
+          <w:lang w:eastAsia="de-DE"/>
+        </w:rPr>
+      </w:pPr>
+      <w:r>
+        <w:rPr>
+          <w:rFonts w:ascii="Courier New" w:eastAsia="Times New Roman" w:hAnsi="Courier New" w:cs="Courier New"/>
+          <w:color w:val="083080"/>
+          <w:sz w:val="16"/>
+          <w:szCs w:val="16"/>
+          <w:lang w:eastAsia="de-DE"/>
+        </w:rPr>
+        <w:t>spring.security.oauth2.resourceserver.jwt.issuer-uri</w:t>
+      </w:r>
+      <w:r>
+        <w:rPr>
+          <w:rFonts w:ascii="Courier New" w:eastAsia="Times New Roman" w:hAnsi="Courier New" w:cs="Courier New"/>
+          <w:color w:val="080808"/>
+          <w:sz w:val="16"/>
+          <w:szCs w:val="16"/>
+          <w:lang w:eastAsia="de-DE"/>
+        </w:rPr>
+        <w:t>=</w:t>
+      </w:r>
+      <w:r>
+        <w:rPr>
+          <w:rFonts w:ascii="Courier New" w:eastAsia="Times New Roman" w:hAnsi="Courier New" w:cs="Courier New"/>
+          <w:color w:val="067D17"/>
+          <w:sz w:val="16"/>
+          <w:szCs w:val="16"/>
+          <w:lang w:eastAsia="de-DE"/>
+        </w:rPr>
+        <w:t>http://localhost:8080/auth/realms/it-kom</w:t>
+      </w:r>
+    </w:p>
+    <w:p>
+      <w:r>
+        <w:t xml:space="preserve"> </w:t>
+      </w:r>
+    </w:p>
+    <w:p>
+      <w:pPr>
+        <w:rPr>
+          <w:b/>
+          <w:bCs/>
+        </w:rPr>
+      </w:pPr>
+    </w:p>
+    <w:p>
+      <w:pPr>
+        <w:rPr>
+          <w:b/>
+          <w:bCs/>
+        </w:rPr>
+      </w:pPr>
+      <w:r>
+        <w:rPr>
+          <w:b/>
+          <w:bCs/>
+        </w:rPr>
+        <w:lastRenderedPageBreak/>
+        <w:t>Spring Security</w:t>
+      </w:r>
+    </w:p>
+    <w:p>
+      <w:r>
+        <w:t>Spring Security ist ein Authentifizierungs- und Zugriffskontroll-Framework für Java Anwendungen. Laut spring.io bietet es</w:t>
+      </w:r>
+      <w:r>
+        <w:t xml:space="preserve"> unter anderem</w:t>
+      </w:r>
+      <w:r>
+        <w:t xml:space="preserve"> folgende </w:t>
+      </w:r>
+      <w:r>
+        <w:t>Features</w:t>
+      </w:r>
+      <w:r>
+        <w:t>:</w:t>
+      </w:r>
+    </w:p>
+    <w:p>
+      <w:pPr>
+        <w:pStyle w:val="Listenabsatz"/>
+        <w:numPr>
+          <w:ilvl w:val="0"/>
+          <w:numId w:val="19"/>
+        </w:numPr>
+      </w:pPr>
+      <w:r>
+        <w:t>Erweiterbare Unterstützung für Autorisierung und Authentifizierung</w:t>
+      </w:r>
+    </w:p>
+    <w:p>
+      <w:pPr>
+        <w:pStyle w:val="Listenabsatz"/>
+        <w:numPr>
+          <w:ilvl w:val="0"/>
+          <w:numId w:val="19"/>
+        </w:numPr>
+      </w:pPr>
+      <w:r>
+        <w:t>Schutz vor Angriffen wie zum Beispiel Clickjacking, Cross-Side-Request-Forgery und fixation</w:t>
+      </w:r>
+    </w:p>
+    <w:p>
+      <w:pPr>
+        <w:pStyle w:val="Listenabsatz"/>
+        <w:numPr>
+          <w:ilvl w:val="0"/>
+          <w:numId w:val="19"/>
+        </w:numPr>
+      </w:pPr>
+      <w:r>
+        <w:t>Integration mit Spring Web MVC</w:t>
+      </w:r>
+    </w:p>
+    <w:p>
+      <w:r>
+        <w:t xml:space="preserve">Zur Integration von Spring Security wurde </w:t>
+      </w:r>
+      <w:r>
+        <w:t xml:space="preserve">in der Datei pom.xml der </w:t>
+      </w:r>
+      <w:r>
+        <w:t xml:space="preserve">Services und im Api-Gateway die </w:t>
+      </w:r>
+      <w:r>
+        <w:t>Abhängigkeit spring-boot-starter-security hinzugefügt.</w:t>
+      </w:r>
+      <w:r>
+        <w:t xml:space="preserve"> Weiterhin wurde jeweils die Klasse SecurityConfig erstellt und mit @EnableWebSecurity gekennzeichnet</w:t>
+      </w:r>
+      <w:r>
+        <w:t xml:space="preserve">. Dadurch werden bei jedem Request die Sicherheitskonfigurationen umgesetzt. </w:t>
+      </w:r>
+      <w:r>
+        <w:t xml:space="preserve">Zusätzlich wurden Filterketten </w:t>
+      </w:r>
+      <w:r>
+        <w:t xml:space="preserve">wie auf Abbildung .. </w:t>
+      </w:r>
+      <w:r>
+        <w:t xml:space="preserve">definiert. </w:t>
+      </w:r>
+    </w:p>
+    <w:p>
+      <w:pPr>
+        <w:pBdr>
+          <w:top w:val="single" w:sz="4" w:space="1" w:color="auto"/>
+          <w:left w:val="single" w:sz="4" w:space="4" w:color="auto"/>
+          <w:bottom w:val="single" w:sz="4" w:space="1" w:color="auto"/>
+          <w:right w:val="single" w:sz="4" w:space="4" w:color="auto"/>
+        </w:pBdr>
+        <w:shd w:val="clear" w:color="auto" w:fill="FFFFFF"/>
         <w:tabs>
           <w:tab w:val="left" w:pos="916"/>
           <w:tab w:val="left" w:pos="1832"/>
@@ -20113,445 +20610,16 @@
         <w:jc w:val="left"/>
         <w:rPr>
           <w:rFonts w:ascii="Courier New" w:eastAsia="Times New Roman" w:hAnsi="Courier New" w:cs="Courier New"/>
-          <w:color w:val="6A8759"/>
-          <w:sz w:val="16"/>
-          <w:szCs w:val="16"/>
-          <w:lang w:eastAsia="de-DE"/>
-        </w:rPr>
-      </w:pPr>
-      <w:r>
-        <w:rPr>
-          <w:rFonts w:ascii="Courier New" w:eastAsia="Times New Roman" w:hAnsi="Courier New" w:cs="Courier New"/>
-          <w:color w:val="CC7832"/>
-          <w:sz w:val="16"/>
-          <w:szCs w:val="16"/>
-          <w:lang w:eastAsia="de-DE"/>
-        </w:rPr>
-        <w:t>client.redirect-uri</w:t>
-      </w:r>
-      <w:r>
-        <w:rPr>
-          <w:rFonts w:ascii="Courier New" w:eastAsia="Times New Roman" w:hAnsi="Courier New" w:cs="Courier New"/>
-          <w:color w:val="808080"/>
-          <w:sz w:val="16"/>
-          <w:szCs w:val="16"/>
-          <w:lang w:eastAsia="de-DE"/>
-        </w:rPr>
-        <w:t>=</w:t>
-      </w:r>
-      <w:r>
-        <w:rPr>
-          <w:rFonts w:ascii="Courier New" w:eastAsia="Times New Roman" w:hAnsi="Courier New" w:cs="Courier New"/>
-          <w:color w:val="6A8759"/>
-          <w:sz w:val="16"/>
-          <w:szCs w:val="16"/>
-          <w:lang w:eastAsia="de-DE"/>
-        </w:rPr>
-        <w:t>http://localhost:8081/login/oauth2/code/it-kom-client</w:t>
-      </w:r>
-    </w:p>
-    <w:p>
-      <w:pPr>
-        <w:shd w:val="clear" w:color="auto" w:fill="2B2B2B"/>
-        <w:tabs>
-          <w:tab w:val="left" w:pos="916"/>
-          <w:tab w:val="left" w:pos="1832"/>
-          <w:tab w:val="left" w:pos="2748"/>
-          <w:tab w:val="left" w:pos="3664"/>
-          <w:tab w:val="left" w:pos="4580"/>
-          <w:tab w:val="left" w:pos="5496"/>
-          <w:tab w:val="left" w:pos="6412"/>
-          <w:tab w:val="left" w:pos="7328"/>
-          <w:tab w:val="left" w:pos="8244"/>
-          <w:tab w:val="left" w:pos="9160"/>
-          <w:tab w:val="left" w:pos="10076"/>
-          <w:tab w:val="left" w:pos="10992"/>
-          <w:tab w:val="left" w:pos="11908"/>
-          <w:tab w:val="left" w:pos="12824"/>
-          <w:tab w:val="left" w:pos="13740"/>
-          <w:tab w:val="left" w:pos="14656"/>
-        </w:tabs>
-        <w:spacing w:after="0" w:line="240" w:lineRule="auto"/>
-        <w:jc w:val="left"/>
-        <w:rPr>
-          <w:rFonts w:ascii="Courier New" w:eastAsia="Times New Roman" w:hAnsi="Courier New" w:cs="Courier New"/>
-          <w:color w:val="CC7832"/>
-          <w:sz w:val="16"/>
-          <w:szCs w:val="16"/>
-          <w:lang w:eastAsia="de-DE"/>
-        </w:rPr>
-      </w:pPr>
-      <w:r>
-        <w:rPr>
-          <w:rFonts w:ascii="Courier New" w:eastAsia="Times New Roman" w:hAnsi="Courier New" w:cs="Courier New"/>
-          <w:color w:val="6A8759"/>
-          <w:sz w:val="16"/>
-          <w:szCs w:val="16"/>
-          <w:lang w:eastAsia="de-DE"/>
-        </w:rPr>
-        <w:br/>
-      </w:r>
-      <w:r>
-        <w:rPr>
-          <w:rFonts w:ascii="Courier New" w:eastAsia="Times New Roman" w:hAnsi="Courier New" w:cs="Courier New"/>
-          <w:color w:val="CC7832"/>
-          <w:sz w:val="16"/>
-          <w:szCs w:val="16"/>
-          <w:lang w:eastAsia="de-DE"/>
-        </w:rPr>
-        <w:t>spring.security.oauth2.resourceserver</w:t>
-      </w:r>
-    </w:p>
-    <w:p>
-      <w:pPr>
-        <w:shd w:val="clear" w:color="auto" w:fill="2B2B2B"/>
-        <w:tabs>
-          <w:tab w:val="left" w:pos="916"/>
-          <w:tab w:val="left" w:pos="1832"/>
-          <w:tab w:val="left" w:pos="2748"/>
-          <w:tab w:val="left" w:pos="3664"/>
-          <w:tab w:val="left" w:pos="4580"/>
-          <w:tab w:val="left" w:pos="5496"/>
-          <w:tab w:val="left" w:pos="6412"/>
-          <w:tab w:val="left" w:pos="7328"/>
-          <w:tab w:val="left" w:pos="8244"/>
-          <w:tab w:val="left" w:pos="9160"/>
-          <w:tab w:val="left" w:pos="10076"/>
-          <w:tab w:val="left" w:pos="10992"/>
-          <w:tab w:val="left" w:pos="11908"/>
-          <w:tab w:val="left" w:pos="12824"/>
-          <w:tab w:val="left" w:pos="13740"/>
-          <w:tab w:val="left" w:pos="14656"/>
-        </w:tabs>
-        <w:spacing w:after="0" w:line="240" w:lineRule="auto"/>
-        <w:jc w:val="left"/>
-        <w:rPr>
-          <w:rFonts w:ascii="Courier New" w:eastAsia="Times New Roman" w:hAnsi="Courier New" w:cs="Courier New"/>
-          <w:color w:val="A9B7C6"/>
-          <w:sz w:val="16"/>
-          <w:szCs w:val="16"/>
-          <w:lang w:eastAsia="de-DE"/>
-        </w:rPr>
-      </w:pPr>
-      <w:r>
-        <w:rPr>
-          <w:rFonts w:ascii="Courier New" w:eastAsia="Times New Roman" w:hAnsi="Courier New" w:cs="Courier New"/>
-          <w:color w:val="CC7832"/>
-          <w:sz w:val="16"/>
-          <w:szCs w:val="16"/>
-          <w:lang w:eastAsia="de-DE"/>
-        </w:rPr>
-        <w:t>.jwt.jwk-set-uri</w:t>
-      </w:r>
-      <w:r>
-        <w:rPr>
-          <w:rFonts w:ascii="Courier New" w:eastAsia="Times New Roman" w:hAnsi="Courier New" w:cs="Courier New"/>
-          <w:color w:val="808080"/>
-          <w:sz w:val="16"/>
-          <w:szCs w:val="16"/>
-          <w:lang w:eastAsia="de-DE"/>
-        </w:rPr>
-        <w:t>=</w:t>
-      </w:r>
-      <w:r>
-        <w:rPr>
-          <w:rFonts w:ascii="Courier New" w:eastAsia="Times New Roman" w:hAnsi="Courier New" w:cs="Courier New"/>
-          <w:color w:val="6A8759"/>
-          <w:sz w:val="16"/>
-          <w:szCs w:val="16"/>
-          <w:lang w:eastAsia="de-DE"/>
-        </w:rPr>
-        <w:t>http://localhost:8080/auth/realms/it-kom/protocol/openid-connect/certs</w:t>
-      </w:r>
-    </w:p>
-    <w:p/>
-    <w:p>
-      <w:r>
-        <w:t>Mit diesen befehlen wird unter anderem Keycloak</w:t>
-      </w:r>
-      <w:r>
-        <w:t>-realm und Keycloak-client festgelegt. Weiterhin wurde die Adresse des Ressourcenservers und der Loginmaske festgelegt. Zusätzlich wurden in der Datei pom.xml die Abhängigkeiten spring-boot-starter-oauth2-client und spring-boot-starter-oauth2-resource-server hinzugefügt. In den restlichen Microservices (ausgenommen DiscoveryService) wurde</w:t>
-      </w:r>
-      <w:r>
-        <w:t xml:space="preserve">n in der Datei pom.xml die Abhängigkeiten spring-boot-starter-oauth2-resource-server und spring-boot-starter-oauth2-jose </w:t>
-      </w:r>
-      <w:r>
-        <w:t>in der Datei application.properties</w:t>
-      </w:r>
-      <w:r>
-        <w:t xml:space="preserve"> hinterlegt. Zusätzlich wurde jeweils</w:t>
-      </w:r>
-      <w:r>
-        <w:t xml:space="preserve"> folgender Befehl</w:t>
-      </w:r>
-      <w:r>
-        <w:t xml:space="preserve"> zur Festlegung des Resourcenservers</w:t>
-      </w:r>
-      <w:r>
-        <w:t xml:space="preserve"> eingetragen:</w:t>
-      </w:r>
-    </w:p>
-    <w:p>
-      <w:pPr>
-        <w:shd w:val="clear" w:color="auto" w:fill="2B2B2B"/>
-        <w:tabs>
-          <w:tab w:val="left" w:pos="916"/>
-          <w:tab w:val="left" w:pos="1832"/>
-          <w:tab w:val="left" w:pos="2748"/>
-          <w:tab w:val="left" w:pos="3664"/>
-          <w:tab w:val="left" w:pos="4580"/>
-          <w:tab w:val="left" w:pos="5496"/>
-          <w:tab w:val="left" w:pos="6412"/>
-          <w:tab w:val="left" w:pos="7328"/>
-          <w:tab w:val="left" w:pos="8244"/>
-          <w:tab w:val="left" w:pos="9160"/>
-          <w:tab w:val="left" w:pos="10076"/>
-          <w:tab w:val="left" w:pos="10992"/>
-          <w:tab w:val="left" w:pos="11908"/>
-          <w:tab w:val="left" w:pos="12824"/>
-          <w:tab w:val="left" w:pos="13740"/>
-          <w:tab w:val="left" w:pos="14656"/>
-        </w:tabs>
-        <w:spacing w:after="0" w:line="240" w:lineRule="auto"/>
-        <w:jc w:val="left"/>
-        <w:rPr>
-          <w:rFonts w:ascii="Courier New" w:eastAsia="Times New Roman" w:hAnsi="Courier New" w:cs="Courier New"/>
-          <w:color w:val="A9B7C6"/>
-          <w:sz w:val="16"/>
-          <w:szCs w:val="16"/>
-          <w:lang w:eastAsia="de-DE"/>
-        </w:rPr>
-      </w:pPr>
-      <w:r>
-        <w:rPr>
-          <w:rFonts w:ascii="Courier New" w:eastAsia="Times New Roman" w:hAnsi="Courier New" w:cs="Courier New"/>
-          <w:color w:val="CC7832"/>
-          <w:sz w:val="16"/>
-          <w:szCs w:val="16"/>
-          <w:lang w:eastAsia="de-DE"/>
-        </w:rPr>
-        <w:t>spring.security.oauth2.resourceserver.jwt.issuer-uri</w:t>
-      </w:r>
-      <w:r>
-        <w:rPr>
-          <w:rFonts w:ascii="Courier New" w:eastAsia="Times New Roman" w:hAnsi="Courier New" w:cs="Courier New"/>
-          <w:color w:val="808080"/>
-          <w:sz w:val="16"/>
-          <w:szCs w:val="16"/>
-          <w:lang w:eastAsia="de-DE"/>
-        </w:rPr>
-        <w:t>=</w:t>
-      </w:r>
-      <w:r>
-        <w:rPr>
-          <w:rFonts w:ascii="Courier New" w:eastAsia="Times New Roman" w:hAnsi="Courier New" w:cs="Courier New"/>
-          <w:color w:val="6A8759"/>
-          <w:sz w:val="16"/>
-          <w:szCs w:val="16"/>
-          <w:lang w:eastAsia="de-DE"/>
-        </w:rPr>
-        <w:t>http://localhost:8080/auth/realms/it-kom</w:t>
-      </w:r>
-    </w:p>
-    <w:p>
-      <w:r>
-        <w:t xml:space="preserve"> </w:t>
-      </w:r>
-    </w:p>
-    <w:p>
-      <w:pPr>
-        <w:rPr>
-          <w:b/>
-          <w:bCs/>
-        </w:rPr>
-      </w:pPr>
-    </w:p>
-    <w:p>
-      <w:pPr>
-        <w:rPr>
-          <w:b/>
-          <w:bCs/>
-        </w:rPr>
-      </w:pPr>
-      <w:r>
-        <w:rPr>
-          <w:b/>
-          <w:bCs/>
-        </w:rPr>
-        <w:t>Spring Security</w:t>
-      </w:r>
-    </w:p>
-    <w:p>
-      <w:r>
-        <w:lastRenderedPageBreak/>
-        <w:t>Spring Security ist ein Authentifizierungs- und Zugriffskontroll-Framework für Java Anwendungen. Laut spring.io bietet es</w:t>
-      </w:r>
-      <w:r>
-        <w:t xml:space="preserve"> unter anderem</w:t>
-      </w:r>
-      <w:r>
-        <w:t xml:space="preserve"> folgende </w:t>
-      </w:r>
-      <w:r>
-        <w:t>Features</w:t>
-      </w:r>
-      <w:r>
-        <w:t>:</w:t>
-      </w:r>
-    </w:p>
-    <w:p>
-      <w:pPr>
-        <w:pStyle w:val="Listenabsatz"/>
-        <w:numPr>
-          <w:ilvl w:val="0"/>
-          <w:numId w:val="19"/>
-        </w:numPr>
-      </w:pPr>
-      <w:r>
-        <w:t>Erweiterbare Unterstützung für Autorisierung und Authentifizierung</w:t>
-      </w:r>
-    </w:p>
-    <w:p>
-      <w:pPr>
-        <w:pStyle w:val="Listenabsatz"/>
-        <w:numPr>
-          <w:ilvl w:val="0"/>
-          <w:numId w:val="19"/>
-        </w:numPr>
-      </w:pPr>
-      <w:r>
-        <w:t>Schutz vor Angriffen wie zum Beispiel Clickjacking, Cross-Side-Request-Forgery und fixation</w:t>
-      </w:r>
-    </w:p>
-    <w:p>
-      <w:pPr>
-        <w:pStyle w:val="Listenabsatz"/>
-        <w:numPr>
-          <w:ilvl w:val="0"/>
-          <w:numId w:val="19"/>
-        </w:numPr>
-      </w:pPr>
-      <w:r>
-        <w:t>Integration mit Spring Web MVC</w:t>
-      </w:r>
-    </w:p>
-    <w:p>
-      <w:r>
-        <w:t xml:space="preserve">Zur Integration von Spring Security wurde </w:t>
-      </w:r>
-      <w:r>
-        <w:t xml:space="preserve">in der Datei pom.xml der </w:t>
-      </w:r>
-      <w:r>
-        <w:t xml:space="preserve">Services und im Api-Gateway die </w:t>
-      </w:r>
-      <w:r>
-        <w:t>Abhängigkeit spring-boot-starter-security hinzugefügt.</w:t>
-      </w:r>
-      <w:r>
-        <w:t xml:space="preserve"> Weiterhin wurde jeweils die Klasse SecurityConfig erstellt und mit @EnableWebSecurity gekennzeichnet</w:t>
-      </w:r>
-      <w:r>
-        <w:t xml:space="preserve">. Dadurch werden bei jedem Request die Sicherheitskonfigurationen umgesetzt. </w:t>
-      </w:r>
-      <w:r>
-        <w:t>Zusätzlich wurden Filterketten definiert. Es wurde festgelegt für welche URL ein Login erforderlich ist. Weiterhin können Filter anhand von Rollen gesetzt werden. Die Methode</w:t>
-      </w:r>
-      <w:r>
-        <w:t xml:space="preserve">n pathMatchers und </w:t>
-      </w:r>
-      <w:r>
-        <w:t xml:space="preserve">permittAll() ermöglicht </w:t>
-      </w:r>
-      <w:r>
-        <w:t>einen Aufruf der gewählten URL ohne Auhentifizierung. Die Methode authenticat</w:t>
-      </w:r>
-      <w:r>
-        <w:t>e</w:t>
-      </w:r>
-      <w:r>
-        <w:t>d setzt eine Authentifizierung des Benutzers voraus.</w:t>
-      </w:r>
-      <w:r>
-        <w:t xml:space="preserve"> </w:t>
-      </w:r>
-      <w:r>
-        <w:t xml:space="preserve">In </w:t>
-      </w:r>
-      <w:r>
-        <w:t>der Anwendung</w:t>
-      </w:r>
-      <w:r>
-        <w:t xml:space="preserve"> wurden alle URLs des Besucher Service welcher unter der URL /ai-it-kom verfügbar ist für alle Benutzer verfügbar gemacht</w:t>
-      </w:r>
-      <w:r>
-        <w:t>.</w:t>
-      </w:r>
-      <w:r>
-        <w:t xml:space="preserve"> </w:t>
-      </w:r>
-      <w:r>
-        <w:t>W</w:t>
-      </w:r>
-      <w:r>
-        <w:t>eiterhin kann der Besucherservice</w:t>
-      </w:r>
-      <w:r>
-        <w:t xml:space="preserve"> </w:t>
-      </w:r>
-      <w:r>
-        <w:t xml:space="preserve">über den Firmenverwaltungsservice über die URL /firmenverwaltung/allCompanies </w:t>
-      </w:r>
-      <w:r>
-        <w:t>alle Firmen ausgeben, die an der Messe teilnehmen</w:t>
-      </w:r>
-      <w:r>
-        <w:t xml:space="preserve">. </w:t>
-      </w:r>
-      <w:r>
-        <w:t xml:space="preserve">Die URLs /firmenverwaltung und /firmenverwaltung/create sind nur von Firmenaccounts oder Administratoren aufrufbar. </w:t>
-      </w:r>
-    </w:p>
-    <w:p>
-      <w:r>
-        <w:t xml:space="preserve">Abbildung .. zeigt Konfiguration dieser Regeln über Spring Security </w:t>
-      </w:r>
-    </w:p>
-    <w:p>
-      <w:pPr>
-        <w:shd w:val="clear" w:color="auto" w:fill="2B2B2B"/>
-        <w:tabs>
-          <w:tab w:val="left" w:pos="916"/>
-          <w:tab w:val="left" w:pos="1832"/>
-          <w:tab w:val="left" w:pos="2748"/>
-          <w:tab w:val="left" w:pos="3664"/>
-          <w:tab w:val="left" w:pos="4580"/>
-          <w:tab w:val="left" w:pos="5496"/>
-          <w:tab w:val="left" w:pos="6412"/>
-          <w:tab w:val="left" w:pos="7328"/>
-          <w:tab w:val="left" w:pos="8244"/>
-          <w:tab w:val="left" w:pos="9160"/>
-          <w:tab w:val="left" w:pos="10076"/>
-          <w:tab w:val="left" w:pos="10992"/>
-          <w:tab w:val="left" w:pos="11908"/>
-          <w:tab w:val="left" w:pos="12824"/>
-          <w:tab w:val="left" w:pos="13740"/>
-          <w:tab w:val="left" w:pos="14656"/>
-        </w:tabs>
-        <w:spacing w:after="0" w:line="240" w:lineRule="auto"/>
-        <w:jc w:val="left"/>
-        <w:rPr>
-          <w:rFonts w:ascii="Courier New" w:eastAsia="Times New Roman" w:hAnsi="Courier New" w:cs="Courier New"/>
-          <w:color w:val="A9B7C6"/>
-          <w:sz w:val="16"/>
-          <w:szCs w:val="16"/>
-          <w:lang w:eastAsia="de-DE"/>
-        </w:rPr>
-      </w:pPr>
-      <w:r>
-        <w:rPr>
-          <w:rFonts w:ascii="Courier New" w:eastAsia="Times New Roman" w:hAnsi="Courier New" w:cs="Courier New"/>
-          <w:color w:val="CC7832"/>
+          <w:color w:val="080808"/>
+          <w:sz w:val="16"/>
+          <w:szCs w:val="16"/>
+          <w:lang w:eastAsia="de-DE"/>
+        </w:rPr>
+      </w:pPr>
+      <w:r>
+        <w:rPr>
+          <w:rFonts w:ascii="Courier New" w:eastAsia="Times New Roman" w:hAnsi="Courier New" w:cs="Courier New"/>
+          <w:color w:val="0033B3"/>
           <w:sz w:val="16"/>
           <w:szCs w:val="16"/>
           <w:lang w:eastAsia="de-DE"/>
@@ -20561,7 +20629,7 @@
       <w:r>
         <w:rPr>
           <w:rFonts w:ascii="Courier New" w:eastAsia="Times New Roman" w:hAnsi="Courier New" w:cs="Courier New"/>
-          <w:color w:val="A9B7C6"/>
+          <w:color w:val="000000"/>
           <w:sz w:val="16"/>
           <w:szCs w:val="16"/>
           <w:lang w:eastAsia="de-DE"/>
@@ -20571,7 +20639,7 @@
       <w:r>
         <w:rPr>
           <w:rFonts w:ascii="Courier New" w:eastAsia="Times New Roman" w:hAnsi="Courier New" w:cs="Courier New"/>
-          <w:color w:val="FFC66D"/>
+          <w:color w:val="00627A"/>
           <w:sz w:val="16"/>
           <w:szCs w:val="16"/>
           <w:lang w:eastAsia="de-DE"/>
@@ -20581,17 +20649,37 @@
       <w:r>
         <w:rPr>
           <w:rFonts w:ascii="Courier New" w:eastAsia="Times New Roman" w:hAnsi="Courier New" w:cs="Courier New"/>
-          <w:color w:val="A9B7C6"/>
-          <w:sz w:val="16"/>
-          <w:szCs w:val="16"/>
-          <w:lang w:eastAsia="de-DE"/>
-        </w:rPr>
-        <w:t>(ServerHttpSecurity http) {</w:t>
-      </w:r>
-      <w:r>
-        <w:rPr>
-          <w:rFonts w:ascii="Courier New" w:eastAsia="Times New Roman" w:hAnsi="Courier New" w:cs="Courier New"/>
-          <w:color w:val="A9B7C6"/>
+          <w:color w:val="080808"/>
+          <w:sz w:val="16"/>
+          <w:szCs w:val="16"/>
+          <w:lang w:eastAsia="de-DE"/>
+        </w:rPr>
+        <w:t>(</w:t>
+      </w:r>
+      <w:r>
+        <w:rPr>
+          <w:rFonts w:ascii="Courier New" w:eastAsia="Times New Roman" w:hAnsi="Courier New" w:cs="Courier New"/>
+          <w:color w:val="000000"/>
+          <w:sz w:val="16"/>
+          <w:szCs w:val="16"/>
+          <w:lang w:eastAsia="de-DE"/>
+        </w:rPr>
+        <w:t xml:space="preserve">ServerHttpSecurity </w:t>
+      </w:r>
+      <w:r>
+        <w:rPr>
+          <w:rFonts w:ascii="Courier New" w:eastAsia="Times New Roman" w:hAnsi="Courier New" w:cs="Courier New"/>
+          <w:color w:val="080808"/>
+          <w:sz w:val="16"/>
+          <w:szCs w:val="16"/>
+          <w:lang w:eastAsia="de-DE"/>
+        </w:rPr>
+        <w:t>http) {</w:t>
+      </w:r>
+      <w:r>
+        <w:rPr>
+          <w:rFonts w:ascii="Courier New" w:eastAsia="Times New Roman" w:hAnsi="Courier New" w:cs="Courier New"/>
+          <w:color w:val="080808"/>
           <w:sz w:val="16"/>
           <w:szCs w:val="16"/>
           <w:lang w:eastAsia="de-DE"/>
@@ -20602,7 +20690,7 @@
       <w:r>
         <w:rPr>
           <w:rFonts w:ascii="Courier New" w:eastAsia="Times New Roman" w:hAnsi="Courier New" w:cs="Courier New"/>
-          <w:color w:val="A9B7C6"/>
+          <w:color w:val="080808"/>
           <w:sz w:val="16"/>
           <w:szCs w:val="16"/>
           <w:lang w:eastAsia="de-DE"/>
@@ -20613,17 +20701,17 @@
       <w:r>
         <w:rPr>
           <w:rFonts w:ascii="Courier New" w:eastAsia="Times New Roman" w:hAnsi="Courier New" w:cs="Courier New"/>
-          <w:color w:val="6A8759"/>
-          <w:sz w:val="16"/>
-          <w:szCs w:val="16"/>
-          <w:lang w:eastAsia="de-DE"/>
-        </w:rPr>
-        <w:t>"/ai-it-kom/**"</w:t>
-      </w:r>
-      <w:r>
-        <w:rPr>
-          <w:rFonts w:ascii="Courier New" w:eastAsia="Times New Roman" w:hAnsi="Courier New" w:cs="Courier New"/>
-          <w:color w:val="A9B7C6"/>
+          <w:color w:val="067D17"/>
+          <w:sz w:val="16"/>
+          <w:szCs w:val="16"/>
+          <w:lang w:eastAsia="de-DE"/>
+        </w:rPr>
+        <w:t>"/besucherservice/**"</w:t>
+      </w:r>
+      <w:r>
+        <w:rPr>
+          <w:rFonts w:ascii="Courier New" w:eastAsia="Times New Roman" w:hAnsi="Courier New" w:cs="Courier New"/>
+          <w:color w:val="080808"/>
           <w:sz w:val="16"/>
           <w:szCs w:val="16"/>
           <w:lang w:eastAsia="de-DE"/>
@@ -20633,7 +20721,7 @@
       <w:r>
         <w:rPr>
           <w:rFonts w:ascii="Courier New" w:eastAsia="Times New Roman" w:hAnsi="Courier New" w:cs="Courier New"/>
-          <w:color w:val="A9B7C6"/>
+          <w:color w:val="080808"/>
           <w:sz w:val="16"/>
           <w:szCs w:val="16"/>
           <w:lang w:eastAsia="de-DE"/>
@@ -20644,17 +20732,17 @@
       <w:r>
         <w:rPr>
           <w:rFonts w:ascii="Courier New" w:eastAsia="Times New Roman" w:hAnsi="Courier New" w:cs="Courier New"/>
-          <w:color w:val="6A8759"/>
-          <w:sz w:val="16"/>
-          <w:szCs w:val="16"/>
-          <w:lang w:eastAsia="de-DE"/>
-        </w:rPr>
-        <w:t>"/firmenverwaltung/"</w:t>
-      </w:r>
-      <w:r>
-        <w:rPr>
-          <w:rFonts w:ascii="Courier New" w:eastAsia="Times New Roman" w:hAnsi="Courier New" w:cs="Courier New"/>
-          <w:color w:val="A9B7C6"/>
+          <w:color w:val="067D17"/>
+          <w:sz w:val="16"/>
+          <w:szCs w:val="16"/>
+          <w:lang w:eastAsia="de-DE"/>
+        </w:rPr>
+        <w:t>"/firmenservice/"</w:t>
+      </w:r>
+      <w:r>
+        <w:rPr>
+          <w:rFonts w:ascii="Courier New" w:eastAsia="Times New Roman" w:hAnsi="Courier New" w:cs="Courier New"/>
+          <w:color w:val="080808"/>
           <w:sz w:val="16"/>
           <w:szCs w:val="16"/>
           <w:lang w:eastAsia="de-DE"/>
@@ -20664,7 +20752,7 @@
       <w:r>
         <w:rPr>
           <w:rFonts w:ascii="Courier New" w:eastAsia="Times New Roman" w:hAnsi="Courier New" w:cs="Courier New"/>
-          <w:color w:val="A9B7C6"/>
+          <w:color w:val="080808"/>
           <w:sz w:val="16"/>
           <w:szCs w:val="16"/>
           <w:lang w:eastAsia="de-DE"/>
@@ -20675,17 +20763,17 @@
       <w:r>
         <w:rPr>
           <w:rFonts w:ascii="Courier New" w:eastAsia="Times New Roman" w:hAnsi="Courier New" w:cs="Courier New"/>
-          <w:color w:val="6A8759"/>
-          <w:sz w:val="16"/>
-          <w:szCs w:val="16"/>
-          <w:lang w:eastAsia="de-DE"/>
-        </w:rPr>
-        <w:t>"/firmenverwaltung/create"</w:t>
-      </w:r>
-      <w:r>
-        <w:rPr>
-          <w:rFonts w:ascii="Courier New" w:eastAsia="Times New Roman" w:hAnsi="Courier New" w:cs="Courier New"/>
-          <w:color w:val="A9B7C6"/>
+          <w:color w:val="067D17"/>
+          <w:sz w:val="16"/>
+          <w:szCs w:val="16"/>
+          <w:lang w:eastAsia="de-DE"/>
+        </w:rPr>
+        <w:t>"/firmenservice/create"</w:t>
+      </w:r>
+      <w:r>
+        <w:rPr>
+          <w:rFonts w:ascii="Courier New" w:eastAsia="Times New Roman" w:hAnsi="Courier New" w:cs="Courier New"/>
+          <w:color w:val="080808"/>
           <w:sz w:val="16"/>
           <w:szCs w:val="16"/>
           <w:lang w:eastAsia="de-DE"/>
@@ -20695,7 +20783,7 @@
       <w:r>
         <w:rPr>
           <w:rFonts w:ascii="Courier New" w:eastAsia="Times New Roman" w:hAnsi="Courier New" w:cs="Courier New"/>
-          <w:color w:val="A9B7C6"/>
+          <w:color w:val="080808"/>
           <w:sz w:val="16"/>
           <w:szCs w:val="16"/>
           <w:lang w:eastAsia="de-DE"/>
@@ -20706,17 +20794,17 @@
       <w:r>
         <w:rPr>
           <w:rFonts w:ascii="Courier New" w:eastAsia="Times New Roman" w:hAnsi="Courier New" w:cs="Courier New"/>
-          <w:color w:val="6A8759"/>
-          <w:sz w:val="16"/>
-          <w:szCs w:val="16"/>
-          <w:lang w:eastAsia="de-DE"/>
-        </w:rPr>
-        <w:t>"/firmenverwaltung/allCompanies"</w:t>
-      </w:r>
-      <w:r>
-        <w:rPr>
-          <w:rFonts w:ascii="Courier New" w:eastAsia="Times New Roman" w:hAnsi="Courier New" w:cs="Courier New"/>
-          <w:color w:val="A9B7C6"/>
+          <w:color w:val="067D17"/>
+          <w:sz w:val="16"/>
+          <w:szCs w:val="16"/>
+          <w:lang w:eastAsia="de-DE"/>
+        </w:rPr>
+        <w:t>"/firmenservice/allCompanies"</w:t>
+      </w:r>
+      <w:r>
+        <w:rPr>
+          <w:rFonts w:ascii="Courier New" w:eastAsia="Times New Roman" w:hAnsi="Courier New" w:cs="Courier New"/>
+          <w:color w:val="080808"/>
           <w:sz w:val="16"/>
           <w:szCs w:val="16"/>
           <w:lang w:eastAsia="de-DE"/>
@@ -20727,6 +20815,95 @@
     <w:p/>
     <w:p>
       <w:r>
+        <w:t>Es wurde festgelegt für welche URL ein Login erforderlich ist. Weiterhin können Filter anhand von Rollen gesetzt werden. Die Methode</w:t>
+      </w:r>
+      <w:r>
+        <w:t xml:space="preserve">n pathMatchers und </w:t>
+      </w:r>
+      <w:r>
+        <w:t>permittAll() ermöglich</w:t>
+      </w:r>
+      <w:r>
+        <w:t>en</w:t>
+      </w:r>
+      <w:r>
+        <w:t xml:space="preserve"> </w:t>
+      </w:r>
+      <w:r>
+        <w:t>einen Aufruf der gewählten URL</w:t>
+      </w:r>
+      <w:r>
+        <w:t>,</w:t>
+      </w:r>
+      <w:r>
+        <w:t xml:space="preserve"> ohne </w:t>
+      </w:r>
+      <w:r>
+        <w:t>Authentifizierung</w:t>
+      </w:r>
+      <w:r>
+        <w:t>. Die Methode authenticat</w:t>
+      </w:r>
+      <w:r>
+        <w:t>e</w:t>
+      </w:r>
+      <w:r>
+        <w:t>d setzt eine Authentifizierung des Benutzers voraus.</w:t>
+      </w:r>
+      <w:r>
+        <w:t xml:space="preserve"> </w:t>
+      </w:r>
+      <w:r>
+        <w:t xml:space="preserve">In </w:t>
+      </w:r>
+      <w:r>
+        <w:t>der Anwendung</w:t>
+      </w:r>
+      <w:r>
+        <w:t xml:space="preserve"> wurden alle URLs des Besucher Service welcher unter der URL /</w:t>
+      </w:r>
+      <w:r>
+        <w:t>besucherservice</w:t>
+      </w:r>
+      <w:r>
+        <w:t xml:space="preserve"> verfügbar ist für alle Benutzer verfügbar gemacht</w:t>
+      </w:r>
+      <w:r>
+        <w:t>.</w:t>
+      </w:r>
+      <w:r>
+        <w:t xml:space="preserve"> </w:t>
+      </w:r>
+      <w:r>
+        <w:t>W</w:t>
+      </w:r>
+      <w:r>
+        <w:t>eiterhin kann der Besucherservice</w:t>
+      </w:r>
+      <w:r>
+        <w:t xml:space="preserve"> </w:t>
+      </w:r>
+      <w:r>
+        <w:t xml:space="preserve">über den Firmenverwaltungsservice über die URL /firmenverwaltung/allCompanies </w:t>
+      </w:r>
+      <w:r>
+        <w:t>alle Firmen ausgeben, die an der Messe teilnehmen</w:t>
+      </w:r>
+      <w:r>
+        <w:t xml:space="preserve">. </w:t>
+      </w:r>
+      <w:r>
+        <w:t xml:space="preserve">Die URLs /firmenverwaltung und /firmenverwaltung/create sind nur </w:t>
+      </w:r>
+      <w:r>
+        <w:t xml:space="preserve">von autorisierten Benutzern </w:t>
+      </w:r>
+      <w:r>
+        <w:t xml:space="preserve">aufrufbar. </w:t>
+      </w:r>
+    </w:p>
+    <w:p>
+      <w:r>
         <w:t xml:space="preserve">Ist für einen Benutzer bei einem Aufruf eine </w:t>
       </w:r>
       <w:r>
@@ -20762,6 +20939,7 @@
         <w:rPr>
           <w:noProof/>
         </w:rPr>
+        <w:lastRenderedPageBreak/>
         <w:drawing>
           <wp:inline distT="0" distB="0" distL="0" distR="0" wp14:anchorId="4959DD4D" wp14:editId="0A5AFCA1">
             <wp:extent cx="3316406" cy="2920829"/>
@@ -21055,6 +21233,7 @@
     </w:p>
     <w:p>
       <w:r>
+        <w:lastRenderedPageBreak/>
         <w:t xml:space="preserve">Das Interface wurde mit der Annotation @FeignClient </w:t>
       </w:r>
       <w:r>
@@ -21352,7 +21531,6 @@
           <w:szCs w:val="16"/>
           <w:lang w:eastAsia="de-DE"/>
         </w:rPr>
-        <w:lastRenderedPageBreak/>
         <w:br/>
       </w:r>
       <w:r>
@@ -21931,6 +22109,7 @@
         </w:numPr>
       </w:pPr>
       <w:r>
+        <w:lastRenderedPageBreak/>
         <w:t>Bulkhead</w:t>
       </w:r>
       <w:r>
@@ -22001,7 +22180,6 @@
     </w:p>
     <w:p>
       <w:r>
-        <w:lastRenderedPageBreak/>
         <w:br/>
       </w:r>
       <w:r>
@@ -22600,7 +22778,11 @@
         <w:t xml:space="preserve"> Der Name der ersten Firma wird zum prüfen der erfolgreichen Datenübertragung bei jedem durchlauf Ausgegeben.</w:t>
       </w:r>
       <w:r>
-        <w:t xml:space="preserve"> Werden die in der Konfiguration festgelegten Grenzwerte überschritten, dann wird eine CallNotPermittetException geworfen und der Code wird im catch-Block weiter ausgeführt. Im falle eines fehlerfreien Ablaufes werden alle Firmendaten an ein Model übergeben. Am Ende wird „firmen“ zurückgegeben, wodurch die Seite firmen.html</w:t>
+        <w:t xml:space="preserve"> Werden </w:t>
+      </w:r>
+      <w:r>
+        <w:lastRenderedPageBreak/>
+        <w:t>die in der Konfiguration festgelegten Grenzwerte überschritten, dann wird eine CallNotPermittetException geworfen und der Code wird im catch-Block weiter ausgeführt. Im falle eines fehlerfreien Ablaufes werden alle Firmendaten an ein Model übergeben. Am Ende wird „firmen“ zurückgegeben, wodurch die Seite firmen.html</w:t>
       </w:r>
       <w:r>
         <w:t xml:space="preserve"> </w:t>
@@ -23069,7 +23251,6 @@
           <w:szCs w:val="16"/>
           <w:lang w:eastAsia="de-DE"/>
         </w:rPr>
-        <w:lastRenderedPageBreak/>
         <w:br/>
         <w:t xml:space="preserve">        break;</w:t>
       </w:r>
@@ -23824,6 +24005,16 @@
           <w:lang w:eastAsia="de-DE"/>
         </w:rPr>
         <w:br/>
+      </w:r>
+      <w:r>
+        <w:rPr>
+          <w:rFonts w:ascii="Courier New" w:eastAsia="Times New Roman" w:hAnsi="Courier New" w:cs="Courier New"/>
+          <w:color w:val="E8BF6A"/>
+          <w:sz w:val="16"/>
+          <w:szCs w:val="16"/>
+          <w:lang w:eastAsia="de-DE"/>
+        </w:rPr>
+        <w:lastRenderedPageBreak/>
         <w:t xml:space="preserve">        &lt;td </w:t>
       </w:r>
       <w:r>
@@ -24473,7 +24664,11 @@
         </w:r>
       </w:hyperlink>
       <w:r>
-        <w:t xml:space="preserve"> ersetzt werden. Diese IP-Adressen können von Docker-Containern aufgerufen werden. Im Folgenden Abschnitt wird die Erstellung eines Docker-Containers </w:t>
+        <w:t xml:space="preserve"> ersetzt werden. Diese IP-Adressen können von Docker-Containern aufgerufen werden. Im </w:t>
+      </w:r>
+      <w:r>
+        <w:lastRenderedPageBreak/>
+        <w:t xml:space="preserve">Folgenden Abschnitt wird die Erstellung eines Docker-Containers </w:t>
       </w:r>
       <w:r>
         <w:t>für den Besucherservice</w:t>
@@ -24781,11 +24976,7 @@
         <w:t xml:space="preserve"> Besucherservice</w:t>
       </w:r>
       <w:r>
-        <w:t xml:space="preserve"> gestartet werden. Alternativ kann der Container nach der Erstellung des Images über die Docker-Desktop Benutzeroberfläche </w:t>
-      </w:r>
-      <w:r>
-        <w:lastRenderedPageBreak/>
-        <w:t xml:space="preserve">gestartet werden. Unter der </w:t>
+        <w:t xml:space="preserve"> gestartet werden. Alternativ kann der Container nach der Erstellung des Images über die Docker-Desktop Benutzeroberfläche gestartet werden. Unter der </w:t>
       </w:r>
       <w:r>
         <w:t>Verwendung</w:t>
@@ -25046,7 +25237,11 @@
         <w:t>s</w:t>
       </w:r>
       <w:r>
-        <w:t xml:space="preserve"> in der Datei Pom.xml die Abhängigkeit opentracing-spring-jaeger-cloud-starter hinzugefügt. Im Api-Gateway wurde zusätzlich noch die Abhängigkeit opentracing-spring-gateway-cloud-starter hinzugefügt, damit des Spans eins Trace weitergeleitet werden. Ohne diese Abhängigkeit könnte</w:t>
+        <w:t xml:space="preserve"> in der Datei Pom.xml die Abhängigkeit opentracing-spring-</w:t>
+      </w:r>
+      <w:r>
+        <w:lastRenderedPageBreak/>
+        <w:t>jaeger-cloud-starter hinzugefügt. Im Api-Gateway wurde zusätzlich noch die Abhängigkeit opentracing-spring-gateway-cloud-starter hinzugefügt, damit des Spans eins Trace weitergeleitet werden. Ohne diese Abhängigkeit könnte</w:t>
       </w:r>
       <w:r>
         <w:t>n</w:t>
@@ -25447,16 +25642,6 @@
           <w:lang w:eastAsia="de-DE"/>
         </w:rPr>
         <w:br/>
-      </w:r>
-      <w:r>
-        <w:rPr>
-          <w:rFonts w:ascii="Courier New" w:eastAsia="Times New Roman" w:hAnsi="Courier New" w:cs="Courier New"/>
-          <w:color w:val="A9B7C6"/>
-          <w:sz w:val="16"/>
-          <w:szCs w:val="16"/>
-          <w:lang w:eastAsia="de-DE"/>
-        </w:rPr>
-        <w:lastRenderedPageBreak/>
         <w:t xml:space="preserve">                .getTracer()</w:t>
       </w:r>
       <w:r>
@@ -25666,6 +25851,7 @@
     </w:p>
     <w:p>
       <w:r>
+        <w:lastRenderedPageBreak/>
         <w:t>Dazu w</w:t>
       </w:r>
       <w:r>
@@ -25747,7 +25933,6 @@
         <w:rPr>
           <w:noProof/>
         </w:rPr>
-        <w:lastRenderedPageBreak/>
         <w:drawing>
           <wp:inline distT="0" distB="0" distL="0" distR="0" wp14:anchorId="6F19999F" wp14:editId="7ACC39EE">
             <wp:extent cx="5033010" cy="1367790"/>
@@ -25956,6 +26141,7 @@
         <w:rPr>
           <w:noProof/>
         </w:rPr>
+        <w:lastRenderedPageBreak/>
         <w:drawing>
           <wp:inline distT="0" distB="0" distL="0" distR="0" wp14:anchorId="7DDCF237" wp14:editId="7BAC4974">
             <wp:extent cx="4879927" cy="2787650"/>
@@ -26033,171 +26219,171 @@
         <w:t>Entwurfsmuster,</w:t>
       </w:r>
       <w:r>
-        <w:t xml:space="preserve"> welche für die Anwendung eingesetzt wurden, hat gezeigt wie komplex sich die Umsetzung von Microservices </w:t>
+        <w:t xml:space="preserve"> welche für die Anwendung eingesetzt wurden, hat gezeigt wie komplex sich die Umsetzung von Microservices gestaltet. Es hat sich </w:t>
+      </w:r>
+      <w:r>
+        <w:t>gezeigt,</w:t>
+      </w:r>
+      <w:r>
+        <w:t xml:space="preserve"> </w:t>
+      </w:r>
+      <w:r>
+        <w:t>dass</w:t>
+      </w:r>
+      <w:r>
+        <w:t xml:space="preserve"> ein einzelner Microservice relativ leicht zu verstehen und umzusetzen ist. Aus den in der Arbeit genannten </w:t>
+      </w:r>
+      <w:r>
+        <w:t>I</w:t>
+      </w:r>
+      <w:r>
+        <w:t>mplementierungsansätzen ein in sich geschlossenes funktionsfähiges System</w:t>
+      </w:r>
+      <w:r>
+        <w:t xml:space="preserve"> zu</w:t>
+      </w:r>
+      <w:r>
+        <w:t xml:space="preserve"> erstellen</w:t>
+      </w:r>
+      <w:r>
+        <w:t>,</w:t>
+      </w:r>
+      <w:r>
+        <w:t xml:space="preserve"> kann Entwickler</w:t>
+      </w:r>
+      <w:r>
+        <w:t xml:space="preserve"> jedoch</w:t>
+      </w:r>
+      <w:r>
+        <w:t xml:space="preserve"> vor eine Herausforderung stellen. Es wurde gezeigt das mit der Wahl eines Frameworks wie Spring und der Verwendung einer Vielzahl von Bibliotheken und tools Lösungsmöglichkeiten geboten werden.</w:t>
+      </w:r>
+      <w:r>
+        <w:t xml:space="preserve"> </w:t>
+      </w:r>
+    </w:p>
+    <w:p>
+      <w:r>
+        <w:t xml:space="preserve">Es konnten für alle beschriebenen Problemstellungen Lösungsmöglichkeiten implementiert werden. Im Rahmen dieser Arbeit konnte dabei allerdings nicht auf Details </w:t>
+      </w:r>
+      <w:r>
+        <w:t>eingegangen</w:t>
+      </w:r>
+      <w:r>
+        <w:t xml:space="preserve"> werden. Für </w:t>
+      </w:r>
+      <w:r>
+        <w:t>den</w:t>
+      </w:r>
+      <w:r>
+        <w:t xml:space="preserve"> Prototypen </w:t>
+      </w:r>
+      <w:r>
+        <w:t>waren</w:t>
+      </w:r>
+      <w:r>
+        <w:t xml:space="preserve"> die genannten </w:t>
+      </w:r>
+      <w:r>
+        <w:t>Verfahren</w:t>
+      </w:r>
+      <w:r>
+        <w:t xml:space="preserve"> </w:t>
+      </w:r>
+      <w:r>
+        <w:t>ausreichend,</w:t>
+      </w:r>
+      <w:r>
+        <w:t xml:space="preserve"> um zum Beispiel die Funktionsfähigkeit für Service Discovery mit Eureka</w:t>
+      </w:r>
+      <w:r>
+        <w:t xml:space="preserve"> oder die Möglichkeit der Kommunikation unter den Microservices über Feign</w:t>
+      </w:r>
+      <w:r>
+        <w:t xml:space="preserve"> zu belegen</w:t>
+      </w:r>
+      <w:r>
+        <w:t>.</w:t>
+      </w:r>
+      <w:r>
+        <w:t xml:space="preserve"> Die Implementierung im Rahmen dieser Arbeit deckt nur wenige Anwendungsfälle ab wie zum Beispiel das Anzeigen aller Firmendaten auf der Besucherwebseite. </w:t>
+      </w:r>
+      <w:r>
+        <w:t xml:space="preserve">Die Implementierung einer Kompletten </w:t>
+      </w:r>
+      <w:r>
+        <w:t>Anwendung</w:t>
+      </w:r>
+      <w:r>
+        <w:t xml:space="preserve"> wäre</w:t>
+      </w:r>
+      <w:r>
+        <w:t xml:space="preserve"> jedoch</w:t>
+      </w:r>
+      <w:r>
+        <w:t xml:space="preserve"> noch deutlich komplexer. Es wurde zum Beispiel keine </w:t>
+      </w:r>
+      <w:r>
+        <w:t>Möglichkeit</w:t>
+      </w:r>
+      <w:r>
+        <w:t xml:space="preserve"> für asynchrone </w:t>
+      </w:r>
+      <w:r>
+        <w:t>Kommunikation implementiert,</w:t>
+      </w:r>
+      <w:r>
+        <w:t xml:space="preserve"> welche </w:t>
+      </w:r>
+      <w:r>
+        <w:t xml:space="preserve">eingesetzt werden </w:t>
+      </w:r>
+      <w:r>
+        <w:t>könnte,</w:t>
+      </w:r>
+      <w:r>
+        <w:t xml:space="preserve"> um </w:t>
+      </w:r>
+      <w:r>
+        <w:t>Änderungen</w:t>
+      </w:r>
+      <w:r>
+        <w:t xml:space="preserve"> von Daten in Datenbanken mehrerer Microservices über einen einzigen Aufruf durchzuführen.</w:t>
+      </w:r>
+      <w:r>
+        <w:t xml:space="preserve"> </w:t>
+      </w:r>
+      <w:r>
+        <w:t>Es konnte auch nicht getestet werden wie sich ein solches System unter einer Vielzahl gleichzeitiger Benutzeranfragen verhält.</w:t>
+      </w:r>
+      <w:r>
+        <w:t xml:space="preserve"> Der Prototyp könnte jedoch von der Fachho</w:t>
+      </w:r>
+      <w:r>
+        <w:t>ch</w:t>
+      </w:r>
+      <w:r>
+        <w:t xml:space="preserve">schule </w:t>
+      </w:r>
+      <w:r>
+        <w:t>Erfurt als Grundlage für die Entwicklung eines reellen Systems zur Verwaltung der IT-Kontaktmesse verwendet werden.</w:t>
+      </w:r>
+    </w:p>
+    <w:p>
+      <w:r>
+        <w:t>Viele der genannten Verfahren wie zum Beispiel die Verwendung des Circuit Breaker Patterns mit Hystrix wären für die Umsetzung einer Monolithischen Architektur überflüssig gewesen.</w:t>
+      </w:r>
+      <w:r>
+        <w:t xml:space="preserve"> </w:t>
+      </w:r>
+      <w:r>
+        <w:t xml:space="preserve">Die Zeit für die Integrierung dieser Verfahren könnte gespart werden. </w:t>
+      </w:r>
+      <w:r>
+        <w:t xml:space="preserve">Darüber </w:t>
       </w:r>
       <w:r>
         <w:lastRenderedPageBreak/>
-        <w:t xml:space="preserve">gestaltet. Es hat sich </w:t>
-      </w:r>
-      <w:r>
-        <w:t>gezeigt,</w:t>
-      </w:r>
-      <w:r>
-        <w:t xml:space="preserve"> </w:t>
-      </w:r>
-      <w:r>
-        <w:t>dass</w:t>
-      </w:r>
-      <w:r>
-        <w:t xml:space="preserve"> ein einzelner Microservice relativ leicht zu verstehen und umzusetzen ist. Aus den in der Arbeit genannten </w:t>
-      </w:r>
-      <w:r>
-        <w:t>I</w:t>
-      </w:r>
-      <w:r>
-        <w:t>mplementierungsansätzen ein in sich geschlossenes funktionsfähiges System</w:t>
-      </w:r>
-      <w:r>
-        <w:t xml:space="preserve"> zu</w:t>
-      </w:r>
-      <w:r>
-        <w:t xml:space="preserve"> erstellen</w:t>
-      </w:r>
-      <w:r>
-        <w:t>,</w:t>
-      </w:r>
-      <w:r>
-        <w:t xml:space="preserve"> kann Entwickler</w:t>
-      </w:r>
-      <w:r>
-        <w:t xml:space="preserve"> jedoch</w:t>
-      </w:r>
-      <w:r>
-        <w:t xml:space="preserve"> vor eine Herausforderung stellen. Es wurde gezeigt das mit der Wahl eines Frameworks wie Spring und der Verwendung einer Vielzahl von Bibliotheken und tools Lösungsmöglichkeiten geboten werden.</w:t>
-      </w:r>
-      <w:r>
-        <w:t xml:space="preserve"> </w:t>
-      </w:r>
-    </w:p>
-    <w:p>
-      <w:r>
-        <w:t xml:space="preserve">Es konnten für alle beschriebenen Problemstellungen Lösungsmöglichkeiten implementiert werden. Im Rahmen dieser Arbeit konnte dabei allerdings nicht auf Details </w:t>
-      </w:r>
-      <w:r>
-        <w:t>eingegangen</w:t>
-      </w:r>
-      <w:r>
-        <w:t xml:space="preserve"> werden. Für </w:t>
-      </w:r>
-      <w:r>
-        <w:t>den</w:t>
-      </w:r>
-      <w:r>
-        <w:t xml:space="preserve"> Prototypen </w:t>
-      </w:r>
-      <w:r>
-        <w:t>waren</w:t>
-      </w:r>
-      <w:r>
-        <w:t xml:space="preserve"> die genannten </w:t>
-      </w:r>
-      <w:r>
-        <w:t>Verfahren</w:t>
-      </w:r>
-      <w:r>
-        <w:t xml:space="preserve"> </w:t>
-      </w:r>
-      <w:r>
-        <w:t>ausreichend,</w:t>
-      </w:r>
-      <w:r>
-        <w:t xml:space="preserve"> um zum Beispiel die Funktionsfähigkeit für Service Discovery mit Eureka</w:t>
-      </w:r>
-      <w:r>
-        <w:t xml:space="preserve"> oder die Möglichkeit der Kommunikation unter den Microservices über Feign</w:t>
-      </w:r>
-      <w:r>
-        <w:t xml:space="preserve"> zu belegen</w:t>
-      </w:r>
-      <w:r>
-        <w:t>.</w:t>
-      </w:r>
-      <w:r>
-        <w:t xml:space="preserve"> Die Implementierung im Rahmen dieser Arbeit deckt nur wenige Anwendungsfälle ab wie zum Beispiel das Anzeigen aller Firmendaten auf der Besucherwebseite. </w:t>
-      </w:r>
-      <w:r>
-        <w:t xml:space="preserve">Die Implementierung einer Kompletten </w:t>
-      </w:r>
-      <w:r>
-        <w:t>Anwendung</w:t>
-      </w:r>
-      <w:r>
-        <w:t xml:space="preserve"> wäre</w:t>
-      </w:r>
-      <w:r>
-        <w:t xml:space="preserve"> jedoch</w:t>
-      </w:r>
-      <w:r>
-        <w:t xml:space="preserve"> noch deutlich komplexer. Es wurde zum Beispiel keine </w:t>
-      </w:r>
-      <w:r>
-        <w:t>Möglichkeit</w:t>
-      </w:r>
-      <w:r>
-        <w:t xml:space="preserve"> für asynchrone </w:t>
-      </w:r>
-      <w:r>
-        <w:t>Kommunikation implementiert,</w:t>
-      </w:r>
-      <w:r>
-        <w:t xml:space="preserve"> welche </w:t>
-      </w:r>
-      <w:r>
-        <w:t xml:space="preserve">eingesetzt werden </w:t>
-      </w:r>
-      <w:r>
-        <w:t>könnte,</w:t>
-      </w:r>
-      <w:r>
-        <w:t xml:space="preserve"> um </w:t>
-      </w:r>
-      <w:r>
-        <w:t>Änderungen</w:t>
-      </w:r>
-      <w:r>
-        <w:t xml:space="preserve"> von Daten in Datenbanken mehrerer Microservices über einen einzigen Aufruf durchzuführen.</w:t>
-      </w:r>
-      <w:r>
-        <w:t xml:space="preserve"> </w:t>
-      </w:r>
-      <w:r>
-        <w:t>Es konnte auch nicht getestet werden wie sich ein solches System unter einer Vielzahl gleichzeitiger Benutzeranfragen verhält.</w:t>
-      </w:r>
-      <w:r>
-        <w:t xml:space="preserve"> Der Prototyp könnte jedoch von der Fachho</w:t>
-      </w:r>
-      <w:r>
-        <w:t>ch</w:t>
-      </w:r>
-      <w:r>
-        <w:t xml:space="preserve">schule </w:t>
-      </w:r>
-      <w:r>
-        <w:t>Erfurt als Grundlage für die Entwicklung eines reellen Systems zur Verwaltung der IT-Kontaktmesse verwendet werden.</w:t>
-      </w:r>
-    </w:p>
-    <w:p>
-      <w:r>
-        <w:t>Viele der genannten Verfahren wie zum Beispiel die Verwendung des Circuit Breaker Patterns mit Hystrix wären für die Umsetzung einer Monolithischen Architektur überflüssig gewesen.</w:t>
-      </w:r>
-      <w:r>
-        <w:t xml:space="preserve"> </w:t>
-      </w:r>
-      <w:r>
-        <w:t xml:space="preserve">Die Zeit für die Integrierung dieser Verfahren könnte gespart werden. </w:t>
-      </w:r>
-      <w:r>
-        <w:t>Darüber hinaus</w:t>
+        <w:t>hinaus</w:t>
       </w:r>
       <w:r>
         <w:t xml:space="preserve"> müssen sich neue Entwickler mit den Verfahren </w:t>
@@ -26251,11 +26437,7 @@
     </w:p>
     <w:p>
       <w:r>
-        <w:t xml:space="preserve">Um einen Optimalen Betrieb der Anwendung zu gewährleisten muss der Prototyp weiter ausgebaut werden. Die Verwendung asynchroner Kommunikation könnte zum Beispiel über RabittMQ realisiert werden. Zusätzlich könnte unter verwendung der asynchronen Kommmunikation ein Konfigurationsserver realisiert werden welcher es ermöglichen würde  Eigenschaften welche in der Datei applications.properties definiert wurden von zentraler stelle aus festzulegen. Dadurch würde die Wartbarkeit verbessert werden. Die Architektur ermöglicht neue Microservices wie zum Beispiel einen Chat zwischen Hochschule und einzelnen Firmen unabhängig zu Entwickeln. Bestehende Microservices können mit geringem Aufwand ausgetauscht werden. Das System kann daher im Laufe der Zeit stark </w:t>
-      </w:r>
-      <w:r>
-        <w:lastRenderedPageBreak/>
-        <w:t>wachsen.  Spannend wäre die Frage wie weit das System ausgebaut werden könnte ohne zu zerfallen.</w:t>
+        <w:t>Um einen Optimalen Betrieb der Anwendung zu gewährleisten muss der Prototyp weiter ausgebaut werden. Die Verwendung asynchroner Kommunikation könnte zum Beispiel über RabittMQ realisiert werden. Zusätzlich könnte unter verwendung der asynchronen Kommmunikation ein Konfigurationsserver realisiert werden welcher es ermöglichen würde  Eigenschaften welche in der Datei applications.properties definiert wurden von zentraler stelle aus festzulegen. Dadurch würde die Wartbarkeit verbessert werden. Die Architektur ermöglicht neue Microservices wie zum Beispiel einen Chat zwischen Hochschule und einzelnen Firmen unabhängig zu Entwickeln. Bestehende Microservices können mit geringem Aufwand ausgetauscht werden. Das System kann daher im Laufe der Zeit stark wachsen.  Spannend wäre die Frage wie weit das System ausgebaut werden könnte ohne zu zerfallen.</w:t>
       </w:r>
     </w:p>
     <w:p>
@@ -28284,7 +28466,7 @@
         <w:rPr>
           <w:noProof/>
         </w:rPr>
-        <w:t>Literaturverzeichnis</w:t>
+        <w:t>Selstständigkeitserklärung</w:t>
       </w:r>
     </w:fldSimple>
   </w:p>

</xml_diff>

<commit_message>
rechtschreibung bis vor impl
</commit_message>
<xml_diff>
--- a/Bachelor NEU.docx
+++ b/Bachelor NEU.docx
@@ -10488,13 +10488,6 @@
         <w:t xml:space="preserve">       </w:t>
       </w:r>
       <w:r>
-        <w:rPr>
-          <w:b/>
-          <w:bCs/>
-        </w:rPr>
-        <w:t>RECHTSCHREIBUNG</w:t>
-      </w:r>
-      <w:r>
         <w:br w:type="page"/>
       </w:r>
     </w:p>
@@ -10589,7 +10582,19 @@
     </w:p>
     <w:p>
       <w:r>
-        <w:t>HTTP ist ein Protokoll welches die Kommunikation in einem IP-Netzwerk (zum Beispiel zwischen Web-Server und Web-Browser)</w:t>
+        <w:t>HTTP ist ein Protokoll welches die Kommunikation in einem IP-Netzwerk (zum Beispiel zwischen Web</w:t>
+      </w:r>
+      <w:r>
+        <w:t>s</w:t>
+      </w:r>
+      <w:r>
+        <w:t>erver und Web</w:t>
+      </w:r>
+      <w:r>
+        <w:t>b</w:t>
+      </w:r>
+      <w:r>
+        <w:t>rowser)</w:t>
       </w:r>
       <w:r>
         <w:t xml:space="preserve"> realisiert</w:t>
@@ -10603,11 +10608,9 @@
       <w:r>
         <w:t xml:space="preserve"> erfolgt per URI. Folgende Aktionen können per HTTP auf </w:t>
       </w:r>
-      <w:proofErr w:type="spellStart"/>
-      <w:r>
-        <w:t>Resourcen</w:t>
-      </w:r>
-      <w:proofErr w:type="spellEnd"/>
+      <w:r>
+        <w:t>Ressourcen</w:t>
+      </w:r>
       <w:r>
         <w:t xml:space="preserve"> umgesetzt werden</w:t>
       </w:r>
@@ -10623,11 +10626,9 @@
       <w:r>
         <w:t xml:space="preserve">GET (Ruft </w:t>
       </w:r>
-      <w:proofErr w:type="spellStart"/>
-      <w:r>
-        <w:t>Resourcen</w:t>
-      </w:r>
-      <w:proofErr w:type="spellEnd"/>
+      <w:r>
+        <w:t>Ressourcen</w:t>
+      </w:r>
       <w:r>
         <w:t xml:space="preserve"> auf)</w:t>
       </w:r>
@@ -10643,11 +10644,9 @@
       <w:r>
         <w:t xml:space="preserve">POST (Erstellt eine neue Instanz einer </w:t>
       </w:r>
-      <w:proofErr w:type="spellStart"/>
-      <w:r>
-        <w:t>Resource</w:t>
-      </w:r>
-      <w:proofErr w:type="spellEnd"/>
+      <w:r>
+        <w:t>Ressource</w:t>
+      </w:r>
       <w:r>
         <w:t>)</w:t>
       </w:r>
@@ -10663,11 +10662,9 @@
       <w:r>
         <w:t xml:space="preserve">PUT (ändert eine </w:t>
       </w:r>
-      <w:proofErr w:type="spellStart"/>
-      <w:r>
-        <w:t>Resource</w:t>
-      </w:r>
-      <w:proofErr w:type="spellEnd"/>
+      <w:r>
+        <w:t>Ressource</w:t>
+      </w:r>
       <w:r>
         <w:t>)</w:t>
       </w:r>
@@ -10683,11 +10680,9 @@
       <w:r>
         <w:t xml:space="preserve">DELETE (löscht die Instanz einer </w:t>
       </w:r>
-      <w:proofErr w:type="spellStart"/>
-      <w:r>
-        <w:t>Resource</w:t>
-      </w:r>
-      <w:proofErr w:type="spellEnd"/>
+      <w:r>
+        <w:t>Ressource</w:t>
+      </w:r>
     </w:p>
     <w:p>
       <w:r>
@@ -10813,7 +10808,13 @@
         </w:numPr>
       </w:pPr>
       <w:r>
-        <w:t>Scheme (gibt Auskunft über das verwendete Protokoll wie zum Beispiel http)</w:t>
+        <w:t>Schem</w:t>
+      </w:r>
+      <w:r>
+        <w:t>e</w:t>
+      </w:r>
+      <w:r>
+        <w:t xml:space="preserve"> (gibt Auskunft über das verwendete Protokoll wie zum Beispiel http)</w:t>
       </w:r>
     </w:p>
     <w:p>
@@ -11008,18 +11009,11 @@
         <w:t xml:space="preserve"> Locator (URL)</w:t>
       </w:r>
       <w:r>
-        <w:t xml:space="preserve">. Diese dienen </w:t>
-      </w:r>
-      <w:proofErr w:type="gramStart"/>
-      <w:r>
-        <w:t xml:space="preserve">zum </w:t>
-      </w:r>
-      <w:proofErr w:type="spellStart"/>
-      <w:r>
-        <w:t>lokalisieren</w:t>
-      </w:r>
-      <w:proofErr w:type="spellEnd"/>
-      <w:proofErr w:type="gramEnd"/>
+        <w:t xml:space="preserve">. Diese dienen zum </w:t>
+      </w:r>
+      <w:r>
+        <w:t>Lokalisieren</w:t>
+      </w:r>
       <w:r>
         <w:t xml:space="preserve"> </w:t>
       </w:r>
@@ -11191,7 +11185,13 @@
         <w:t xml:space="preserve"> </w:t>
       </w:r>
       <w:r>
-        <w:t xml:space="preserve">Microservices können dabei einen Ereignisbus abonnieren, um Benachrichtigungen zu empfangen. Die Benachrichtigungen werden versendet, wenn ein Microservice Ereignisse auf einem Ereignisbus veröffentlicht. Ein Protokoll welches eine zuverlässige Kommunikation gewährleistet ist das </w:t>
+        <w:t>Microservices können dabei einen Ereignisbus abonnieren, um Benachrichtigungen zu empfangen. Die Benachrichtigungen werden versendet, wenn ein Microservice Ereignisse auf einem Ereignisbus veröffentlicht. Ein Protokoll</w:t>
+      </w:r>
+      <w:r>
+        <w:t>,</w:t>
+      </w:r>
+      <w:r>
+        <w:t xml:space="preserve"> welches eine zuverlässige Kommunikation gewährleistet ist das </w:t>
       </w:r>
       <w:proofErr w:type="spellStart"/>
       <w:r>
@@ -11199,7 +11199,13 @@
       </w:r>
       <w:proofErr w:type="spellEnd"/>
       <w:r>
-        <w:t xml:space="preserve"> Message Queuing Protocol. Dieses Arbeitet auf der Anwendungsschicht und orientiert sich an dem Transmission Control </w:t>
+        <w:t xml:space="preserve"> Message Queuing Protocol. Dieses </w:t>
+      </w:r>
+      <w:r>
+        <w:t>a</w:t>
+      </w:r>
+      <w:r>
+        <w:t xml:space="preserve">rbeitet auf der Anwendungsschicht und orientiert sich an dem Transmission Control </w:t>
       </w:r>
       <w:r>
         <w:t>Protokoll</w:t>
@@ -11216,15 +11222,19 @@
     </w:p>
     <w:p>
       <w:r>
-        <w:t xml:space="preserve">AMQP realisiert eine schnelle und Robuste Datenübertragung, weil es keinen Leerlauf produziert. Dieser Vorteil wird durch den Einsatz einer Nachrichtenwarteschlange erzielt. Sender und Empfänger agieren asynchron. Der Sender muss nicht zwingend auf die Bestätigung der Nachricht des Empfängers warten, ohne weiterzuarbeiten. Hat der Empfänger freie Kapazitäten wird die Nachricht aus der Warteschlange geholt, verarbeitet und bestätigt. Die Kompatibilität zwischen verschiedenen Systemen wird gewährleistet, weil laut </w:t>
-      </w:r>
-      <w:proofErr w:type="spellStart"/>
-      <w:r>
-        <w:t>TechTarget</w:t>
-      </w:r>
-      <w:proofErr w:type="spellEnd"/>
-      <w:r>
-        <w:t xml:space="preserve"> AMQP als ein binäres Nachrichtensystem mit strikten Verhalten für die Nachrichten gestreamt wird.</w:t>
+        <w:t xml:space="preserve">AMQP realisiert eine schnelle und </w:t>
+      </w:r>
+      <w:r>
+        <w:t>r</w:t>
+      </w:r>
+      <w:r>
+        <w:t>obuste Datenübertragung, weil es keinen Leerlauf produziert. Dieser Vorteil wird durch den Einsatz einer Nachrichtenwarteschlange erzielt. Sender und Empfänger agieren asynchron. Der Sender muss nicht zwingend auf die Bestätigung der Nachricht des Empfängers warten, ohne weiterzuarbeiten. Hat der Empfänger freie Kapazitäten</w:t>
+      </w:r>
+      <w:r>
+        <w:t>,</w:t>
+      </w:r>
+      <w:r>
+        <w:t xml:space="preserve"> wird die Nachricht aus der Warteschlange geholt, verarbeitet und bestätigt. Die Kompatibilität zwischen verschiedenen Systemen wird gewährleistet, weil AMQP als ein binäres Nachrichtensystem mit strikten Verhalten für die Nachrichten gestreamt wird.</w:t>
       </w:r>
     </w:p>
     <w:p>
@@ -11318,7 +11328,10 @@
         <w:t xml:space="preserve"> zeigt eine </w:t>
       </w:r>
       <w:r>
-        <w:t>Ereignisgesteuerte</w:t>
+        <w:t>e</w:t>
+      </w:r>
+      <w:r>
+        <w:t>reignisgesteuerte</w:t>
       </w:r>
       <w:r>
         <w:t xml:space="preserve"> Kommunikation zwischen 3 Microservices über einen Ereignisbus</w:t>
@@ -11390,27 +11403,14 @@
       <w:r>
         <w:t xml:space="preserve">Abbildung </w:t>
       </w:r>
-      <w:r>
-        <w:fldChar w:fldCharType="begin"/>
-      </w:r>
-      <w:r>
-        <w:instrText xml:space="preserve"> SEQ Abbildung \* ARABIC </w:instrText>
-      </w:r>
-      <w:r>
-        <w:fldChar w:fldCharType="separate"/>
-      </w:r>
-      <w:r>
-        <w:rPr>
-          <w:noProof/>
-        </w:rPr>
-        <w:t>1</w:t>
-      </w:r>
-      <w:r>
-        <w:rPr>
-          <w:noProof/>
-        </w:rPr>
-        <w:fldChar w:fldCharType="end"/>
-      </w:r>
+      <w:fldSimple w:instr=" SEQ Abbildung \* ARABIC ">
+        <w:r>
+          <w:rPr>
+            <w:noProof/>
+          </w:rPr>
+          <w:t>1</w:t>
+        </w:r>
+      </w:fldSimple>
       <w:r>
         <w:t xml:space="preserve"> Ereignisgesteuerte Kommunikation</w:t>
       </w:r>
@@ -11486,31 +11486,85 @@
     </w:p>
     <w:p>
       <w:r>
-        <w:t xml:space="preserve">Ein Load-Balancer welcher </w:t>
-      </w:r>
-      <w:r>
-        <w:t>als Software- oder Hardware-Loadbalancer angeboten wird</w:t>
-      </w:r>
-      <w:r>
-        <w:t xml:space="preserve">, setzt die Lastverteilung in einem Netzwerk um. Ziel ist es Workloads auf Rechenressourcen wie zum Beispiel Servern gleichmäßig zu verteilen um dadurch die Zuverlässigkeit, Effizienz und Kapazität des Netzwerkes zu optimieren. </w:t>
-      </w:r>
-      <w:r>
-        <w:t>Hardware Loadbal</w:t>
+        <w:t>Ein Load</w:t>
+      </w:r>
+      <w:r>
+        <w:t xml:space="preserve"> </w:t>
+      </w:r>
+      <w:r>
+        <w:t xml:space="preserve">Balancer welcher </w:t>
+      </w:r>
+      <w:r>
+        <w:t>als Software- oder Hardware-Load</w:t>
+      </w:r>
+      <w:r>
+        <w:t xml:space="preserve"> B</w:t>
+      </w:r>
+      <w:r>
+        <w:t>alancer angeboten wird</w:t>
+      </w:r>
+      <w:r>
+        <w:t xml:space="preserve">, setzt die Lastverteilung in einem Netzwerk um. Ziel ist es </w:t>
+      </w:r>
+      <w:r>
+        <w:t>Arbeitsbelastung</w:t>
+      </w:r>
+      <w:r>
+        <w:t xml:space="preserve"> auf Rechenressourcen wie zum Beispiel Servern gleichmäßig zu verteilen</w:t>
+      </w:r>
+      <w:r>
+        <w:t>,</w:t>
+      </w:r>
+      <w:r>
+        <w:t xml:space="preserve"> um dadurch die Zuverlässigkeit, Effizienz und Kapazität des Netzwerkes zu optimieren. </w:t>
+      </w:r>
+      <w:r>
+        <w:t>Hardware Load</w:t>
+      </w:r>
+      <w:r>
+        <w:t xml:space="preserve"> B</w:t>
+      </w:r>
+      <w:r>
+        <w:t>al</w:t>
       </w:r>
       <w:r>
         <w:t>ancer können als physische Maschine, welche in der Regel mit speziellen Prozessoren ausgestattet ist, erworben werden.</w:t>
       </w:r>
       <w:r>
-        <w:t xml:space="preserve"> Hardware Loadbalancer können leistungsfähiger sein als Software Loadbalancer. Dem gegenüber </w:t>
+        <w:t xml:space="preserve"> Hardware Load</w:t>
+      </w:r>
+      <w:r>
+        <w:t xml:space="preserve"> B</w:t>
+      </w:r>
+      <w:r>
+        <w:t>alancer können leistungsfähiger sein als Software Load</w:t>
+      </w:r>
+      <w:r>
+        <w:t xml:space="preserve"> B</w:t>
+      </w:r>
+      <w:r>
+        <w:t xml:space="preserve">alancer. Dem gegenüber </w:t>
       </w:r>
       <w:r>
         <w:t>laufen</w:t>
       </w:r>
       <w:r>
-        <w:t xml:space="preserve"> Software Loadbalancer</w:t>
-      </w:r>
-      <w:r>
-        <w:t xml:space="preserve"> virtuell auf handelsüblicher Hardware, sie sind preiswerter als Hardware Loadbalancer und flexibel einsetzbar. </w:t>
+        <w:t xml:space="preserve"> Software Load</w:t>
+      </w:r>
+      <w:r>
+        <w:t xml:space="preserve"> B</w:t>
+      </w:r>
+      <w:r>
+        <w:t>alancer</w:t>
+      </w:r>
+      <w:r>
+        <w:t xml:space="preserve"> virtuell auf handelsüblicher Hardware, sie sind preiswerter als Hardware Load</w:t>
+      </w:r>
+      <w:r>
+        <w:t xml:space="preserve"> B</w:t>
+      </w:r>
+      <w:r>
+        <w:t xml:space="preserve">alancer und flexibel einsetzbar. </w:t>
       </w:r>
     </w:p>
     <w:p>
@@ -11518,13 +11572,29 @@
         <w:t xml:space="preserve">Ein </w:t>
       </w:r>
       <w:r>
-        <w:t>Load-Balancer ermittelt in Echtzeit welche Rechenressource die entsprechende Clientanforderung erfüllen kann. Dabei soll eine Netzwerküberlastung vermieden werden. Es gibt mehrere Methoden, um Loadbalancing umzusetzen. Eine davon ist der Round Robin Algorithmus, welcher in sequenzieller Reihenfolge eine Liste der verfügbaren Rechenressourcen durchläuft</w:t>
+        <w:t>Load-Balancer ermittelt in Echtzeit</w:t>
+      </w:r>
+      <w:r>
+        <w:t>,</w:t>
+      </w:r>
+      <w:r>
+        <w:t xml:space="preserve"> welche Rechenressource die entsprechende Clientanforderung erfüllen kann. Dabei soll eine Netzwerküberlastung vermieden werden. Es gibt mehrere Methoden, um Loadbalancing umzusetzen. Eine davon ist der Round Robin Algorithmus, welcher in sequenzieller Reihenfolge eine Liste der verfügbaren Rechenressourcen durchläuft</w:t>
       </w:r>
       <w:r>
         <w:t xml:space="preserve"> und dadurch die Last gleichmäßig verteilt</w:t>
       </w:r>
       <w:r>
-        <w:t>. Weitere Möglichkeiten bieten unter anderem der Hashbasierte Ansatz, der Least-time-Algorithmus und die Least-Connection-Methode.</w:t>
+        <w:t>. Weitere Möglichkeiten bieten unter anderem der Hash</w:t>
+      </w:r>
+      <w:r>
+        <w:t xml:space="preserve"> </w:t>
+      </w:r>
+      <w:r>
+        <w:t xml:space="preserve">basierte Ansatz, der Least-time-Algorithmus </w:t>
+      </w:r>
+      <w:r>
+        <w:lastRenderedPageBreak/>
+        <w:t>und die Least-Connection-Methode.</w:t>
       </w:r>
       <w:r>
         <w:rPr>
@@ -11548,15 +11618,13 @@
         <w:footnoteReference w:id="28"/>
       </w:r>
       <w:r>
-        <w:t xml:space="preserve"> Eine Veranschaulichung des Load </w:t>
-      </w:r>
-      <w:proofErr w:type="spellStart"/>
-      <w:r>
-        <w:t>Balancings</w:t>
-      </w:r>
-      <w:proofErr w:type="spellEnd"/>
-      <w:r>
-        <w:t xml:space="preserve"> wird mit Abbildung </w:t>
+        <w:t xml:space="preserve"> Eine Veranschaulichung des Load</w:t>
+      </w:r>
+      <w:r>
+        <w:t>b</w:t>
+      </w:r>
+      <w:r>
+        <w:t xml:space="preserve">alancings wird mit Abbildung </w:t>
       </w:r>
       <w:r>
         <w:t>2</w:t>
@@ -11642,30 +11710,14 @@
       <w:r>
         <w:t xml:space="preserve">Abbildung </w:t>
       </w:r>
-      <w:r>
-        <w:fldChar w:fldCharType="begin"/>
-      </w:r>
-      <w:r>
-        <w:instrText xml:space="preserve"> SEQ Abbildu</w:instrText>
-      </w:r>
-      <w:r>
-        <w:instrText xml:space="preserve">ng \* ARABIC </w:instrText>
-      </w:r>
-      <w:r>
-        <w:fldChar w:fldCharType="separate"/>
-      </w:r>
-      <w:r>
-        <w:rPr>
-          <w:noProof/>
-        </w:rPr>
-        <w:t>2</w:t>
-      </w:r>
-      <w:r>
-        <w:rPr>
-          <w:noProof/>
-        </w:rPr>
-        <w:fldChar w:fldCharType="end"/>
-      </w:r>
+      <w:fldSimple w:instr=" SEQ Abbildung \* ARABIC ">
+        <w:r>
+          <w:rPr>
+            <w:noProof/>
+          </w:rPr>
+          <w:t>2</w:t>
+        </w:r>
+      </w:fldSimple>
       <w:r>
         <w:t xml:space="preserve"> Loadbalancing</w:t>
       </w:r>
@@ -11703,7 +11755,13 @@
     </w:p>
     <w:p>
       <w:r>
-        <w:t>Zur Umsetzung von Skalierbarkeit und Wartbarkeit werden in einer Microservice-Architektur instanziierten Diensten dynamisch Netzwerkstandorte zugewiesen. In einem Netzwerk können sich diese Dienste jedoch nicht ohne weiteres gegenseitig finden. Laut Alexander S. Gillis Identifiziert die Service Discovery Geräte und Dienste in einem verteilten Netzwerk</w:t>
+        <w:t xml:space="preserve">Zur Umsetzung von Skalierbarkeit und Wartbarkeit werden in einer Microservice-Architektur instanziierten Diensten dynamisch Netzwerkstandorte zugewiesen. In einem Netzwerk können sich diese Dienste jedoch nicht ohne weiteres gegenseitig finden. Laut Alexander S. Gillis </w:t>
+      </w:r>
+      <w:r>
+        <w:t>i</w:t>
+      </w:r>
+      <w:r>
+        <w:t>dentifiziert die Service Discovery Geräte und Dienste in einem verteilten Netzwerk</w:t>
       </w:r>
       <w:r>
         <w:t>.</w:t>
@@ -11767,7 +11825,13 @@
         <w:t>ermöglicht</w:t>
       </w:r>
       <w:r>
-        <w:t>. Bei Anfragen werden alle verfügbaren Ziele aus einer Liste mit den registrierten Instanzen abgerufen. Diese Liste, welche Adressen und Ports der Services beinhaltet wird als Service Registry bezeichnet. Service Discovery ermöglicht es, Service Adressen über den Namen des</w:t>
+        <w:t>. Bei Anfragen werden alle verfügbaren Ziele aus einer Liste mit den registrierten Instanzen abgerufen. Diese Liste, welche Adressen und Ports der Services beinhaltet</w:t>
+      </w:r>
+      <w:r>
+        <w:t>,</w:t>
+      </w:r>
+      <w:r>
+        <w:t xml:space="preserve"> wird als Service Registry bezeichnet. Service Discovery ermöglicht es, Service Adressen über den Namen des</w:t>
       </w:r>
       <w:r>
         <w:t xml:space="preserve"> aufgerufenen</w:t>
@@ -11833,34 +11897,32 @@
       <w:r>
         <w:t xml:space="preserve">und </w:t>
       </w:r>
+      <w:r>
+        <w:t>kontaktiert</w:t>
+      </w:r>
+      <w:r>
+        <w:t xml:space="preserve"> diese über einen </w:t>
+      </w:r>
+      <w:r>
+        <w:lastRenderedPageBreak/>
+        <w:t>Lastenausgleichsalgorithmus</w:t>
+      </w:r>
+      <w:r>
+        <w:t xml:space="preserve">. Der Client fragt die verfügbaren Dienstinstanzen aus der Service Registry ab. Netzwerk Instanzen werden beim Starten an der Registry angemeldet und beim Herunterfahren wieder abgemeldet. Die Registrierung wird in regelmäßigen Abständen automatisch </w:t>
+      </w:r>
+      <w:r>
+        <w:t>überprüft</w:t>
+      </w:r>
+      <w:r>
+        <w:t xml:space="preserve">. Die Client Side Discovery </w:t>
+      </w:r>
       <w:proofErr w:type="gramStart"/>
       <w:r>
-        <w:t>Kontaktiert</w:t>
+        <w:t>ist relativ</w:t>
       </w:r>
       <w:proofErr w:type="gramEnd"/>
       <w:r>
-        <w:t xml:space="preserve"> diese über einen Lastenausgleichsalgorithmus</w:t>
-      </w:r>
-      <w:r>
-        <w:t xml:space="preserve">. Der Client fragt die verfügbaren Dienstinstanzen aus der Service Registry ab. Netzwerk Instanzen werden beim Starten an der Registry angemeldet und beim Herunterfahren wieder abgemeldet. Die Registrierung wird in regelmäßigen Abständen automatisch </w:t>
-      </w:r>
-      <w:r>
-        <w:t>überprüft</w:t>
-      </w:r>
-      <w:r>
-        <w:t xml:space="preserve">. Die Client Side Discovery </w:t>
-      </w:r>
-      <w:proofErr w:type="gramStart"/>
-      <w:r>
-        <w:t>ist relativ</w:t>
-      </w:r>
-      <w:proofErr w:type="gramEnd"/>
-      <w:r>
-        <w:t xml:space="preserve"> unkompliziert. Sie </w:t>
-      </w:r>
-      <w:r>
-        <w:lastRenderedPageBreak/>
-        <w:t>hat jedoch den Nachteil, dass es den Client mit der Dienstregistrierung koppelt. Dadurch wird für jedes Framework und jede Programmiersprache die Implementierung einer Logik für die Diensterkenn</w:t>
+        <w:t xml:space="preserve"> unkompliziert. Sie hat jedoch den Nachteil, dass es den Client mit der Dienstregistrierung koppelt. Dadurch wird für jedes Framework und jede Programmiersprache die Implementierung einer Logik für die Diensterkenn</w:t>
       </w:r>
       <w:r>
         <w:t>un</w:t>
@@ -11944,27 +12006,14 @@
       <w:r>
         <w:t xml:space="preserve">Abbildung </w:t>
       </w:r>
-      <w:r>
-        <w:fldChar w:fldCharType="begin"/>
-      </w:r>
-      <w:r>
-        <w:instrText xml:space="preserve"> SEQ Abbildung \* ARABIC </w:instrText>
-      </w:r>
-      <w:r>
-        <w:fldChar w:fldCharType="separate"/>
-      </w:r>
-      <w:r>
-        <w:rPr>
-          <w:noProof/>
-        </w:rPr>
-        <w:t>3</w:t>
-      </w:r>
-      <w:r>
-        <w:rPr>
-          <w:noProof/>
-        </w:rPr>
-        <w:fldChar w:fldCharType="end"/>
-      </w:r>
+      <w:fldSimple w:instr=" SEQ Abbildung \* ARABIC ">
+        <w:r>
+          <w:rPr>
+            <w:noProof/>
+          </w:rPr>
+          <w:t>3</w:t>
+        </w:r>
+      </w:fldSimple>
       <w:r>
         <w:t xml:space="preserve"> Clientseitige Erkennung</w:t>
       </w:r>
@@ -12017,7 +12066,19 @@
     </w:p>
     <w:p>
       <w:r>
-        <w:t xml:space="preserve">Bei der Serverseitigen Erkennung nimmt ein Load Balancer die Anfragen entgegen und leitet diese an den Entsprechenden Dienst weiter. Der Load Balancer fragt dazu die Service Registry ab. </w:t>
+        <w:t xml:space="preserve">Bei der </w:t>
+      </w:r>
+      <w:r>
+        <w:t>s</w:t>
+      </w:r>
+      <w:r>
+        <w:t xml:space="preserve">erverseitigen Erkennung nimmt ein Load Balancer die Anfragen entgegen und leitet diese an den </w:t>
+      </w:r>
+      <w:r>
+        <w:t>e</w:t>
+      </w:r>
+      <w:r>
+        <w:t xml:space="preserve">ntsprechenden Dienst weiter. Der Load Balancer fragt dazu die Service Registry ab. </w:t>
       </w:r>
       <w:proofErr w:type="spellStart"/>
       <w:r>
@@ -12025,13 +12086,23 @@
       </w:r>
       <w:proofErr w:type="spellEnd"/>
       <w:r>
-        <w:t xml:space="preserve"> Discovery hat den Nachteil, dass der Loadbalancer bei einem Ausfall das ganze System lahmlegen kann. Darüber hinaus stellt dieser eine weitere Komponente im Netzwerk dar. Dadurch entsteht bei der Kommunikation ein weiterer Hopp, was eine Verlangsamung zur Folge hat. Serverseitige Erkennung bietet den Vorteil, dass Abfragen für Clients vereinfacht werden. Lösungen für Serverseitige Service Discovery liefern NGINX und AWS. Abbildung</w:t>
-      </w:r>
-      <w:proofErr w:type="gramStart"/>
-      <w:r>
-        <w:t xml:space="preserve"> ..</w:t>
-      </w:r>
-      <w:proofErr w:type="gramEnd"/>
+        <w:t xml:space="preserve"> Discovery hat den Nachteil, dass der Load</w:t>
+      </w:r>
+      <w:r>
+        <w:t xml:space="preserve"> B</w:t>
+      </w:r>
+      <w:r>
+        <w:t xml:space="preserve">alancer bei einem Ausfall das ganze System lahmlegen kann. Darüber hinaus stellt dieser eine weitere Komponente im Netzwerk dar. Dadurch entsteht bei der Kommunikation ein weiterer Hopp, was eine Verlangsamung zur Folge hat. Serverseitige Erkennung bietet den Vorteil, dass Abfragen für Clients vereinfacht werden. Lösungen für </w:t>
+      </w:r>
+      <w:r>
+        <w:t>s</w:t>
+      </w:r>
+      <w:r>
+        <w:t xml:space="preserve">erverseitige Service Discovery liefern NGINX und AWS. Abbildung </w:t>
+      </w:r>
+      <w:r>
+        <w:t>4</w:t>
+      </w:r>
       <w:r>
         <w:t xml:space="preserve"> zeigt den Ablauf einer Serverseitigen Erkennung.</w:t>
       </w:r>
@@ -12042,6 +12113,7 @@
         <w:rPr>
           <w:rStyle w:val="Funotenzeichen"/>
         </w:rPr>
+        <w:lastRenderedPageBreak/>
         <w:footnoteReference w:id="33"/>
       </w:r>
       <w:r>
@@ -12071,7 +12143,6 @@
         <w:rPr>
           <w:noProof/>
         </w:rPr>
-        <w:lastRenderedPageBreak/>
         <w:drawing>
           <wp:inline distT="0" distB="0" distL="0" distR="0" wp14:anchorId="75B8B3B6" wp14:editId="49D33306">
             <wp:extent cx="3991970" cy="2504608"/>
@@ -12130,27 +12201,14 @@
       <w:r>
         <w:t xml:space="preserve">Abbildung </w:t>
       </w:r>
-      <w:r>
-        <w:fldChar w:fldCharType="begin"/>
-      </w:r>
-      <w:r>
-        <w:instrText xml:space="preserve"> SEQ Abbildung \* ARABIC </w:instrText>
-      </w:r>
-      <w:r>
-        <w:fldChar w:fldCharType="separate"/>
-      </w:r>
-      <w:r>
-        <w:rPr>
-          <w:noProof/>
-        </w:rPr>
-        <w:t>4</w:t>
-      </w:r>
-      <w:r>
-        <w:rPr>
-          <w:noProof/>
-        </w:rPr>
-        <w:fldChar w:fldCharType="end"/>
-      </w:r>
+      <w:fldSimple w:instr=" SEQ Abbildung \* ARABIC ">
+        <w:r>
+          <w:rPr>
+            <w:noProof/>
+          </w:rPr>
+          <w:t>4</w:t>
+        </w:r>
+      </w:fldSimple>
       <w:r>
         <w:t xml:space="preserve"> Serverseitige Erkennung</w:t>
       </w:r>
@@ -12195,13 +12253,17 @@
         <w:pStyle w:val="Listenabsatz"/>
       </w:pPr>
       <w:r>
-        <w:t>Für eine direkte Kommunikation müssen alle Microservices für den Client offengelegt werden. Dieser muss die Adressen aller Services kennen. Es wird zum Beispiel eine große Angriffsfläche geboten wenn auch Endpunkte für eine interne Kommunikation zwischen den Microservices (wie auf Abbildung</w:t>
-      </w:r>
-      <w:proofErr w:type="gramStart"/>
-      <w:r>
-        <w:t xml:space="preserve"> ..</w:t>
-      </w:r>
-      <w:proofErr w:type="gramEnd"/>
+        <w:t>Für eine direkte Kommunikation müssen alle Microservices für den Client offengelegt werden. Dieser muss die Adressen aller Services kennen. Es wird zum Beispiel eine große Angriffsfläche geboten</w:t>
+      </w:r>
+      <w:r>
+        <w:t>,</w:t>
+      </w:r>
+      <w:r>
+        <w:t xml:space="preserve"> wenn auch Endpunkte für eine interne Kommunikation zwischen den Microservices (wie auf Abbildung </w:t>
+      </w:r>
+      <w:r>
+        <w:t>5</w:t>
+      </w:r>
       <w:r>
         <w:t xml:space="preserve"> zwischen </w:t>
       </w:r>
@@ -12239,13 +12301,11 @@
     </w:p>
     <w:p>
       <w:r>
-        <w:t>Abbildung</w:t>
-      </w:r>
-      <w:proofErr w:type="gramStart"/>
-      <w:r>
-        <w:t xml:space="preserve"> ..</w:t>
-      </w:r>
-      <w:proofErr w:type="gramEnd"/>
+        <w:t xml:space="preserve">Abbildung </w:t>
+      </w:r>
+      <w:r>
+        <w:t>5</w:t>
+      </w:r>
       <w:r>
         <w:t xml:space="preserve"> veranschaulicht die direkte Kommunikation zwischen Client und mehreren Microservices</w:t>
       </w:r>
@@ -12317,27 +12377,14 @@
       <w:r>
         <w:t xml:space="preserve">Abbildung </w:t>
       </w:r>
-      <w:r>
-        <w:fldChar w:fldCharType="begin"/>
-      </w:r>
-      <w:r>
-        <w:instrText xml:space="preserve"> SEQ Abbildung \* ARABIC </w:instrText>
-      </w:r>
-      <w:r>
-        <w:fldChar w:fldCharType="separate"/>
-      </w:r>
-      <w:r>
-        <w:rPr>
-          <w:noProof/>
-        </w:rPr>
-        <w:t>5</w:t>
-      </w:r>
-      <w:r>
-        <w:rPr>
-          <w:noProof/>
-        </w:rPr>
-        <w:fldChar w:fldCharType="end"/>
-      </w:r>
+      <w:fldSimple w:instr=" SEQ Abbildung \* ARABIC ">
+        <w:r>
+          <w:rPr>
+            <w:noProof/>
+          </w:rPr>
+          <w:t>5</w:t>
+        </w:r>
+      </w:fldSimple>
       <w:r>
         <w:t xml:space="preserve"> Kommunikation ohne Gateway</w:t>
       </w:r>
@@ -12362,7 +12409,13 @@
         <w:t>Es</w:t>
       </w:r>
       <w:r>
-        <w:t xml:space="preserve"> stellt jeweils einen Kontaktpunkt für ein- und ausgehen Netzwerkverkehr bereit. Es bietet dazu ein vereinheitlichtes Interface, welches mit dem Client interagiert. Dementsprechend werden Gruppen interner Microservices unter einer einzigen URL bereitgestellt. Eine einzelne Clientanfrage kann mehrere Microservices Aggregieren. Dadurch kann der Datenaustausch zwischen Backend und Client reduziert werden.</w:t>
+        <w:t xml:space="preserve"> stellt jeweils einen Kontaktpunkt für ein- und ausgehen Netzwerkverkehr bereit. Es bietet dazu ein vereinheitlichtes Interface, welches mit dem Client interagiert. Dementsprechend werden Gruppen interner Microservices unter einer einzigen URL bereitgestellt. Eine einzelne Clientanfrage kann mehrere Microservices </w:t>
+      </w:r>
+      <w:r>
+        <w:t>a</w:t>
+      </w:r>
+      <w:r>
+        <w:t>ggregieren. Dadurch kann der Datenaustausch zwischen Backend und Client reduziert werden.</w:t>
       </w:r>
     </w:p>
     <w:p>
@@ -12383,7 +12436,13 @@
         <w:t>Stelle</w:t>
       </w:r>
       <w:r>
-        <w:t xml:space="preserve">. Zusätzlich bietet es die Möglichkeit ein Zentrales </w:t>
+        <w:t xml:space="preserve">. Zusätzlich bietet es die Möglichkeit ein </w:t>
+      </w:r>
+      <w:r>
+        <w:t>z</w:t>
+      </w:r>
+      <w:r>
+        <w:t xml:space="preserve">entrales </w:t>
       </w:r>
       <w:proofErr w:type="spellStart"/>
       <w:r>
@@ -12486,27 +12545,14 @@
       <w:r>
         <w:t xml:space="preserve">Abbildung </w:t>
       </w:r>
-      <w:r>
-        <w:fldChar w:fldCharType="begin"/>
-      </w:r>
-      <w:r>
-        <w:instrText xml:space="preserve"> SEQ Abbildung \* ARABIC </w:instrText>
-      </w:r>
-      <w:r>
-        <w:fldChar w:fldCharType="separate"/>
-      </w:r>
-      <w:r>
-        <w:rPr>
-          <w:noProof/>
-        </w:rPr>
-        <w:t>6</w:t>
-      </w:r>
-      <w:r>
-        <w:rPr>
-          <w:noProof/>
-        </w:rPr>
-        <w:fldChar w:fldCharType="end"/>
-      </w:r>
+      <w:fldSimple w:instr=" SEQ Abbildung \* ARABIC ">
+        <w:r>
+          <w:rPr>
+            <w:noProof/>
+          </w:rPr>
+          <w:t>6</w:t>
+        </w:r>
+      </w:fldSimple>
       <w:r>
         <w:t xml:space="preserve"> Kommunikation mit Gateway</w:t>
       </w:r>
@@ -12539,71 +12585,81 @@
       </w:r>
       <w:proofErr w:type="spellEnd"/>
       <w:r>
-        <w:t xml:space="preserve">-Gateways ist, dass ein Ausfall das Gesamte System </w:t>
+        <w:t xml:space="preserve">-Gateways ist, dass ein Ausfall das </w:t>
+      </w:r>
+      <w:r>
+        <w:t>g</w:t>
+      </w:r>
+      <w:r>
+        <w:t>esamte System lahmgeleg</w:t>
+      </w:r>
+      <w:r>
+        <w:t>t</w:t>
+      </w:r>
+      <w:r>
+        <w:t>,</w:t>
+      </w:r>
+      <w:r>
+        <w:t xml:space="preserve"> weil alle Clientanfragen das Gateway passieren müssen. Daher muss es mindestens die gleiche Verfügbarkeit aufweisen wie die Services dahinter.</w:t>
+      </w:r>
+    </w:p>
+    <w:p>
+      <w:r>
+        <w:t xml:space="preserve">Lösungen für ein </w:t>
+      </w:r>
+      <w:proofErr w:type="spellStart"/>
+      <w:r>
+        <w:t>Api</w:t>
+      </w:r>
+      <w:proofErr w:type="spellEnd"/>
+      <w:r>
+        <w:t xml:space="preserve">-Gateway bieten zum Beispiel Netflix </w:t>
+      </w:r>
+      <w:proofErr w:type="spellStart"/>
+      <w:r>
+        <w:t>Zuul</w:t>
+      </w:r>
+      <w:proofErr w:type="spellEnd"/>
+      <w:r>
+        <w:t xml:space="preserve">, Spring-Cloud </w:t>
+      </w:r>
+      <w:proofErr w:type="spellStart"/>
+      <w:r>
+        <w:t>Api</w:t>
+      </w:r>
+      <w:proofErr w:type="spellEnd"/>
+      <w:r>
+        <w:t xml:space="preserve">-Gateway, </w:t>
+      </w:r>
+      <w:proofErr w:type="spellStart"/>
+      <w:r>
+        <w:t>Ocelot</w:t>
+      </w:r>
+      <w:proofErr w:type="spellEnd"/>
+      <w:r>
+        <w:t xml:space="preserve"> und </w:t>
+      </w:r>
+      <w:proofErr w:type="spellStart"/>
+      <w:r>
+        <w:t>KrakenD</w:t>
+      </w:r>
+      <w:proofErr w:type="spellEnd"/>
+      <w:r>
+        <w:t xml:space="preserve">. Weil sich der Austausch einer Gateway-Technologie </w:t>
       </w:r>
       <w:proofErr w:type="gramStart"/>
       <w:r>
-        <w:t>lahmgeleg</w:t>
-      </w:r>
-      <w:r>
-        <w:t>t</w:t>
+        <w:t>als relativ</w:t>
       </w:r>
       <w:proofErr w:type="gramEnd"/>
       <w:r>
-        <w:t xml:space="preserve"> weil alle Clientanfragen das Gateway passieren müssen. Daher muss es mindestens die gleiche Verfügbarkeit aufweisen wie die Services dahinter.</w:t>
-      </w:r>
-    </w:p>
-    <w:p>
-      <w:r>
-        <w:t xml:space="preserve">Lösungen für ein </w:t>
-      </w:r>
-      <w:proofErr w:type="spellStart"/>
-      <w:r>
-        <w:t>Api</w:t>
-      </w:r>
-      <w:proofErr w:type="spellEnd"/>
-      <w:r>
-        <w:t xml:space="preserve">-Gateway bieten zum Beispiel Netflix </w:t>
-      </w:r>
-      <w:proofErr w:type="spellStart"/>
-      <w:r>
-        <w:t>Zuul</w:t>
-      </w:r>
-      <w:proofErr w:type="spellEnd"/>
-      <w:r>
-        <w:t xml:space="preserve">, Spring-Cloud </w:t>
-      </w:r>
-      <w:proofErr w:type="spellStart"/>
-      <w:r>
-        <w:t>Api</w:t>
-      </w:r>
-      <w:proofErr w:type="spellEnd"/>
-      <w:r>
-        <w:t xml:space="preserve">-Gateway, </w:t>
-      </w:r>
-      <w:proofErr w:type="spellStart"/>
-      <w:r>
-        <w:t>Ocelot</w:t>
-      </w:r>
-      <w:proofErr w:type="spellEnd"/>
-      <w:r>
-        <w:t xml:space="preserve"> und </w:t>
-      </w:r>
-      <w:proofErr w:type="spellStart"/>
-      <w:r>
-        <w:t>KrakenD</w:t>
-      </w:r>
-      <w:proofErr w:type="spellEnd"/>
-      <w:r>
-        <w:t xml:space="preserve">. Weil sich der Austausch einer Gateway-Technologie </w:t>
-      </w:r>
-      <w:proofErr w:type="gramStart"/>
-      <w:r>
-        <w:t>als relativ</w:t>
-      </w:r>
-      <w:proofErr w:type="gramEnd"/>
-      <w:r>
-        <w:t xml:space="preserve"> unkompliziert gestaltet, bietet es sich an vorerst ein möglichst leicht zu implementierendes Gateway zu verwenden</w:t>
+        <w:t xml:space="preserve"> unkompliziert gestaltet, bietet es sich an</w:t>
+      </w:r>
+      <w:r>
+        <w:t>,</w:t>
+      </w:r>
+      <w:r>
+        <w:t xml:space="preserve"> vorerst ein möglichst leicht zu implementierendes Gateway zu verwenden</w:t>
       </w:r>
       <w:r>
         <w:t>.</w:t>
@@ -12615,7 +12671,13 @@
         <w:t>A</w:t>
       </w:r>
       <w:r>
-        <w:t xml:space="preserve">uf eine Komplexere Lösung </w:t>
+        <w:t xml:space="preserve">uf eine </w:t>
+      </w:r>
+      <w:r>
+        <w:t>k</w:t>
+      </w:r>
+      <w:r>
+        <w:t xml:space="preserve">omplexere Lösung </w:t>
       </w:r>
       <w:r>
         <w:t>kann gewechselt werden</w:t>
@@ -12668,7 +12730,13 @@
         <w:br/>
       </w:r>
       <w:r>
-        <w:t xml:space="preserve">Autorisierung bedeutet für eine bestimmte Ressource oder Funktion Zugriff zu erhalten. Die Autorisierung kann unter anderem Rollenbasiert erfolgen. Bei einer Rollenbasierten Implementierung werden dem Benutzer Rollen zugewiesen wie zum Beispiel Dozent, Redakteur oder Administrator. Einem Service können ebenfalls Rollen als Voraussetzungen für dessen Ausführung zugewiesen werden. Der Benutzer kann einen Service nur aufrufen, wenn diesem die vom Service geforderten Rollen zugewiesen wurden.  Ein Redakteur kann zum Beispiel dafür autorisiert sein, bestimmte Textinhalte einer Anwendung zu ändern. </w:t>
+        <w:t xml:space="preserve">Autorisierung bedeutet für eine bestimmte Ressource oder Funktion Zugriff zu erhalten. Die Autorisierung kann unter anderem </w:t>
+      </w:r>
+      <w:r>
+        <w:t>r</w:t>
+      </w:r>
+      <w:r>
+        <w:t xml:space="preserve">ollenbasiert erfolgen. Bei einer Rollenbasierten Implementierung werden dem Benutzer Rollen zugewiesen wie zum Beispiel Dozent, Redakteur oder Administrator. Einem Service können ebenfalls Rollen als Voraussetzungen für dessen Ausführung zugewiesen werden. Der Benutzer kann einen Service nur aufrufen, wenn diesem die vom Service geforderten Rollen zugewiesen wurden.  Ein Redakteur kann zum Beispiel dafür autorisiert sein, bestimmte Textinhalte einer Anwendung zu ändern. </w:t>
       </w:r>
     </w:p>
     <w:p/>
@@ -12685,31 +12753,58 @@
       </w:r>
       <w:r>
         <w:br/>
-        <w:t xml:space="preserve">Authentifizierung beschreibt die Art und Weise, wie ein Benutzer oder ein System seine Identität nachweist. Dies ist nötig damit besondere Rechte zum Beispiel für Administratoren, vergeben werden können. Die Umsetzung von Authentifizierung kann unter anderem über die Abfrage von biometrischen Daten oder Passwörtern durchgeführt werden. Laut Mattias </w:t>
-      </w:r>
-      <w:proofErr w:type="spellStart"/>
-      <w:r>
-        <w:t>te</w:t>
-      </w:r>
-      <w:proofErr w:type="spellEnd"/>
+        <w:t>Authentifizierung beschreibt die Art und Weise, wie ein Benutzer oder ein System seine Identität nachweist. Dies ist nötig</w:t>
+      </w:r>
+      <w:r>
+        <w:t>,</w:t>
+      </w:r>
+      <w:r>
+        <w:t xml:space="preserve"> damit besondere Rechte</w:t>
+      </w:r>
+      <w:r>
+        <w:t>,</w:t>
+      </w:r>
+      <w:r>
+        <w:t xml:space="preserve"> zum Beispiel für Administratoren, vergeben werden können. Die Umsetzung von Authentifizierung kann unter anderem über die Abfrage von biometrischen Daten oder Passwörtern durchgeführt werden. </w:t>
+      </w:r>
+      <w:r>
+        <w:t>Bei</w:t>
+      </w:r>
+      <w:r>
+        <w:t xml:space="preserve"> einer Microse</w:t>
+      </w:r>
+      <w:r>
+        <w:t>r</w:t>
+      </w:r>
+      <w:r>
+        <w:t>vice Architektur</w:t>
+      </w:r>
       <w:r>
         <w:t xml:space="preserve"> </w:t>
       </w:r>
-      <w:proofErr w:type="spellStart"/>
-      <w:r>
-        <w:t>Wierik</w:t>
-      </w:r>
-      <w:proofErr w:type="spellEnd"/>
-      <w:r>
-        <w:t xml:space="preserve"> bedarf es bei einer </w:t>
-      </w:r>
-      <w:proofErr w:type="spellStart"/>
-      <w:r>
-        <w:t>Microsevice</w:t>
-      </w:r>
-      <w:proofErr w:type="spellEnd"/>
-      <w:r>
-        <w:t xml:space="preserve"> Architektur eine andere Herangehensweise als wie bei einer Monolithischen Architektur. Bei Monolithen werden häufig Sitzungen eingesetzt, welche auf dem Server gespeichert werden. Der Client erhält in diesem Fall eine Sitzungs-</w:t>
+      <w:r>
+        <w:t>bedarf es</w:t>
+      </w:r>
+      <w:r>
+        <w:t xml:space="preserve"> eine</w:t>
+      </w:r>
+      <w:r>
+        <w:t>r</w:t>
+      </w:r>
+      <w:r>
+        <w:t xml:space="preserve"> andere</w:t>
+      </w:r>
+      <w:r>
+        <w:t>n</w:t>
+      </w:r>
+      <w:r>
+        <w:t xml:space="preserve"> Herangehensweise als wie bei einer </w:t>
+      </w:r>
+      <w:r>
+        <w:t>m</w:t>
+      </w:r>
+      <w:r>
+        <w:t>onolithischen Architektur. Bei Monolithen werden häufig Sitzungen eingesetzt, welche auf dem Server gespeichert werden. Der Client erhält in diesem Fall eine Sitzungs-</w:t>
       </w:r>
       <w:proofErr w:type="spellStart"/>
       <w:r>
@@ -12720,7 +12815,13 @@
         <w:t>,</w:t>
       </w:r>
       <w:r>
-        <w:t xml:space="preserve"> welche bei Anfragen der Sitzung zugeordnet wird. Unter Verteilten Anwendungen können Sitzungen jedoch nicht gemeinsam genutzt werden. Es ist auch nicht sinnvoll für jeden Service eine eigene Sitzung zu erstellen</w:t>
+        <w:t xml:space="preserve"> welche bei Anfragen der Sitzung zugeordnet wird. Unter </w:t>
+      </w:r>
+      <w:r>
+        <w:t>v</w:t>
+      </w:r>
+      <w:r>
+        <w:t>erteilten Anwendungen können Sitzungen jedoch nicht gemeinsam genutzt werden. Es ist auch nicht sinnvoll für jeden Service eine eigene Sitzung zu erstellen</w:t>
       </w:r>
       <w:r>
         <w:t>.</w:t>
@@ -12819,7 +12920,13 @@
         <w:t>es</w:t>
       </w:r>
       <w:r>
-        <w:t xml:space="preserve"> Zugrifftokens den Zugriff</w:t>
+        <w:t xml:space="preserve"> Zugriff</w:t>
+      </w:r>
+      <w:r>
+        <w:t>s</w:t>
+      </w:r>
+      <w:r>
+        <w:t>tokens den Zugriff</w:t>
       </w:r>
       <w:r>
         <w:t xml:space="preserve">. </w:t>
@@ -13002,19 +13109,11 @@
       </w:r>
       <w:proofErr w:type="spellEnd"/>
       <w:r>
-        <w:t xml:space="preserve">-On ist es </w:t>
-      </w:r>
-      <w:r>
-        <w:lastRenderedPageBreak/>
-        <w:t xml:space="preserve">möglich, sich von sozialen Netzwerkdiensten wie zum Beispiel </w:t>
-      </w:r>
-      <w:proofErr w:type="spellStart"/>
-      <w:proofErr w:type="gramStart"/>
-      <w:r>
-        <w:t>Facebook,Twitter</w:t>
-      </w:r>
-      <w:proofErr w:type="spellEnd"/>
-      <w:proofErr w:type="gramEnd"/>
+        <w:t xml:space="preserve">-On ist es möglich, sich von sozialen Netzwerkdiensten wie zum Beispiel </w:t>
+      </w:r>
+      <w:r>
+        <w:t>Facebook, Twitter</w:t>
+      </w:r>
       <w:r>
         <w:t xml:space="preserve"> oder Xing aus, auf einer anderen Anwendung anzumelden.</w:t>
       </w:r>
@@ -13103,7 +13202,19 @@
         <w:t xml:space="preserve"> unter der synchronen Kommunikation</w:t>
       </w:r>
       <w:r>
-        <w:t xml:space="preserve"> mehrere Services voneinander abhängig. Fällt einer dieser Services aus, dann warten abhängige Microservices nach Anfragen an diesen Service auf dessen Antwort. Während der Wartezeit können weitere Anfragen in das System eintreffen. Dieses Verhalten kann dazu führen, dass sich die Anfragen anstauen. Im schlimmsten Fall kann dadurch das gesamte System lahmgelegt werden. Das Circuit Breaker Pattern dient zur Vermeidung einer solchen Problemstellung. Die Funktionalität kann, mit der einer Sicherung in einem elektrischen Stromkreis verglichen werden. Fließt in einem Stromkreis ein zu hoher elektrischer Strom dann unterbricht die Sicherung den Stromfluss bevor weitere Komponenten des Systems Schaden nehmen können.</w:t>
+        <w:t xml:space="preserve"> mehrere Services voneinander abhängig. Fällt einer dieser Services aus, dann warten abhängige Microservices nach Anfragen an diesen Service auf dessen Antwort. Während der Wartezeit können weitere Anfragen in das System eintreffen. Dieses Verhalten kann dazu führen, dass sich die Anfragen anstauen. Im schlimmsten Fall kann dadurch das gesamte System lahmgelegt werden. Das Circuit Breaker Pattern dient zur Vermeidung einer solchen Problemstellung. Die Funktionalität kann, mit der einer Sicherung in einem elektrischen Stromkreis verglichen werden. Fließt in einem Stromkreis ein zu hoher elektrischer Strom</w:t>
+      </w:r>
+      <w:r>
+        <w:t>,</w:t>
+      </w:r>
+      <w:r>
+        <w:t xml:space="preserve"> dann unterbricht die Sicherung den Stromfluss</w:t>
+      </w:r>
+      <w:r>
+        <w:t>,</w:t>
+      </w:r>
+      <w:r>
+        <w:t xml:space="preserve"> bevor weitere Komponenten des Systems Schaden nehmen können.</w:t>
       </w:r>
       <w:r>
         <w:t xml:space="preserve"> </w:t>
@@ -13132,87 +13243,122 @@
         <w:t>n</w:t>
       </w:r>
       <w:r>
-        <w:t xml:space="preserve"> Offen, Geschlossen oder </w:t>
+        <w:t xml:space="preserve"> </w:t>
+      </w:r>
+      <w:r>
+        <w:t>o</w:t>
+      </w:r>
+      <w:r>
+        <w:t xml:space="preserve">ffen, </w:t>
+      </w:r>
+      <w:r>
+        <w:t>g</w:t>
+      </w:r>
+      <w:r>
+        <w:t xml:space="preserve">eschlossen oder </w:t>
+      </w:r>
+      <w:r>
+        <w:t>h</w:t>
+      </w:r>
+      <w:r>
+        <w:t>alb offen</w:t>
+      </w:r>
+      <w:r>
+        <w:t xml:space="preserve"> </w:t>
+      </w:r>
+      <w:r>
+        <w:t>wechseln</w:t>
+      </w:r>
+      <w:r>
+        <w:t>. Wird bei</w:t>
+      </w:r>
+      <w:r>
+        <w:t xml:space="preserve"> dem Aufruf einer Ressource</w:t>
+      </w:r>
+      <w:r>
+        <w:t xml:space="preserve"> eine bestimmte Fehlerrate</w:t>
+      </w:r>
+      <w:r>
+        <w:t xml:space="preserve"> </w:t>
       </w:r>
       <w:proofErr w:type="gramStart"/>
       <w:r>
-        <w:t>H</w:t>
-      </w:r>
-      <w:r>
-        <w:t>alb</w:t>
+        <w:t xml:space="preserve">aufgrund eines </w:t>
+      </w:r>
+      <w:r>
+        <w:t>ausgefallenen Services</w:t>
       </w:r>
       <w:proofErr w:type="gramEnd"/>
       <w:r>
-        <w:t xml:space="preserve"> offen</w:t>
+        <w:t xml:space="preserve"> überschr</w:t>
+      </w:r>
+      <w:r>
+        <w:t>itten</w:t>
+      </w:r>
+      <w:r>
+        <w:t>,</w:t>
+      </w:r>
+      <w:r>
+        <w:t xml:space="preserve"> dann nimmt der Circuit Breaker den Zustand Offen an</w:t>
+      </w:r>
+      <w:r>
+        <w:t xml:space="preserve">. </w:t>
+      </w:r>
+      <w:r>
+        <w:t xml:space="preserve">In diesem Zustand blockiert der Circuit Breaker die </w:t>
+      </w:r>
+      <w:r>
+        <w:t>e</w:t>
+      </w:r>
+      <w:r>
+        <w:t>ntsprechenden Aufrufe. Der</w:t>
       </w:r>
       <w:r>
         <w:t xml:space="preserve"> </w:t>
       </w:r>
       <w:r>
-        <w:t>wechseln</w:t>
-      </w:r>
-      <w:r>
-        <w:t>. Wird bei</w:t>
-      </w:r>
-      <w:r>
-        <w:t xml:space="preserve"> dem Aufruf einer Ressource</w:t>
-      </w:r>
-      <w:r>
-        <w:t xml:space="preserve"> eine bestimmte Fehlerrate</w:t>
+        <w:t>a</w:t>
+      </w:r>
+      <w:r>
+        <w:t xml:space="preserve">usgefallene Service soll dadurch die Möglichkeit erhalten, in einen fehlerfreien Zustand </w:t>
+      </w:r>
+      <w:r>
+        <w:t>zurückzukehren,</w:t>
+      </w:r>
+      <w:r>
+        <w:t xml:space="preserve"> ohne dabei durch weitere Aufrufe blockiert zu werden</w:t>
+      </w:r>
+      <w:r>
+        <w:t>.</w:t>
       </w:r>
       <w:r>
         <w:t xml:space="preserve"> </w:t>
       </w:r>
-      <w:proofErr w:type="gramStart"/>
-      <w:r>
-        <w:t xml:space="preserve">aufgrund eines </w:t>
-      </w:r>
-      <w:r>
-        <w:t>ausgefallenen Services</w:t>
-      </w:r>
-      <w:proofErr w:type="gramEnd"/>
-      <w:r>
-        <w:t xml:space="preserve"> überschr</w:t>
-      </w:r>
-      <w:r>
-        <w:t>itten dann nimmt der Circuit Breaker den Zustand Offen an</w:t>
-      </w:r>
-      <w:r>
-        <w:t xml:space="preserve">. </w:t>
-      </w:r>
-      <w:r>
-        <w:t>In diesem Zustand blockiert der Circuit Breaker die Entsprechenden Aufrufe. Der</w:t>
-      </w:r>
-      <w:r>
-        <w:t xml:space="preserve"> Ausgefallene Service soll dadurch die Möglichkeit erhalten, in einen fehlerfreien Zustand </w:t>
-      </w:r>
-      <w:proofErr w:type="gramStart"/>
-      <w:r>
-        <w:t>zurückzukehren</w:t>
-      </w:r>
-      <w:proofErr w:type="gramEnd"/>
-      <w:r>
-        <w:t xml:space="preserve"> ohne dabei durch weitere Aufrufe blockiert zu werden</w:t>
-      </w:r>
-      <w:r>
-        <w:t>.</w:t>
+      <w:r>
+        <w:t>Tritt kein Fehler mehr auf, dann werden alle Anfragen wieder weitergeleitet und der Service ist verfügbar. Der Circuit Breaker ist in diesem Fall geschlossen. Einen Übergang zwischen den Zuständen offen und geschlossen bietet der Zustand halb offen, welcher nach einer gewissen Zeit im Zustand offen aktiviert wird. In diesem Zustand werden Anfragen teilweise weitergeleitet. Nach erfolgreichen Anfragen wird der Circuit Breaker wieder geschlossen. Sollten bei Anfragen weiterhin Fehler</w:t>
       </w:r>
       <w:r>
         <w:t xml:space="preserve"> </w:t>
       </w:r>
       <w:r>
-        <w:t>Tritt kein Fehler mehr auf, dann werden alle Anfragen wieder weitergeleitet und der Service ist verfügbar. Der Circuit Breaker ist in diesem Fall geschlossen. Einen Übergang zwischen den Zuständen offen und geschlossen bietet der Zustand halb offen, welcher nach einer gewissen Zeit im Zustand offen aktiviert wird. In diesem Zustand werden Anfragen teilweise weitergeleitet. Nach erfolgreichen Anfragen wird der Circuit Breaker wieder geschlossen. Sollten bei Anfragen weiterhin Fehler</w:t>
-      </w:r>
-      <w:r>
-        <w:t xml:space="preserve"> </w:t>
-      </w:r>
-      <w:r>
-        <w:t>auftreten ändert sich der Zustand wieder auf offen. Dieser Prozess wiederholt sich in regelmäßigen Abständen, bis Anfragen wieder erfolgreich weitergeleitet werden.</w:t>
-      </w:r>
-    </w:p>
-    <w:p>
-      <w:r>
-        <w:t>Der Einsatz eines Circuit Breakers bietet gute Möglichkeiten zur Überwachung des Systems. Jeder Zustandswechsel kann geloggt werden. Dadurch entsteht die Möglichkeit Tiefgreifende Fehlerquellen aufzuspüren.</w:t>
+        <w:t>auftreten</w:t>
+      </w:r>
+      <w:r>
+        <w:t>,</w:t>
+      </w:r>
+      <w:r>
+        <w:t xml:space="preserve"> ändert sich der Zustand wieder auf offen. Dieser Prozess wiederholt sich in regelmäßigen Abständen, bis Anfragen wieder erfolgreich weitergeleitet werden.</w:t>
+      </w:r>
+    </w:p>
+    <w:p>
+      <w:r>
+        <w:t xml:space="preserve">Der Einsatz eines Circuit Breakers bietet gute Möglichkeiten zur Überwachung des Systems. Jeder Zustandswechsel kann geloggt werden. Dadurch entsteht die Möglichkeit </w:t>
+      </w:r>
+      <w:r>
+        <w:t>t</w:t>
+      </w:r>
+      <w:r>
+        <w:t>iefgreifende Fehlerquellen aufzuspüren.</w:t>
       </w:r>
     </w:p>
     <w:p>
@@ -13331,27 +13477,14 @@
       <w:r>
         <w:t xml:space="preserve">Abbildung </w:t>
       </w:r>
-      <w:r>
-        <w:fldChar w:fldCharType="begin"/>
-      </w:r>
-      <w:r>
-        <w:instrText xml:space="preserve"> SEQ Abbildung \* ARABIC </w:instrText>
-      </w:r>
-      <w:r>
-        <w:fldChar w:fldCharType="separate"/>
-      </w:r>
-      <w:r>
-        <w:rPr>
-          <w:noProof/>
-        </w:rPr>
-        <w:t>7</w:t>
-      </w:r>
-      <w:r>
-        <w:rPr>
-          <w:noProof/>
-        </w:rPr>
-        <w:fldChar w:fldCharType="end"/>
-      </w:r>
+      <w:fldSimple w:instr=" SEQ Abbildung \* ARABIC ">
+        <w:r>
+          <w:rPr>
+            <w:noProof/>
+          </w:rPr>
+          <w:t>7</w:t>
+        </w:r>
+      </w:fldSimple>
       <w:r>
         <w:t xml:space="preserve"> Circuit Breaker </w:t>
       </w:r>
@@ -13391,20 +13524,30 @@
         <w:t>Aufgrund dessen</w:t>
       </w:r>
       <w:r>
-        <w:t xml:space="preserve"> lassen sich Logs nicht zuverlässig nachverfolgen. Anfragen eines Clients können über eine Vielzahl von Microservices hinweg ausgeführt werden. Die Dauer für die einzelnen Aufrufe unter den Services lässt sich nicht ohne weiteres feststellen. Engpässe lassen sich dementsprechend kaum nachvollziehen. Bei einer Entwicklung mit einzelnen Entwicklerteams pro Microservice kann es sich als aufwendig erweisen herauszufinden welches Entwicklerteam für einen Fehlerfall verantwortlich ist.</w:t>
-      </w:r>
-    </w:p>
-    <w:p>
-      <w:r>
-        <w:t xml:space="preserve">Distributed Tracing ist ein Verfahren welches zum Profilieren, Überwachen und Debuggen von verteilten Anwendungen eingesetzt wird.  Funktionen, welche die App verlangsamen oder einen Ausfall verursachen können anhand dieses Verfahrens ermittelt werden. Weiterhin kann das </w:t>
-      </w:r>
-      <w:proofErr w:type="spellStart"/>
-      <w:r>
-        <w:t>Distributet</w:t>
-      </w:r>
-      <w:proofErr w:type="spellEnd"/>
-      <w:r>
-        <w:t xml:space="preserve"> Tracing zum Optimieren von Code eingesetzt werden. Das Verfahren nutzt ein Konzept, bei dem Daten zwischen den Aufrufen unter den Microservices mitgeliefert werden. Diese werden als Span bezeichnet. Ein Span wird mit einer eindeutigen ID versehen. Verschachtelte Aufrufe unter den Microservices erhalten zusätzlich eine Parent Span ID, welche an die betreffenden Microservices übergeben wird. Zu Identifikation der übergeordneten Operationen generiert der erste Aufruf eine Root Trace ID. Der Fluss der Microservice Aufrufe wird also über Trace, Span und Parent Span ID beschrieben.</w:t>
+        <w:t xml:space="preserve"> lassen sich Logs nicht zuverlässig nachverfolgen. Anfragen eines Clients können über eine Vielzahl von Microservices hinweg ausgeführt werden. Die Dauer für die einzelnen Aufrufe unter den Services lässt sich nicht ohne weiteres feststellen. Engpässe lassen sich dementsprechend kaum nachvollziehen. Bei einer Entwicklung mit einzelnen Entwicklerteams pro Microservice kann es sich als aufwendig erweisen herauszufinden</w:t>
+      </w:r>
+      <w:r>
+        <w:t>,</w:t>
+      </w:r>
+      <w:r>
+        <w:t xml:space="preserve"> welches Entwicklerteam für einen Fehlerfall verantwortlich ist.</w:t>
+      </w:r>
+    </w:p>
+    <w:p>
+      <w:r>
+        <w:t>Distributed Tracing ist ein Verfahren welches zum Profilieren, Überwachen und Debuggen von verteilten Anwendungen eingesetzt wird.  Funktionen, welche die App verlangsamen oder einen Ausfall verursachen</w:t>
+      </w:r>
+      <w:r>
+        <w:t>,</w:t>
+      </w:r>
+      <w:r>
+        <w:t xml:space="preserve"> können anhand dieses Verfahrens ermittelt werden. Weiterhin kann das Distribute</w:t>
+      </w:r>
+      <w:r>
+        <w:t xml:space="preserve">d </w:t>
+      </w:r>
+      <w:r>
+        <w:t>Tracing zum Optimieren von Code eingesetzt werden. Das Verfahren nutzt ein Konzept, bei dem Daten zwischen den Aufrufen unter den Microservices mitgeliefert werden. Diese werden als Span bezeichnet. Ein Span wird mit einer eindeutigen ID versehen. Verschachtelte Aufrufe unter den Microservices erhalten zusätzlich eine Parent Span ID, welche an die betreffenden Microservices übergeben wird. Zu Identifikation der übergeordneten Operationen generiert der erste Aufruf eine Root Trace ID. Der Fluss der Microservice Aufrufe wird also über Trace, Span und Parent Span ID beschrieben.</w:t>
       </w:r>
     </w:p>
     <w:p>
@@ -13451,7 +13594,13 @@
     </w:p>
     <w:p>
       <w:r>
-        <w:t xml:space="preserve">In einer Web-UI werden die zeitlichen Abläufe der Aufrufe dargestellt. Diese können dann anhand der Informationen wie zum Beispiel Begin und Dauer </w:t>
+        <w:t>In einer Web-UI werden die zeitlichen Abläufe der Aufrufe dargestellt. Diese können dann anhand der Informationen wie zum Beispiel Begin</w:t>
+      </w:r>
+      <w:r>
+        <w:t>n</w:t>
+      </w:r>
+      <w:r>
+        <w:t xml:space="preserve"> und Dauer </w:t>
       </w:r>
       <w:proofErr w:type="gramStart"/>
       <w:r>
@@ -13571,7 +13720,7 @@
         <w:pStyle w:val="Listenabsatz"/>
       </w:pPr>
       <w:r>
-        <w:t>Diese Anwendungen sind heut zu tage sehr populär und bieten die Möglichkeit für eine Modularisierung. Laut Eberhard Wolff führen sie allerdings mit der Zeit zu einem Monolithischen Frontend.</w:t>
+        <w:t>Diese Anwendungen sind heutzutage sehr populär und bieten die Möglichkeit für eine Modularisierung. Laut Eberhard Wolff führen sie allerdings mit der Zeit zu einem Monolithischen Frontend.</w:t>
       </w:r>
     </w:p>
     <w:p>
@@ -13611,7 +13760,13 @@
         <w:pStyle w:val="Listenabsatz"/>
       </w:pPr>
       <w:r>
-        <w:t xml:space="preserve">Beim Einsatz eines Teams welches speziell für die Frontendentwicklung spezialisiert ist bietet sich die Umsetzung eines Monolithen an. Dadurch kann das Team in gewohnter Arbeitsumgebung agieren. </w:t>
+        <w:t>Beim Einsatz eines Teams</w:t>
+      </w:r>
+      <w:r>
+        <w:t>,</w:t>
+      </w:r>
+      <w:r>
+        <w:t xml:space="preserve"> welches speziell für die Frontendentwicklung spezialisiert ist bietet sich die Umsetzung eines Monolithen an. Dadurch kann das Team in gewohnter Arbeitsumgebung agieren. </w:t>
       </w:r>
     </w:p>
     <w:p>
@@ -13624,15 +13779,19 @@
     </w:p>
     <w:p>
       <w:r>
-        <w:t>Abbildung</w:t>
-      </w:r>
-      <w:proofErr w:type="gramStart"/>
-      <w:r>
-        <w:t xml:space="preserve"> ..</w:t>
-      </w:r>
-      <w:proofErr w:type="gramEnd"/>
-      <w:r>
-        <w:t xml:space="preserve"> zeigt eine Microservice Architektur mit einem Monolithischen Frontend.</w:t>
+        <w:t xml:space="preserve">Abbildung </w:t>
+      </w:r>
+      <w:r>
+        <w:t>8</w:t>
+      </w:r>
+      <w:r>
+        <w:t xml:space="preserve"> zeigt eine Microservice Architektur mit einem </w:t>
+      </w:r>
+      <w:r>
+        <w:t>m</w:t>
+      </w:r>
+      <w:r>
+        <w:t>onolithischen Frontend.</w:t>
       </w:r>
     </w:p>
     <w:p>
@@ -13702,27 +13861,14 @@
       <w:r>
         <w:t xml:space="preserve">Abbildung </w:t>
       </w:r>
-      <w:r>
-        <w:fldChar w:fldCharType="begin"/>
-      </w:r>
-      <w:r>
-        <w:instrText xml:space="preserve"> SEQ Abbildung \* ARABIC </w:instrText>
-      </w:r>
-      <w:r>
-        <w:fldChar w:fldCharType="separate"/>
-      </w:r>
-      <w:r>
-        <w:rPr>
-          <w:noProof/>
-        </w:rPr>
-        <w:t>8</w:t>
-      </w:r>
-      <w:r>
-        <w:rPr>
-          <w:noProof/>
-        </w:rPr>
-        <w:fldChar w:fldCharType="end"/>
-      </w:r>
+      <w:fldSimple w:instr=" SEQ Abbildung \* ARABIC ">
+        <w:r>
+          <w:rPr>
+            <w:noProof/>
+          </w:rPr>
+          <w:t>8</w:t>
+        </w:r>
+      </w:fldSimple>
       <w:r>
         <w:t xml:space="preserve"> </w:t>
       </w:r>
@@ -13772,7 +13918,13 @@
         <w:t xml:space="preserve"> werden</w:t>
       </w:r>
       <w:r>
-        <w:t>. Weiterhin entstehen bei Modularisierte</w:t>
+        <w:t xml:space="preserve">. Weiterhin entstehen bei </w:t>
+      </w:r>
+      <w:r>
+        <w:t>m</w:t>
+      </w:r>
+      <w:r>
+        <w:t>odularisierte</w:t>
       </w:r>
       <w:r>
         <w:t>n</w:t>
@@ -13798,7 +13950,13 @@
         <w:t xml:space="preserve">Wahl von </w:t>
       </w:r>
       <w:r>
-        <w:t>Technologie Entscheidungen. Ein Modularisiertes Frontend droht nicht zu einem Änderungsschwerpunkt zu werden. Der Wechsel unter den einzelnen Anwendungen wird durch Verlinkungen umgesetzt. Der Benutzer wechselt über Verlinkungen zwischen de</w:t>
+        <w:t xml:space="preserve">Technologie Entscheidungen. Ein </w:t>
+      </w:r>
+      <w:r>
+        <w:t>m</w:t>
+      </w:r>
+      <w:r>
+        <w:t>odularisiertes Frontend droht nicht zu einem Änderungsschwerpunkt zu werden. Der Wechsel unter den einzelnen Anwendungen wird durch Verlinkungen umgesetzt. Der Benutzer wechselt über Verlinkungen zwischen de</w:t>
       </w:r>
       <w:r>
         <w:t>n</w:t>
@@ -13905,27 +14063,14 @@
       <w:r>
         <w:t xml:space="preserve">Abbildung </w:t>
       </w:r>
-      <w:r>
-        <w:fldChar w:fldCharType="begin"/>
-      </w:r>
-      <w:r>
-        <w:instrText xml:space="preserve"> SEQ Abbildung \* ARABIC </w:instrText>
-      </w:r>
-      <w:r>
-        <w:fldChar w:fldCharType="separate"/>
-      </w:r>
-      <w:r>
-        <w:rPr>
-          <w:noProof/>
-        </w:rPr>
-        <w:t>9</w:t>
-      </w:r>
-      <w:r>
-        <w:rPr>
-          <w:noProof/>
-        </w:rPr>
-        <w:fldChar w:fldCharType="end"/>
-      </w:r>
+      <w:fldSimple w:instr=" SEQ Abbildung \* ARABIC ">
+        <w:r>
+          <w:rPr>
+            <w:noProof/>
+          </w:rPr>
+          <w:t>9</w:t>
+        </w:r>
+      </w:fldSimple>
       <w:r>
         <w:t xml:space="preserve"> </w:t>
       </w:r>
@@ -13980,7 +14125,19 @@
         <w:t xml:space="preserve"> bleibt dabei robust</w:t>
       </w:r>
       <w:r>
-        <w:t xml:space="preserve">. Für die Gewährleistung der Skalierbarkeit eines Systems ist diese Trennung allerdings nicht ausreichend. Laufen mehrere Prozesse auf einen Server dann steht nur eine begrenzte Menge an Hardwarekapazität zur Verfügung. </w:t>
+        <w:t>. Für die Gewährleistung der Skalierbarkeit eines Systems ist diese Trennung allerdings nicht ausreichend. Laufen mehrere Prozesse auf eine</w:t>
+      </w:r>
+      <w:r>
+        <w:t>m</w:t>
+      </w:r>
+      <w:r>
+        <w:t xml:space="preserve"> Server</w:t>
+      </w:r>
+      <w:r>
+        <w:t>,</w:t>
+      </w:r>
+      <w:r>
+        <w:t xml:space="preserve"> dann steht nur eine begrenzte Menge an Hardwarekapazität zur Verfügung. </w:t>
       </w:r>
       <w:r>
         <w:lastRenderedPageBreak/>
@@ -13996,13 +14153,29 @@
     <w:p>
       <w:r>
         <w:br/>
-        <w:t xml:space="preserve">Eine Möglichkeit zur Lösung dieser Probleme bieten Virtuelle Maschinen. Diese ermöglichen es auf einem Rechner mehrere Betriebssysteme wie zum Beispiel Windows und Linux zur gleichen Zeit laufen zu lassen. Die Aufteilung der Microservices auf Virtuellen Maschinen beanspruchen allerdings viel Speicher, weil dementsprechend jeder Microservice die Instanz eines Betriebssystems besitzt. Eine effizientere Lösung bietet der Einsatz von Containern. Diese bieten einen universellen Paketierungsansatz, bei dem alle Anwendungsabhängigkeiten in einem Container gebündelt werden. Container bringen gegenüber Virtuellen Maschinen mehrere Vorteile mit sich. Beim Einsatz von Containern wird kein ganzes Betriebssystem installiert, sondern nur alle </w:t>
-      </w:r>
-      <w:proofErr w:type="gramStart"/>
-      <w:r>
-        <w:t>zum ausführen</w:t>
-      </w:r>
-      <w:proofErr w:type="gramEnd"/>
+        <w:t xml:space="preserve">Eine Möglichkeit zur Lösung dieser Probleme bieten </w:t>
+      </w:r>
+      <w:r>
+        <w:t>v</w:t>
+      </w:r>
+      <w:r>
+        <w:t>irtuelle Maschinen. Diese ermöglichen es</w:t>
+      </w:r>
+      <w:r>
+        <w:t>,</w:t>
+      </w:r>
+      <w:r>
+        <w:t xml:space="preserve"> auf einem Rechner mehrere Betriebssysteme wie zum Beispiel Windows und Linux zur gleichen Zeit laufen zu lassen. Die Aufteilung der Microservices auf </w:t>
+      </w:r>
+      <w:r>
+        <w:t>v</w:t>
+      </w:r>
+      <w:r>
+        <w:t xml:space="preserve">irtuellen Maschinen beanspruchen allerdings viel Speicher, weil dementsprechend jeder Microservice die Instanz eines Betriebssystems besitzt. Eine effizientere Lösung bietet der Einsatz von Containern. Diese bieten einen universellen Paketierungsansatz, bei dem alle Anwendungsabhängigkeiten in einem Container gebündelt werden. Container bringen gegenüber Virtuellen Maschinen mehrere Vorteile mit sich. Beim Einsatz von Containern wird kein ganzes Betriebssystem installiert, sondern nur alle </w:t>
+      </w:r>
+      <w:r>
+        <w:t>zum Ausführen</w:t>
+      </w:r>
       <w:r>
         <w:t xml:space="preserve"> notwendigen Pakete einer Anwendung</w:t>
       </w:r>
@@ -14016,7 +14189,13 @@
         <w:t xml:space="preserve"> </w:t>
       </w:r>
       <w:r>
-        <w:t xml:space="preserve">Beispiel beim Ausführen von Softwarekomponenten wie Webserver oder Datenbanken bei einer Virtuellen </w:t>
+        <w:t xml:space="preserve">Beispiel beim Ausführen von Softwarekomponenten wie Webserver oder Datenbanken bei einer </w:t>
+      </w:r>
+      <w:r>
+        <w:t>v</w:t>
+      </w:r>
+      <w:r>
+        <w:t xml:space="preserve">irtuellen </w:t>
       </w:r>
       <w:r>
         <w:t>Maschine</w:t>
@@ -14028,7 +14207,13 @@
         <w:t>a</w:t>
       </w:r>
       <w:r>
-        <w:t xml:space="preserve">iner auch deutlich schneller starten als eine Virtuelle </w:t>
+        <w:t xml:space="preserve">iner auch deutlich schneller starten als eine </w:t>
+      </w:r>
+      <w:r>
+        <w:t>v</w:t>
+      </w:r>
+      <w:r>
+        <w:t xml:space="preserve">irtuelle </w:t>
       </w:r>
       <w:r>
         <w:t>Maschine.</w:t>
@@ -14046,7 +14231,13 @@
         <w:t>muss erst</w:t>
       </w:r>
       <w:r>
-        <w:t xml:space="preserve"> das Komplette Betriebssystem hochgefahren werden. </w:t>
+        <w:t xml:space="preserve"> das </w:t>
+      </w:r>
+      <w:r>
+        <w:t>k</w:t>
+      </w:r>
+      <w:r>
+        <w:t xml:space="preserve">omplette Betriebssystem hochgefahren werden. </w:t>
       </w:r>
       <w:r>
         <w:t>Container</w:t>
@@ -14058,7 +14249,13 @@
         <w:t>daher</w:t>
       </w:r>
       <w:r>
-        <w:t xml:space="preserve"> schneller aufsetzen als Virtuelle Maschinen</w:t>
+        <w:t xml:space="preserve"> schneller aufsetzen als </w:t>
+      </w:r>
+      <w:r>
+        <w:t>v</w:t>
+      </w:r>
+      <w:r>
+        <w:t>irtuelle Maschinen</w:t>
       </w:r>
       <w:r>
         <w:t xml:space="preserve"> und</w:t>
@@ -14314,7 +14511,13 @@
         </w:numPr>
       </w:pPr>
       <w:r>
-        <w:t>Anmeldung / Abmeldung für die Teilnahme als Messeausteller</w:t>
+        <w:t>Anmeldung / Abmeldung für die Teilnahme als Messeaus</w:t>
+      </w:r>
+      <w:r>
+        <w:t>s</w:t>
+      </w:r>
+      <w:r>
+        <w:t>teller</w:t>
       </w:r>
     </w:p>
     <w:p>
@@ -14349,16 +14552,17 @@
           <w:numId w:val="7"/>
         </w:numPr>
       </w:pPr>
-      <w:proofErr w:type="spellStart"/>
       <w:r>
         <w:t>Information</w:t>
       </w:r>
       <w:r>
         <w:t>s</w:t>
       </w:r>
-      <w:proofErr w:type="spellEnd"/>
-      <w:r>
-        <w:t xml:space="preserve"> Bereitstellung</w:t>
+      <w:r>
+        <w:t>b</w:t>
+      </w:r>
+      <w:r>
+        <w:t>ereitstellung</w:t>
       </w:r>
       <w:r>
         <w:t xml:space="preserve"> für Besucher (Firmenbeschreibung, Link zur Webseite, Ansprechpartne</w:t>
@@ -14556,7 +14760,13 @@
         </w:numPr>
       </w:pPr>
       <w:r>
-        <w:t xml:space="preserve">An / Abmeldung der Messeausteller </w:t>
+        <w:t>An / Abmeldung der Messeaus</w:t>
+      </w:r>
+      <w:r>
+        <w:t>s</w:t>
+      </w:r>
+      <w:r>
+        <w:t xml:space="preserve">teller </w:t>
       </w:r>
     </w:p>
     <w:p>
@@ -14576,7 +14786,13 @@
       </w:r>
       <w:proofErr w:type="spellEnd"/>
       <w:r>
-        <w:t xml:space="preserve"> für Zugehörigen Vortragsraum)</w:t>
+        <w:t xml:space="preserve"> für </w:t>
+      </w:r>
+      <w:r>
+        <w:t>z</w:t>
+      </w:r>
+      <w:r>
+        <w:t>ugehörigen Vortragsraum)</w:t>
       </w:r>
     </w:p>
     <w:p>
@@ -14612,7 +14828,13 @@
         </w:numPr>
       </w:pPr>
       <w:r>
-        <w:t>Löschen Registrierter Firmenaccounts</w:t>
+        <w:t xml:space="preserve">Löschen </w:t>
+      </w:r>
+      <w:r>
+        <w:t>r</w:t>
+      </w:r>
+      <w:r>
+        <w:t>egistrierter Firmenaccounts</w:t>
       </w:r>
     </w:p>
     <w:p>
@@ -14813,7 +15035,13 @@
         <w:t xml:space="preserve"> </w:t>
       </w:r>
       <w:r>
-        <w:t xml:space="preserve">Damit die genannten Beispiele vermieden werden </w:t>
+        <w:t>Damit die genannten Beispiele vermieden werden</w:t>
+      </w:r>
+      <w:r>
+        <w:t>,</w:t>
+      </w:r>
+      <w:r>
+        <w:t xml:space="preserve"> </w:t>
       </w:r>
       <w:r>
         <w:t>wird die Bedienbarkeit als sehr wichtig betrachtet.</w:t>
@@ -14948,7 +15176,19 @@
         <w:t xml:space="preserve"> bestehen.</w:t>
       </w:r>
       <w:r>
-        <w:t xml:space="preserve"> Um die Wartbarkeit auf Dauer sicherzustellen wir dieses Qualitätsziel mit hoher Priorität eingestuft.</w:t>
+        <w:t xml:space="preserve"> Um die Wartbarkeit auf Dauer sicherzustellen</w:t>
+      </w:r>
+      <w:r>
+        <w:t>,</w:t>
+      </w:r>
+      <w:r>
+        <w:t xml:space="preserve"> wir</w:t>
+      </w:r>
+      <w:r>
+        <w:t>d</w:t>
+      </w:r>
+      <w:r>
+        <w:t xml:space="preserve"> dieses Qualitätsziel mit hoher Priorität eingestuft.</w:t>
       </w:r>
       <w:r>
         <w:t xml:space="preserve"> </w:t>
@@ -14979,7 +15219,13 @@
     </w:p>
     <w:p>
       <w:r>
-        <w:t>Sollten zwischen der Fachhochschule Erfurt, den Teilnehmenden Firmen und Studierenden Missverständnisse entstehen könnte</w:t>
+        <w:t xml:space="preserve">Sollten zwischen der Fachhochschule Erfurt, den </w:t>
+      </w:r>
+      <w:r>
+        <w:t>t</w:t>
+      </w:r>
+      <w:r>
+        <w:t>eilnehmenden Firmen und Studierenden Missverständnisse entstehen könnte</w:t>
       </w:r>
       <w:r>
         <w:t xml:space="preserve"> im schlimmsten Fall die</w:t>
@@ -14988,16 +15234,28 @@
         <w:t xml:space="preserve"> </w:t>
       </w:r>
       <w:r>
-        <w:t>Gesamte Messe scheitern.</w:t>
+        <w:t>g</w:t>
+      </w:r>
+      <w:r>
+        <w:t>esamte Messe scheitern.</w:t>
       </w:r>
       <w:r>
         <w:t xml:space="preserve"> Beispielsweise </w:t>
       </w:r>
       <w:r>
-        <w:t xml:space="preserve">würden die Messeausteller an einer Messe ohne Besucher </w:t>
-      </w:r>
-      <w:r>
-        <w:t>Teilnehmen,</w:t>
+        <w:t>würden die Messeaus</w:t>
+      </w:r>
+      <w:r>
+        <w:t>s</w:t>
+      </w:r>
+      <w:r>
+        <w:t xml:space="preserve">teller an einer Messe ohne Besucher </w:t>
+      </w:r>
+      <w:r>
+        <w:t>t</w:t>
+      </w:r>
+      <w:r>
+        <w:t>eilnehmen,</w:t>
       </w:r>
       <w:r>
         <w:t xml:space="preserve"> wenn Besucher nicht über eine Änderung des Messetermins informiert werden.</w:t>
@@ -15298,7 +15556,13 @@
               <w:jc w:val="left"/>
             </w:pPr>
             <w:r>
-              <w:t>Möchten sich möglichst unkompliziert mit wenigen Klicks über Ort und Zeitpunkt der Messe, Teilnehmende Firmen und deren Jobangebote informieren</w:t>
+              <w:t xml:space="preserve">Möchten sich möglichst unkompliziert mit wenigen Klicks über Ort und Zeitpunkt der Messe, </w:t>
+            </w:r>
+            <w:r>
+              <w:t>t</w:t>
+            </w:r>
+            <w:r>
+              <w:t>eilnehmende Firmen und deren Jobangebote informieren</w:t>
             </w:r>
           </w:p>
           <w:p>
@@ -15370,7 +15634,13 @@
               <w:jc w:val="left"/>
             </w:pPr>
             <w:r>
-              <w:t xml:space="preserve">Möchten sich möglichst unkompliziert mit wenigen Klicks über Ort und Zeitpunkt der Messe, Teilnehmende Firmen und deren Jobangebote informieren </w:t>
+              <w:t xml:space="preserve">Möchten sich möglichst unkompliziert mit wenigen Klicks über Ort und Zeitpunkt der Messe, </w:t>
+            </w:r>
+            <w:r>
+              <w:t>t</w:t>
+            </w:r>
+            <w:r>
+              <w:t xml:space="preserve">eilnehmende Firmen und deren Jobangebote informieren </w:t>
             </w:r>
           </w:p>
           <w:p>
@@ -15383,7 +15653,13 @@
               <w:jc w:val="left"/>
             </w:pPr>
             <w:r>
-              <w:t xml:space="preserve">Erwarten eine gut Organisierte Messe, um sich zu vergewissern, dass ein Studium an der Fachhochschule Erfurt die richtige Entscheidung ist. </w:t>
+              <w:t xml:space="preserve">Erwarten eine gut </w:t>
+            </w:r>
+            <w:r>
+              <w:t>o</w:t>
+            </w:r>
+            <w:r>
+              <w:t xml:space="preserve">rganisierte Messe, um sich zu vergewissern, dass ein Studium an der Fachhochschule Erfurt die richtige Entscheidung ist. </w:t>
             </w:r>
           </w:p>
         </w:tc>
@@ -15444,7 +15720,7 @@
             </w:r>
             <w:proofErr w:type="spellStart"/>
             <w:r>
-              <w:t>Studiumsinteresssenten</w:t>
+              <w:t>Studiumsinteressenten</w:t>
             </w:r>
             <w:proofErr w:type="spellEnd"/>
             <w:r>
@@ -15465,7 +15741,13 @@
               <w:jc w:val="left"/>
             </w:pPr>
             <w:r>
-              <w:t>Möchten frühestmöglich über den Organisatorischen Ablauf der Messe informiert werden. Dabei sollen keine Unklarheiten entstehen.</w:t>
+              <w:t xml:space="preserve">Möchten frühestmöglich über den </w:t>
+            </w:r>
+            <w:r>
+              <w:t>o</w:t>
+            </w:r>
+            <w:r>
+              <w:t>rganisatorischen Ablauf der Messe informiert werden. Dabei sollen keine Unklarheiten entstehen.</w:t>
             </w:r>
           </w:p>
         </w:tc>
@@ -15480,6 +15762,7 @@
               <w:jc w:val="left"/>
             </w:pPr>
             <w:r>
+              <w:lastRenderedPageBreak/>
               <w:t>Präsentatoren</w:t>
             </w:r>
           </w:p>
@@ -15543,7 +15826,13 @@
               <w:jc w:val="left"/>
             </w:pPr>
             <w:r>
-              <w:t>Möchten frühestmöglich über den Organisatorischen Ablauf der Messe informiert werden. Dabei sollen keine Unklarheiten entstehen.</w:t>
+              <w:t xml:space="preserve">Möchten frühestmöglich über den </w:t>
+            </w:r>
+            <w:r>
+              <w:t>o</w:t>
+            </w:r>
+            <w:r>
+              <w:t>rganisatorischen Ablauf der Messe informiert werden. Dabei sollen keine Unklarheiten entstehen.</w:t>
             </w:r>
           </w:p>
         </w:tc>
@@ -15679,7 +15968,13 @@
         <w:t xml:space="preserve"> </w:t>
       </w:r>
       <w:r>
-        <w:t>Bei einem Monolithischen System wäre die Wartung im Laufe der Zeit immer schwieriger zu handhaben.</w:t>
+        <w:t xml:space="preserve">Bei einem </w:t>
+      </w:r>
+      <w:r>
+        <w:t>m</w:t>
+      </w:r>
+      <w:r>
+        <w:t>onolithischen System wäre die Wartung im Laufe der Zeit immer schwieriger zu handhaben.</w:t>
       </w:r>
       <w:r>
         <w:t xml:space="preserve"> </w:t>
@@ -15690,25 +15985,37 @@
       <w:r>
         <w:t xml:space="preserve"> </w:t>
       </w:r>
+      <w:r>
+        <w:t>Microservice-Architektur,</w:t>
+      </w:r>
+      <w:r>
+        <w:t xml:space="preserve"> welche aus einzelnen möglichst unabhängigen System</w:t>
+      </w:r>
+      <w:r>
+        <w:t>en</w:t>
+      </w:r>
+      <w:r>
+        <w:t xml:space="preserve"> </w:t>
+      </w:r>
       <w:proofErr w:type="gramStart"/>
       <w:r>
-        <w:t>Microservice-Architektur</w:t>
+        <w:t>besteht</w:t>
       </w:r>
       <w:proofErr w:type="gramEnd"/>
       <w:r>
-        <w:t xml:space="preserve"> welche aus einzelnen möglichst unabhängigen System besteht </w:t>
+        <w:t xml:space="preserve"> </w:t>
       </w:r>
       <w:r>
         <w:t>umgesetzt</w:t>
       </w:r>
       <w:r>
-        <w:t>. Neue Features wie zum Beispiel ein Chat zwischen Hochschule und einzelnen Firmen</w:t>
+        <w:t>. Neue Features</w:t>
       </w:r>
       <w:r>
         <w:t>,</w:t>
       </w:r>
       <w:r>
-        <w:t xml:space="preserve"> könnte relativ schnell als neuer Microservice hinzugefügt werden. Diesem kann ein eigenes Entwicklerteam zugewiesen werden, wodurch sich die </w:t>
+        <w:t xml:space="preserve"> wie zum Beispiel ein Chat zwischen Hochschule und einzelnen Firmen könnte relativ schnell als neuer Microservice hinzugefügt werden. Diesem kann ein eigenes Entwicklerteam zugewiesen werden, wodurch sich die </w:t>
       </w:r>
       <w:r>
         <w:t>Erweiterung</w:t>
@@ -15759,15 +16066,7 @@
         <w:t>.</w:t>
       </w:r>
       <w:r>
-        <w:t xml:space="preserve"> Diese stellen einen Architekturansatz dar, welcher sich auf eine Trennung der Funktionalitäten in viele unabhängige Teilsysteme konzentriert (unter anderem mit jeweils eigenem User </w:t>
-      </w:r>
-      <w:proofErr w:type="spellStart"/>
-      <w:r>
-        <w:t>Interaface</w:t>
-      </w:r>
-      <w:proofErr w:type="spellEnd"/>
-      <w:r>
-        <w:t>).</w:t>
+        <w:t xml:space="preserve"> Diese stellen einen Architekturansatz dar, welcher sich auf eine Trennung der Funktionalitäten in viele unabhängige Teilsysteme konzentriert (unter anderem mit jeweils eigenem User Interface).</w:t>
       </w:r>
       <w:r>
         <w:t xml:space="preserve"> Dadurch soll es möglich sein bei Ausfällen </w:t>
@@ -15778,7 +16077,19 @@
       </w:r>
       <w:proofErr w:type="gramEnd"/>
       <w:r>
-        <w:t xml:space="preserve"> den Rest des Systems in Betrieb zu halten ohne das der Nutzer beim verwenden Anderer Services beeinträchtigt wird. Stehen zum Beispiel gerade keine Vorträge aufgrund eines Ausfalls zur Verfügung, dann soll der Nutzer den Rest des Systems wie zum Beispiel Informationen über Teilnehmende Firmen abrufen können.</w:t>
+        <w:t xml:space="preserve"> den Rest des Systems in Betrieb zu halten ohne das</w:t>
+      </w:r>
+      <w:r>
+        <w:t>s</w:t>
+      </w:r>
+      <w:r>
+        <w:t xml:space="preserve"> der Nutzer beim verwenden Anderer Services beeinträchtigt wird. Stehen zum Beispiel gerade keine Vorträge aufgrund eines Ausfalls zur Verfügung, dann soll der Nutzer den Rest des Systems wie zum Beispiel Informationen über </w:t>
+      </w:r>
+      <w:r>
+        <w:t>t</w:t>
+      </w:r>
+      <w:r>
+        <w:t>eilnehmende Firmen abrufen können.</w:t>
       </w:r>
       <w:r>
         <w:t xml:space="preserve"> Weiterhin könnte zum Beispiel die Möglichkeit </w:t>
@@ -15787,18 +16098,22 @@
         <w:t>zum Versenden</w:t>
       </w:r>
       <w:r>
-        <w:t xml:space="preserve"> des Newsletters gerade nicht zur Verfügung </w:t>
-      </w:r>
-      <w:proofErr w:type="gramStart"/>
-      <w:r>
-        <w:t>stehen</w:t>
-      </w:r>
-      <w:proofErr w:type="gramEnd"/>
-      <w:r>
-        <w:t xml:space="preserve"> weil, der Entsprechende Microservice aufgrund von Wartungsarbeiten</w:t>
-      </w:r>
-      <w:r>
-        <w:t xml:space="preserve"> im Frontend,</w:t>
+        <w:t xml:space="preserve"> des Newsletters gerade nicht zur Verfügung stehen</w:t>
+      </w:r>
+      <w:r>
+        <w:t>,</w:t>
+      </w:r>
+      <w:r>
+        <w:t xml:space="preserve"> weil der </w:t>
+      </w:r>
+      <w:r>
+        <w:t>e</w:t>
+      </w:r>
+      <w:r>
+        <w:t>ntsprechende Microservice aufgrund von Wartungsarbeiten</w:t>
+      </w:r>
+      <w:r>
+        <w:t xml:space="preserve"> im Frontend</w:t>
       </w:r>
       <w:r>
         <w:t xml:space="preserve"> neu gestartet wird. In diesem Fall wäre der Rest des Systems noch immer voll funktionsfähig.</w:t>
@@ -15879,7 +16194,21 @@
         <w:t xml:space="preserve"> sollen</w:t>
       </w:r>
       <w:r>
-        <w:t xml:space="preserve"> auf jeder Umgebung mit der entsprechenden Container-Engine funktionieren</w:t>
+        <w:t xml:space="preserve"> auf jeder Umgebung mit der entsprechenden </w:t>
+      </w:r>
+      <w:proofErr w:type="spellStart"/>
+      <w:r>
+        <w:t>Container</w:t>
+      </w:r>
+      <w:r>
+        <w:t>e</w:t>
+      </w:r>
+      <w:r>
+        <w:t>ngine</w:t>
+      </w:r>
+      <w:proofErr w:type="spellEnd"/>
+      <w:r>
+        <w:t xml:space="preserve"> funktionieren</w:t>
       </w:r>
       <w:r>
         <w:t>.</w:t>
@@ -15911,10 +16240,16 @@
     </w:p>
     <w:p>
       <w:r>
-        <w:t>Das Frontend steht als reine Webapp zur Verfügung. Die Entwicklung einer Nativen App (welche speziell für mobile Geräte umgesetzt wird) ist</w:t>
-      </w:r>
-      <w:r>
-        <w:t xml:space="preserve"> für einen Prototypen</w:t>
+        <w:t xml:space="preserve">Das Frontend steht als reine Webapp zur Verfügung. Die Entwicklung einer </w:t>
+      </w:r>
+      <w:r>
+        <w:t>n</w:t>
+      </w:r>
+      <w:r>
+        <w:t>ativen App (welche speziell für mobile Geräte umgesetzt wird) ist</w:t>
+      </w:r>
+      <w:r>
+        <w:t xml:space="preserve"> für einen Prototyp</w:t>
       </w:r>
       <w:r>
         <w:t xml:space="preserve"> vorerst</w:t>
@@ -15936,10 +16271,28 @@
         <w:t xml:space="preserve"> native App entwickelt werden. </w:t>
       </w:r>
       <w:r>
-        <w:t>Damit die Bedienbarkeit der Benutzeroberfläche für die Zugehörigen Services optimiert werden kann, wird das Frontend Modular entwickelt. Das bedeutet jeder Microservice wird zusammen mit einem eigenen Frontend deployt.</w:t>
-      </w:r>
-      <w:r>
-        <w:t xml:space="preserve"> Dadurch wird auch die Wartbarkeit auf Dauer verbessert, weil es kaum Abhängigkeiten unter den Einzelnen </w:t>
+        <w:t xml:space="preserve">Damit die Bedienbarkeit der Benutzeroberfläche für die </w:t>
+      </w:r>
+      <w:r>
+        <w:t>z</w:t>
+      </w:r>
+      <w:r>
+        <w:t xml:space="preserve">ugehörigen Services optimiert werden kann, wird das Frontend </w:t>
+      </w:r>
+      <w:r>
+        <w:t>m</w:t>
+      </w:r>
+      <w:r>
+        <w:t>odular entwickelt. Das bedeutet jeder Microservice wird zusammen mit einem eigenen Frontend deployt.</w:t>
+      </w:r>
+      <w:r>
+        <w:t xml:space="preserve"> Dadurch wird auch die Wartbarkeit auf Dauer verbessert, weil es kaum Abhängigkeiten unter den </w:t>
+      </w:r>
+      <w:r>
+        <w:t>e</w:t>
+      </w:r>
+      <w:r>
+        <w:t xml:space="preserve">inzelnen </w:t>
       </w:r>
       <w:proofErr w:type="spellStart"/>
       <w:r>
@@ -15955,11 +16308,9 @@
       <w:r>
         <w:t xml:space="preserve">Dadurch können die Microservices nach den </w:t>
       </w:r>
-      <w:proofErr w:type="spellStart"/>
-      <w:r>
-        <w:t>Standarts</w:t>
-      </w:r>
-      <w:proofErr w:type="spellEnd"/>
+      <w:r>
+        <w:t>Standards</w:t>
+      </w:r>
       <w:r>
         <w:t xml:space="preserve"> von </w:t>
       </w:r>
@@ -15993,10 +16344,68 @@
     </w:p>
     <w:p>
       <w:r>
-        <w:t xml:space="preserve">Für das Frontend wird eine Serverseitige Template-Engine eigesetzt. </w:t>
-      </w:r>
-      <w:r>
-        <w:t xml:space="preserve">Es wird unterschieden zwischen Serverseitigen- und Clientseitigen Rendern. Serverseitiges Rendern bietet den Vorteil das die Seite </w:t>
+        <w:t xml:space="preserve">Für das Frontend wird eine </w:t>
+      </w:r>
+      <w:r>
+        <w:t>s</w:t>
+      </w:r>
+      <w:r>
+        <w:t>erverseitige Template-Engine ei</w:t>
+      </w:r>
+      <w:r>
+        <w:t>n</w:t>
+      </w:r>
+      <w:r>
+        <w:t xml:space="preserve">gesetzt. </w:t>
+      </w:r>
+      <w:r>
+        <w:t xml:space="preserve">Es wird unterschieden </w:t>
+      </w:r>
+      <w:proofErr w:type="gramStart"/>
+      <w:r>
+        <w:t xml:space="preserve">zwischen </w:t>
+      </w:r>
+      <w:r>
+        <w:t>s</w:t>
+      </w:r>
+      <w:r>
+        <w:t xml:space="preserve">erverseitigen- und </w:t>
+      </w:r>
+      <w:r>
+        <w:t>c</w:t>
+      </w:r>
+      <w:r>
+        <w:t xml:space="preserve">lientseitigen </w:t>
+      </w:r>
+      <w:r>
+        <w:t>R</w:t>
+      </w:r>
+      <w:r>
+        <w:t>endern</w:t>
+      </w:r>
+      <w:proofErr w:type="gramEnd"/>
+      <w:r>
+        <w:t xml:space="preserve">. Serverseitiges </w:t>
+      </w:r>
+      <w:r>
+        <w:t>R</w:t>
+      </w:r>
+      <w:r>
+        <w:t xml:space="preserve">endern bietet den </w:t>
+      </w:r>
+      <w:proofErr w:type="gramStart"/>
+      <w:r>
+        <w:t>Vorteil</w:t>
+      </w:r>
+      <w:proofErr w:type="gramEnd"/>
+      <w:r>
+        <w:t xml:space="preserve"> da</w:t>
+      </w:r>
+      <w:r>
+        <w:t>s</w:t>
+      </w:r>
+      <w:r>
+        <w:t xml:space="preserve">s die Seite </w:t>
       </w:r>
       <w:r>
         <w:t>beim ersten Laden</w:t>
@@ -16008,7 +16417,13 @@
         <w:t xml:space="preserve"> </w:t>
       </w:r>
       <w:r>
-        <w:t>Bei Clientseiteigen</w:t>
+        <w:t xml:space="preserve">Bei </w:t>
+      </w:r>
+      <w:r>
+        <w:t>c</w:t>
+      </w:r>
+      <w:r>
+        <w:t>lientseiteigen</w:t>
       </w:r>
       <w:r>
         <w:t xml:space="preserve"> R</w:t>
@@ -16077,7 +16492,13 @@
         <w:t>Suchmaschine</w:t>
       </w:r>
       <w:r>
-        <w:t xml:space="preserve"> finden können ist ein serverseitiges</w:t>
+        <w:t xml:space="preserve"> finden können</w:t>
+      </w:r>
+      <w:r>
+        <w:t>,</w:t>
+      </w:r>
+      <w:r>
+        <w:t xml:space="preserve"> ist ein serverseitiges</w:t>
       </w:r>
       <w:r>
         <w:t xml:space="preserve"> R</w:t>
@@ -16185,7 +16606,13 @@
     </w:p>
     <w:p>
       <w:r>
-        <w:t>Für die Benutzer teilt sich die Oberfläche in drei Bereiche ein. Diese sind eine Öffentliche Webseite für Besucher, eine Verwaltungsoberfläche für die teilnehmenden Firmen und ein Administrationsbereich für die Hochschule. Die Bereiche dürfen von</w:t>
+        <w:t xml:space="preserve">Für die Benutzer teilt sich die Oberfläche in drei Bereiche ein. Diese sind eine </w:t>
+      </w:r>
+      <w:r>
+        <w:t>ö</w:t>
+      </w:r>
+      <w:r>
+        <w:t>ffentliche Webseite für Besucher, eine Verwaltungsoberfläche für die teilnehmenden Firmen und ein Administrationsbereich für die Hochschule. Die Bereiche dürfen von</w:t>
       </w:r>
       <w:r>
         <w:t xml:space="preserve"> Aussehen</w:t>
@@ -16273,7 +16700,21 @@
     </w:p>
     <w:p>
       <w:r>
-        <w:t xml:space="preserve">Die Einzelnen Backend Komponenten werden in Kapitel 5.3 aufgelistet. Diese </w:t>
+        <w:t xml:space="preserve">Die </w:t>
+      </w:r>
+      <w:r>
+        <w:t>e</w:t>
+      </w:r>
+      <w:r>
+        <w:t xml:space="preserve">inzelnen </w:t>
+      </w:r>
+      <w:proofErr w:type="gramStart"/>
+      <w:r>
+        <w:t>Backend</w:t>
+      </w:r>
+      <w:proofErr w:type="gramEnd"/>
+      <w:r>
+        <w:t xml:space="preserve"> Komponenten werden in Kapitel 5.3 aufgelistet. Diese </w:t>
       </w:r>
       <w:r>
         <w:t>k</w:t>
@@ -16297,7 +16738,13 @@
         <w:t>http</w:t>
       </w:r>
       <w:r>
-        <w:t>. Die Einzelnen Microse</w:t>
+        <w:t xml:space="preserve">. Die </w:t>
+      </w:r>
+      <w:r>
+        <w:t>e</w:t>
+      </w:r>
+      <w:r>
+        <w:t>inzelnen Microse</w:t>
       </w:r>
       <w:r>
         <w:t>r</w:t>
@@ -16308,11 +16755,9 @@
       <w:r>
         <w:t xml:space="preserve"> Dadurch bleiben diese skalierbar. Weiterhin </w:t>
       </w:r>
-      <w:proofErr w:type="gramStart"/>
-      <w:r>
-        <w:t>können  sie</w:t>
-      </w:r>
-      <w:proofErr w:type="gramEnd"/>
+      <w:r>
+        <w:t>können sie</w:t>
+      </w:r>
       <w:r>
         <w:t xml:space="preserve"> schnell und Ressourcenschonend bereitgestellt werden. </w:t>
       </w:r>
@@ -16348,7 +16793,7 @@
         <w:t xml:space="preserve"> vermieden. </w:t>
       </w:r>
       <w:r>
-        <w:t>Die Datenbank wird unter anderem anhand der der Use</w:t>
+        <w:t>Die Datenbank wird unter anderem anhand der Use</w:t>
       </w:r>
       <w:r>
         <w:t xml:space="preserve"> </w:t>
@@ -16369,7 +16814,19 @@
         <w:t xml:space="preserve"> für jeden Microservice individuell gewählt. </w:t>
       </w:r>
       <w:r>
-        <w:t>Es können im System zum Beispiel Relationale und nicht-Relationale Datenbanken</w:t>
+        <w:t xml:space="preserve">Es können im System zum Beispiel </w:t>
+      </w:r>
+      <w:r>
+        <w:t>r</w:t>
+      </w:r>
+      <w:r>
+        <w:t>elationale und nicht-</w:t>
+      </w:r>
+      <w:r>
+        <w:t>r</w:t>
+      </w:r>
+      <w:r>
+        <w:t>elationale Datenbanken</w:t>
       </w:r>
       <w:r>
         <w:t xml:space="preserve"> für verschiedene Microservices</w:t>
@@ -16497,7 +16954,7 @@
         <w:t xml:space="preserve">, </w:t>
       </w:r>
       <w:r>
-        <w:t>Nutzer des Systems werden, sowie die die Fremdsysteme welche mit dem System interagieren</w:t>
+        <w:t>Nutzer des Systems werden, sowie die Fremdsysteme welche mit dem System interagieren</w:t>
       </w:r>
       <w:r>
         <w:t xml:space="preserve"> beschrieben</w:t>
@@ -16548,7 +17005,13 @@
         <w:pStyle w:val="Listenabsatz"/>
       </w:pPr>
       <w:r>
-        <w:t>Vertreter von Firmen nutzen das System, um sich für die Teilnahme an der Messe zu registrieren, den Eigenen Messeauftritt zu verwalten und den Newsletter zu abonnieren.</w:t>
+        <w:t xml:space="preserve">Vertreter von Firmen nutzen das System, um sich für die Teilnahme an der Messe zu registrieren, den </w:t>
+      </w:r>
+      <w:r>
+        <w:t>e</w:t>
+      </w:r>
+      <w:r>
+        <w:t>igenen Messeauftritt zu verwalten und den Newsletter zu abonnieren.</w:t>
       </w:r>
     </w:p>
     <w:p>
@@ -16644,7 +17107,13 @@
         <w:t>m</w:t>
       </w:r>
       <w:r>
-        <w:t xml:space="preserve"> Öffentlichen</w:t>
+        <w:t xml:space="preserve"> </w:t>
+      </w:r>
+      <w:r>
+        <w:t>ö</w:t>
+      </w:r>
+      <w:r>
+        <w:t>ffentlichen</w:t>
       </w:r>
       <w:r>
         <w:t xml:space="preserve"> Bereich der</w:t>
@@ -16844,27 +17313,14 @@
       <w:r>
         <w:t xml:space="preserve">Abbildung </w:t>
       </w:r>
-      <w:r>
-        <w:fldChar w:fldCharType="begin"/>
-      </w:r>
-      <w:r>
-        <w:instrText xml:space="preserve"> SEQ Abbildung \* ARABIC </w:instrText>
-      </w:r>
-      <w:r>
-        <w:fldChar w:fldCharType="separate"/>
-      </w:r>
-      <w:r>
-        <w:rPr>
-          <w:noProof/>
-        </w:rPr>
-        <w:t>10</w:t>
-      </w:r>
-      <w:r>
-        <w:rPr>
-          <w:noProof/>
-        </w:rPr>
-        <w:fldChar w:fldCharType="end"/>
-      </w:r>
+      <w:fldSimple w:instr=" SEQ Abbildung \* ARABIC ">
+        <w:r>
+          <w:rPr>
+            <w:noProof/>
+          </w:rPr>
+          <w:t>10</w:t>
+        </w:r>
+      </w:fldSimple>
       <w:r>
         <w:t xml:space="preserve"> Systemkontext</w:t>
       </w:r>
@@ -16889,7 +17345,25 @@
     </w:p>
     <w:p>
       <w:r>
-        <w:t xml:space="preserve">Domain Driven Design ist eine Sammlung von Zusammenhängenden Entwurfsmustern, welche im gleichnamigen Buch Domain-Driven Design von Eric Evans beschrieben werden. Laut Eberhard Wolff hilft Domain Driven Design dabei Microservices zu verstehen, weil es dabei um die Strukturierung größerer Systeme nach Fachlichkeit geht. Es wird anhand von Strategic Design beschrieben wie komplexe Systeme aufgebaut werden können und Domänenmodelle miteinander interagieren. </w:t>
+        <w:t xml:space="preserve">Domain Driven Design ist eine Sammlung von </w:t>
+      </w:r>
+      <w:r>
+        <w:t>z</w:t>
+      </w:r>
+      <w:r>
+        <w:t>usammenhängenden Entwurfsmustern, welche im gleichnamigen Buch Domain-Driven Design von Eric Evans beschrieben werden. Laut Eberhard Wolff hilft Domain Driven Design dabei</w:t>
+      </w:r>
+      <w:r>
+        <w:t>,</w:t>
+      </w:r>
+      <w:r>
+        <w:t xml:space="preserve"> Microservices zu verstehen, weil es dabei um die Strukturierung größerer Systeme nach Fachlichkeit geht. Es wird anhand von Strategic Design beschrieben</w:t>
+      </w:r>
+      <w:r>
+        <w:t>,</w:t>
+      </w:r>
+      <w:r>
+        <w:t xml:space="preserve"> wie komplexe Systeme aufgebaut werden können und Domänenmodelle miteinander interagieren. </w:t>
       </w:r>
       <w:proofErr w:type="spellStart"/>
       <w:r>
@@ -17047,27 +17521,14 @@
       <w:r>
         <w:t xml:space="preserve">Abbildung </w:t>
       </w:r>
-      <w:r>
-        <w:fldChar w:fldCharType="begin"/>
-      </w:r>
-      <w:r>
-        <w:instrText xml:space="preserve"> SEQ Abbildung \* ARABIC </w:instrText>
-      </w:r>
-      <w:r>
-        <w:fldChar w:fldCharType="separate"/>
-      </w:r>
-      <w:r>
-        <w:rPr>
-          <w:noProof/>
-        </w:rPr>
-        <w:t>11</w:t>
-      </w:r>
-      <w:r>
-        <w:rPr>
-          <w:noProof/>
-        </w:rPr>
-        <w:fldChar w:fldCharType="end"/>
-      </w:r>
+      <w:fldSimple w:instr=" SEQ Abbildung \* ARABIC ">
+        <w:r>
+          <w:rPr>
+            <w:noProof/>
+          </w:rPr>
+          <w:t>11</w:t>
+        </w:r>
+      </w:fldSimple>
       <w:r>
         <w:t xml:space="preserve"> </w:t>
       </w:r>
@@ -17224,7 +17685,13 @@
       </w:r>
       <w:proofErr w:type="spellEnd"/>
       <w:r>
-        <w:t xml:space="preserve"> bestehen. Dadurch wird das Ziel erreicht, das ein Team an einem Microservice unabhängig arbeiten kann.</w:t>
+        <w:t xml:space="preserve"> bestehen. Dadurch wird das Ziel erreicht, das</w:t>
+      </w:r>
+      <w:r>
+        <w:t>s</w:t>
+      </w:r>
+      <w:r>
+        <w:t xml:space="preserve"> ein Team an einem Microservice unabhängig arbeiten kann.</w:t>
       </w:r>
       <w:r>
         <w:rPr>
@@ -17370,7 +17837,13 @@
         <w:t>r</w:t>
       </w:r>
       <w:r>
-        <w:t xml:space="preserve"> Loadbalancer </w:t>
+        <w:t xml:space="preserve"> Load</w:t>
+      </w:r>
+      <w:r>
+        <w:t xml:space="preserve"> B</w:t>
+      </w:r>
+      <w:r>
+        <w:t xml:space="preserve">alancer </w:t>
       </w:r>
       <w:r>
         <w:t>erzeugt bei</w:t>
@@ -17559,7 +18032,13 @@
         <w:pStyle w:val="Listenabsatz"/>
       </w:pPr>
       <w:r>
-        <w:t xml:space="preserve">Enthält Methoden Datenstrukturen </w:t>
+        <w:t>Enthält Methoden</w:t>
+      </w:r>
+      <w:r>
+        <w:t>,</w:t>
+      </w:r>
+      <w:r>
+        <w:t xml:space="preserve"> Datenstrukturen </w:t>
       </w:r>
       <w:r>
         <w:t>und</w:t>
@@ -17614,7 +18093,13 @@
         <w:pStyle w:val="Listenabsatz"/>
       </w:pPr>
       <w:r>
-        <w:t xml:space="preserve">Enthält Methoden Datenstrukturen </w:t>
+        <w:t>Enthält Methoden</w:t>
+      </w:r>
+      <w:r>
+        <w:t>,</w:t>
+      </w:r>
+      <w:r>
+        <w:t xml:space="preserve"> Datenstrukturen </w:t>
       </w:r>
       <w:r>
         <w:t>und</w:t>
@@ -17668,7 +18153,13 @@
         <w:pStyle w:val="Listenabsatz"/>
       </w:pPr>
       <w:r>
-        <w:t>Enthält Methoden Datenstrukturen</w:t>
+        <w:t>Enthält Methoden</w:t>
+      </w:r>
+      <w:r>
+        <w:t>,</w:t>
+      </w:r>
+      <w:r>
+        <w:t xml:space="preserve"> Datenstrukturen</w:t>
       </w:r>
       <w:r>
         <w:t xml:space="preserve"> und</w:t>
@@ -17900,11 +18391,9 @@
       <w:r>
         <w:t xml:space="preserve">Der Service wird </w:t>
       </w:r>
-      <w:proofErr w:type="gramStart"/>
-      <w:r>
-        <w:t>verwendet</w:t>
-      </w:r>
-      <w:proofErr w:type="gramEnd"/>
+      <w:r>
+        <w:t>verwendet,</w:t>
+      </w:r>
       <w:r>
         <w:t xml:space="preserve"> wenn die Daten mehrerer Microservices im Administrations- oder Firmenverwaltungsbereich über eine View ausgegeben werden.</w:t>
       </w:r>
@@ -17982,27 +18471,14 @@
       <w:r>
         <w:t xml:space="preserve">Abbildung </w:t>
       </w:r>
-      <w:r>
-        <w:fldChar w:fldCharType="begin"/>
-      </w:r>
-      <w:r>
-        <w:instrText xml:space="preserve"> SEQ Abbildung \* ARABIC </w:instrText>
-      </w:r>
-      <w:r>
-        <w:fldChar w:fldCharType="separate"/>
-      </w:r>
-      <w:r>
-        <w:rPr>
-          <w:noProof/>
-        </w:rPr>
-        <w:t>12</w:t>
-      </w:r>
-      <w:r>
-        <w:rPr>
-          <w:noProof/>
-        </w:rPr>
-        <w:fldChar w:fldCharType="end"/>
-      </w:r>
+      <w:fldSimple w:instr=" SEQ Abbildung \* ARABIC ">
+        <w:r>
+          <w:rPr>
+            <w:noProof/>
+          </w:rPr>
+          <w:t>12</w:t>
+        </w:r>
+      </w:fldSimple>
       <w:r>
         <w:t xml:space="preserve"> Bausteinsicht Ebene 1</w:t>
       </w:r>
@@ -18123,11 +18599,9 @@
       <w:r>
         <w:t xml:space="preserve">Ein Controller </w:t>
       </w:r>
-      <w:proofErr w:type="gramStart"/>
-      <w:r>
-        <w:t>Stellt</w:t>
-      </w:r>
-      <w:proofErr w:type="gramEnd"/>
+      <w:r>
+        <w:t>stellt</w:t>
+      </w:r>
       <w:r>
         <w:t xml:space="preserve"> eine Rest-API bereit</w:t>
       </w:r>
@@ -18190,11 +18664,9 @@
       <w:r>
         <w:t xml:space="preserve">. Zusätzlich beinhaltet das Modul die </w:t>
       </w:r>
-      <w:proofErr w:type="gramStart"/>
-      <w:r>
-        <w:t>Konfigurationsdateien</w:t>
-      </w:r>
-      <w:proofErr w:type="gramEnd"/>
+      <w:r>
+        <w:t>Konfigurationsdateien,</w:t>
+      </w:r>
       <w:r>
         <w:t xml:space="preserve"> </w:t>
       </w:r>
@@ -18287,11 +18759,9 @@
       <w:r>
         <w:t xml:space="preserve">Ein Model </w:t>
       </w:r>
-      <w:proofErr w:type="gramStart"/>
-      <w:r>
-        <w:t>Enthält</w:t>
-      </w:r>
-      <w:proofErr w:type="gramEnd"/>
+      <w:r>
+        <w:t>enthält</w:t>
+      </w:r>
       <w:r>
         <w:t xml:space="preserve"> die jeweiligen Datenmodelle eines Microservices</w:t>
       </w:r>
@@ -18372,22 +18842,27 @@
           <w:b/>
           <w:bCs/>
         </w:rPr>
-        <w:t xml:space="preserve"> und </w:t>
-      </w:r>
-      <w:proofErr w:type="spellStart"/>
+        <w:t xml:space="preserve"> und Administration</w:t>
+      </w:r>
       <w:r>
         <w:rPr>
           <w:b/>
           <w:bCs/>
         </w:rPr>
-        <w:t>Administrationservice</w:t>
-      </w:r>
-      <w:proofErr w:type="spellEnd"/>
+        <w:t>s</w:t>
+      </w:r>
       <w:r>
         <w:rPr>
           <w:b/>
           <w:bCs/>
         </w:rPr>
+        <w:t>service</w:t>
+      </w:r>
+      <w:r>
+        <w:rPr>
+          <w:b/>
+          <w:bCs/>
+        </w:rPr>
         <w:t>)</w:t>
       </w:r>
     </w:p>
@@ -18412,16 +18887,20 @@
       <w:r>
         <w:t xml:space="preserve"> Datenbank (welche einen nicht-Relationalen Ansatz verfolgt) verwendet werden. Für den Prototyp wird jeweils eine H2 Datenbank verwendet. Es handelt sich dabei um eine in Memory </w:t>
       </w:r>
-      <w:proofErr w:type="gramStart"/>
-      <w:r>
-        <w:t>Datenbank</w:t>
-      </w:r>
-      <w:proofErr w:type="gramEnd"/>
+      <w:r>
+        <w:t>Datenbank,</w:t>
+      </w:r>
       <w:r>
         <w:t xml:space="preserve"> welche </w:t>
       </w:r>
       <w:r>
-        <w:t>sich besonders leicht einrichten lässt und daher für die Implementierung eines Prototypen geeignet ist.</w:t>
+        <w:t>sich besonders leicht einrichten lässt und daher für die Implementierung eines Prototyp</w:t>
+      </w:r>
+      <w:r>
+        <w:t>s</w:t>
+      </w:r>
+      <w:r>
+        <w:t xml:space="preserve"> geeignet ist.</w:t>
       </w:r>
       <w:r>
         <w:t xml:space="preserve"> </w:t>
@@ -18475,7 +18954,13 @@
         <w:t xml:space="preserve"> anzuzeigen.</w:t>
       </w:r>
       <w:r>
-        <w:t xml:space="preserve"> Der Administrationsservice bietet Mitarbeitern der Hochschule die Möglichkeit die Daten anderer Microservices über eine Administrationsoberfläche</w:t>
+        <w:t xml:space="preserve"> Der Administrationsservice bietet Mitarbeitern der Hochschule die Möglichkeit</w:t>
+      </w:r>
+      <w:r>
+        <w:t>,</w:t>
+      </w:r>
+      <w:r>
+        <w:t xml:space="preserve"> die Daten anderer Microservices über eine Administrationsoberfläche</w:t>
       </w:r>
       <w:r>
         <w:t xml:space="preserve"> gebündelt</w:t>
@@ -18571,27 +19056,14 @@
       <w:r>
         <w:t xml:space="preserve">Abbildung </w:t>
       </w:r>
-      <w:r>
-        <w:fldChar w:fldCharType="begin"/>
-      </w:r>
-      <w:r>
-        <w:instrText xml:space="preserve"> SEQ Abbildung \* ARABIC </w:instrText>
-      </w:r>
-      <w:r>
-        <w:fldChar w:fldCharType="separate"/>
-      </w:r>
-      <w:r>
-        <w:rPr>
-          <w:noProof/>
-        </w:rPr>
-        <w:t>13</w:t>
-      </w:r>
-      <w:r>
-        <w:rPr>
-          <w:noProof/>
-        </w:rPr>
-        <w:fldChar w:fldCharType="end"/>
-      </w:r>
+      <w:fldSimple w:instr=" SEQ Abbildung \* ARABIC ">
+        <w:r>
+          <w:rPr>
+            <w:noProof/>
+          </w:rPr>
+          <w:t>13</w:t>
+        </w:r>
+      </w:fldSimple>
       <w:r>
         <w:t xml:space="preserve"> Bausteinsicht Ebene2</w:t>
       </w:r>
@@ -18617,7 +19089,13 @@
     </w:p>
     <w:p>
       <w:r>
-        <w:t xml:space="preserve">Das Folgende Kapitel soll einen </w:t>
+        <w:t xml:space="preserve">Das </w:t>
+      </w:r>
+      <w:r>
+        <w:t>f</w:t>
+      </w:r>
+      <w:r>
+        <w:t xml:space="preserve">olgende Kapitel soll einen </w:t>
       </w:r>
       <w:r>
         <w:t>Überblick</w:t>
@@ -18654,7 +19132,13 @@
     </w:p>
     <w:p>
       <w:r>
-        <w:t>Für die Messe können Stammdaten wie zum Beispiel Veranstaltungsort- und Zeitpunkt festgelegt werden. Für eine Bildergallery können Bilder bereitgestellt werden. Zusätzlich können Daten von Ansprechpartner</w:t>
+        <w:t xml:space="preserve">Für die Messe können Stammdaten wie zum Beispiel Veranstaltungsort- und Zeitpunkt festgelegt werden. Für eine </w:t>
+      </w:r>
+      <w:r>
+        <w:t>Bildergalerie</w:t>
+      </w:r>
+      <w:r>
+        <w:t xml:space="preserve"> können Bilder bereitgestellt werden. Zusätzlich können Daten von Ansprechpartner</w:t>
       </w:r>
       <w:r>
         <w:t>n</w:t>
@@ -18729,27 +19213,14 @@
       <w:r>
         <w:t xml:space="preserve">Abbildung </w:t>
       </w:r>
-      <w:r>
-        <w:fldChar w:fldCharType="begin"/>
-      </w:r>
-      <w:r>
-        <w:instrText xml:space="preserve"> SEQ Abbildung \* ARABIC </w:instrText>
-      </w:r>
-      <w:r>
-        <w:fldChar w:fldCharType="separate"/>
-      </w:r>
-      <w:r>
-        <w:rPr>
-          <w:noProof/>
-        </w:rPr>
-        <w:t>14</w:t>
-      </w:r>
-      <w:r>
-        <w:rPr>
-          <w:noProof/>
-        </w:rPr>
-        <w:fldChar w:fldCharType="end"/>
-      </w:r>
+      <w:fldSimple w:instr=" SEQ Abbildung \* ARABIC ">
+        <w:r>
+          <w:rPr>
+            <w:noProof/>
+          </w:rPr>
+          <w:t>14</w:t>
+        </w:r>
+      </w:fldSimple>
       <w:r>
         <w:t xml:space="preserve"> Domainmodel Messestammdatenservice</w:t>
       </w:r>
@@ -18774,7 +19245,13 @@
     </w:p>
     <w:p>
       <w:r>
-        <w:t xml:space="preserve">Es können Allgemeine Firmendaten wie zum Beispiel Firmenname oder URL </w:t>
+        <w:t xml:space="preserve">Es können </w:t>
+      </w:r>
+      <w:r>
+        <w:t>a</w:t>
+      </w:r>
+      <w:r>
+        <w:t xml:space="preserve">llgemeine Firmendaten wie zum Beispiel Firmenname oder URL </w:t>
       </w:r>
       <w:r>
         <w:t xml:space="preserve">zur Webseite der Firma erfasst werden. Es kann festgelegt werden, ob die Firma an der aktuellen Messe </w:t>
@@ -18852,27 +19329,14 @@
       <w:r>
         <w:t xml:space="preserve">Abbildung </w:t>
       </w:r>
-      <w:r>
-        <w:fldChar w:fldCharType="begin"/>
-      </w:r>
-      <w:r>
-        <w:instrText xml:space="preserve"> SEQ Abbildung \* ARABIC </w:instrText>
-      </w:r>
-      <w:r>
-        <w:fldChar w:fldCharType="separate"/>
-      </w:r>
-      <w:r>
-        <w:rPr>
-          <w:noProof/>
-        </w:rPr>
-        <w:t>15</w:t>
-      </w:r>
-      <w:r>
-        <w:rPr>
-          <w:noProof/>
-        </w:rPr>
-        <w:fldChar w:fldCharType="end"/>
-      </w:r>
+      <w:fldSimple w:instr=" SEQ Abbildung \* ARABIC ">
+        <w:r>
+          <w:rPr>
+            <w:noProof/>
+          </w:rPr>
+          <w:t>15</w:t>
+        </w:r>
+      </w:fldSimple>
       <w:r>
         <w:t xml:space="preserve"> </w:t>
       </w:r>
@@ -18980,27 +19444,14 @@
       <w:r>
         <w:t xml:space="preserve">Abbildung </w:t>
       </w:r>
-      <w:r>
-        <w:fldChar w:fldCharType="begin"/>
-      </w:r>
-      <w:r>
-        <w:instrText xml:space="preserve"> SEQ Abbildung \* ARABIC </w:instrText>
-      </w:r>
-      <w:r>
-        <w:fldChar w:fldCharType="separate"/>
-      </w:r>
-      <w:r>
-        <w:rPr>
-          <w:noProof/>
-        </w:rPr>
-        <w:t>16</w:t>
-      </w:r>
-      <w:r>
-        <w:rPr>
-          <w:noProof/>
-        </w:rPr>
-        <w:fldChar w:fldCharType="end"/>
-      </w:r>
+      <w:fldSimple w:instr=" SEQ Abbildung \* ARABIC ">
+        <w:r>
+          <w:rPr>
+            <w:noProof/>
+          </w:rPr>
+          <w:t>16</w:t>
+        </w:r>
+      </w:fldSimple>
       <w:r>
         <w:t xml:space="preserve"> </w:t>
       </w:r>
@@ -19029,13 +19480,25 @@
       </w:pPr>
       <w:bookmarkStart w:id="54" w:name="_Toc85990844"/>
       <w:r>
-        <w:t>Vortragservice</w:t>
+        <w:t>Vortrag</w:t>
+      </w:r>
+      <w:r>
+        <w:t>s</w:t>
+      </w:r>
+      <w:r>
+        <w:t>service</w:t>
       </w:r>
       <w:bookmarkEnd w:id="54"/>
     </w:p>
     <w:p>
       <w:r>
-        <w:t xml:space="preserve">Während der Messe werden verschiedene Vorträge gehalten. Für jeden Vortrag wird der Name der Vortragenden Person gespeichert. Zusätzlich kann benötigtes Equipment erfasst werden. Für einen Vortrag muss ein </w:t>
+        <w:t xml:space="preserve">Während der Messe werden verschiedene Vorträge gehalten. Für jeden Vortrag wird der Name der </w:t>
+      </w:r>
+      <w:r>
+        <w:t>v</w:t>
+      </w:r>
+      <w:r>
+        <w:t xml:space="preserve">ortragenden Person gespeichert. Zusätzlich kann benötigtes Equipment erfasst werden. Für einen Vortrag muss ein </w:t>
       </w:r>
       <w:proofErr w:type="spellStart"/>
       <w:r>
@@ -19112,27 +19575,14 @@
       <w:r>
         <w:t xml:space="preserve">Abbildung </w:t>
       </w:r>
-      <w:r>
-        <w:fldChar w:fldCharType="begin"/>
-      </w:r>
-      <w:r>
-        <w:instrText xml:space="preserve"> SEQ Abbildung \* ARABIC </w:instrText>
-      </w:r>
-      <w:r>
-        <w:fldChar w:fldCharType="separate"/>
-      </w:r>
-      <w:r>
-        <w:rPr>
-          <w:noProof/>
-        </w:rPr>
-        <w:t>17</w:t>
-      </w:r>
-      <w:r>
-        <w:rPr>
-          <w:noProof/>
-        </w:rPr>
-        <w:fldChar w:fldCharType="end"/>
-      </w:r>
+      <w:fldSimple w:instr=" SEQ Abbildung \* ARABIC ">
+        <w:r>
+          <w:rPr>
+            <w:noProof/>
+          </w:rPr>
+          <w:t>17</w:t>
+        </w:r>
+      </w:fldSimple>
       <w:r>
         <w:t xml:space="preserve"> Domainmodel Vortragservice</w:t>
       </w:r>
@@ -19629,30 +20079,14 @@
       <w:r>
         <w:t xml:space="preserve">Abbildung </w:t>
       </w:r>
-      <w:r>
-        <w:fldChar w:fldCharType="begin"/>
-      </w:r>
-      <w:r>
-        <w:instrText xml:space="preserve"> SEQ A</w:instrText>
-      </w:r>
-      <w:r>
-        <w:instrText xml:space="preserve">bbildung \* ARABIC </w:instrText>
-      </w:r>
-      <w:r>
-        <w:fldChar w:fldCharType="separate"/>
-      </w:r>
-      <w:r>
-        <w:rPr>
-          <w:noProof/>
-        </w:rPr>
-        <w:t>18</w:t>
-      </w:r>
-      <w:r>
-        <w:rPr>
-          <w:noProof/>
-        </w:rPr>
-        <w:fldChar w:fldCharType="end"/>
-      </w:r>
+      <w:fldSimple w:instr=" SEQ Abbildung \* ARABIC ">
+        <w:r>
+          <w:rPr>
+            <w:noProof/>
+          </w:rPr>
+          <w:t>18</w:t>
+        </w:r>
+      </w:fldSimple>
       <w:r>
         <w:t xml:space="preserve"> spring </w:t>
       </w:r>
@@ -23095,27 +23529,14 @@
       <w:r>
         <w:t xml:space="preserve">Abbildung </w:t>
       </w:r>
-      <w:r>
-        <w:fldChar w:fldCharType="begin"/>
-      </w:r>
-      <w:r>
-        <w:instrText xml:space="preserve"> SEQ Abbildung \* ARABIC </w:instrText>
-      </w:r>
-      <w:r>
-        <w:fldChar w:fldCharType="separate"/>
-      </w:r>
-      <w:r>
-        <w:rPr>
-          <w:noProof/>
-        </w:rPr>
-        <w:t>19</w:t>
-      </w:r>
-      <w:r>
-        <w:rPr>
-          <w:noProof/>
-        </w:rPr>
-        <w:fldChar w:fldCharType="end"/>
-      </w:r>
+      <w:fldSimple w:instr=" SEQ Abbildung \* ARABIC ">
+        <w:r>
+          <w:rPr>
+            <w:noProof/>
+          </w:rPr>
+          <w:t>19</w:t>
+        </w:r>
+      </w:fldSimple>
       <w:r>
         <w:t xml:space="preserve"> Discovery Service pom.xml</w:t>
       </w:r>
@@ -24404,27 +24825,14 @@
       <w:r>
         <w:t xml:space="preserve">Abbildung </w:t>
       </w:r>
-      <w:r>
-        <w:fldChar w:fldCharType="begin"/>
-      </w:r>
-      <w:r>
-        <w:instrText xml:space="preserve"> SEQ Abbildung \* ARABIC </w:instrText>
-      </w:r>
-      <w:r>
-        <w:fldChar w:fldCharType="separate"/>
-      </w:r>
-      <w:r>
-        <w:rPr>
-          <w:noProof/>
-        </w:rPr>
-        <w:t>20</w:t>
-      </w:r>
-      <w:r>
-        <w:rPr>
-          <w:noProof/>
-        </w:rPr>
-        <w:fldChar w:fldCharType="end"/>
-      </w:r>
+      <w:fldSimple w:instr=" SEQ Abbildung \* ARABIC ">
+        <w:r>
+          <w:rPr>
+            <w:noProof/>
+          </w:rPr>
+          <w:t>20</w:t>
+        </w:r>
+      </w:fldSimple>
       <w:r>
         <w:t xml:space="preserve"> Besucherservice start.html</w:t>
       </w:r>
@@ -25011,27 +25419,14 @@
       <w:r>
         <w:t xml:space="preserve">Abbildung </w:t>
       </w:r>
-      <w:r>
-        <w:fldChar w:fldCharType="begin"/>
-      </w:r>
-      <w:r>
-        <w:instrText xml:space="preserve"> SEQ Abbildung \* ARABIC </w:instrText>
-      </w:r>
-      <w:r>
-        <w:fldChar w:fldCharType="separate"/>
-      </w:r>
-      <w:r>
-        <w:rPr>
-          <w:noProof/>
-        </w:rPr>
-        <w:t>21</w:t>
-      </w:r>
-      <w:r>
-        <w:rPr>
-          <w:noProof/>
-        </w:rPr>
-        <w:fldChar w:fldCharType="end"/>
-      </w:r>
+      <w:fldSimple w:instr=" SEQ Abbildung \* ARABIC ">
+        <w:r>
+          <w:rPr>
+            <w:noProof/>
+          </w:rPr>
+          <w:t>21</w:t>
+        </w:r>
+      </w:fldSimple>
       <w:r>
         <w:t xml:space="preserve"> Besucherservice guestController.java</w:t>
       </w:r>
@@ -26393,27 +26788,14 @@
       <w:r>
         <w:t xml:space="preserve">Abbildung </w:t>
       </w:r>
-      <w:r>
-        <w:fldChar w:fldCharType="begin"/>
-      </w:r>
-      <w:r>
-        <w:instrText xml:space="preserve"> SEQ Abbildung \* ARABIC </w:instrText>
-      </w:r>
-      <w:r>
-        <w:fldChar w:fldCharType="separate"/>
-      </w:r>
-      <w:r>
-        <w:rPr>
-          <w:noProof/>
-        </w:rPr>
-        <w:t>22</w:t>
-      </w:r>
-      <w:r>
-        <w:rPr>
-          <w:noProof/>
-        </w:rPr>
-        <w:fldChar w:fldCharType="end"/>
-      </w:r>
+      <w:fldSimple w:instr=" SEQ Abbildung \* ARABIC ">
+        <w:r>
+          <w:rPr>
+            <w:noProof/>
+          </w:rPr>
+          <w:t>22</w:t>
+        </w:r>
+      </w:fldSimple>
       <w:r>
         <w:t xml:space="preserve"> </w:t>
       </w:r>
@@ -26646,27 +27028,14 @@
       <w:r>
         <w:t xml:space="preserve">Abbildung </w:t>
       </w:r>
-      <w:r>
-        <w:fldChar w:fldCharType="begin"/>
-      </w:r>
-      <w:r>
-        <w:instrText xml:space="preserve"> SEQ Abbildung \* ARABIC </w:instrText>
-      </w:r>
-      <w:r>
-        <w:fldChar w:fldCharType="separate"/>
-      </w:r>
-      <w:r>
-        <w:rPr>
-          <w:noProof/>
-        </w:rPr>
-        <w:t>23</w:t>
-      </w:r>
-      <w:r>
-        <w:rPr>
-          <w:noProof/>
-        </w:rPr>
-        <w:fldChar w:fldCharType="end"/>
-      </w:r>
+      <w:fldSimple w:instr=" SEQ Abbildung \* ARABIC ">
+        <w:r>
+          <w:rPr>
+            <w:noProof/>
+          </w:rPr>
+          <w:t>23</w:t>
+        </w:r>
+      </w:fldSimple>
       <w:r>
         <w:t xml:space="preserve"> Ausgabe im Browser, Besucherservice firmen.html</w:t>
       </w:r>
@@ -27252,7 +27621,13 @@
     </w:p>
     <w:p>
       <w:r>
-        <w:t>Mit dem Integrierten Loadbalancer</w:t>
+        <w:t>Mit dem Integrierten Load</w:t>
+      </w:r>
+      <w:r>
+        <w:t xml:space="preserve"> B</w:t>
+      </w:r>
+      <w:r>
+        <w:t>alancer</w:t>
       </w:r>
       <w:r>
         <w:t xml:space="preserve"> Ribbon</w:t>
@@ -27272,7 +27647,13 @@
         <w:t>Verwendung</w:t>
       </w:r>
       <w:r>
-        <w:t xml:space="preserve"> des Loadbalancers wird ermöglicht indem in der Datei </w:t>
+        <w:t xml:space="preserve"> des Load</w:t>
+      </w:r>
+      <w:r>
+        <w:t xml:space="preserve"> B</w:t>
+      </w:r>
+      <w:r>
+        <w:t xml:space="preserve">alancers wird ermöglicht indem in der Datei </w:t>
       </w:r>
       <w:proofErr w:type="spellStart"/>
       <w:proofErr w:type="gramStart"/>
@@ -27352,7 +27733,13 @@
     </w:p>
     <w:p>
       <w:r>
-        <w:t>Ein Microservice kann mehrfach instanziiert werden. Der Loadbalancer verteilt Aufrufe unter den Instanzen des entsprechenden Service, um einen Lastenausgleich im System umzusetzen.</w:t>
+        <w:t>Ein Microservice kann mehrfach instanziiert werden. Der Load</w:t>
+      </w:r>
+      <w:r>
+        <w:t xml:space="preserve"> B</w:t>
+      </w:r>
+      <w:r>
+        <w:t>alancer verteilt Aufrufe unter den Instanzen des entsprechenden Service, um einen Lastenausgleich im System umzusetzen.</w:t>
       </w:r>
       <w:r>
         <w:t xml:space="preserve"> </w:t>
@@ -28030,27 +28417,14 @@
       <w:r>
         <w:t xml:space="preserve">Abbildung </w:t>
       </w:r>
-      <w:r>
-        <w:fldChar w:fldCharType="begin"/>
-      </w:r>
-      <w:r>
-        <w:instrText xml:space="preserve"> SEQ Abbildung \* ARABIC </w:instrText>
-      </w:r>
-      <w:r>
-        <w:fldChar w:fldCharType="separate"/>
-      </w:r>
-      <w:r>
-        <w:rPr>
-          <w:noProof/>
-        </w:rPr>
-        <w:t>24</w:t>
-      </w:r>
-      <w:r>
-        <w:rPr>
-          <w:noProof/>
-        </w:rPr>
-        <w:fldChar w:fldCharType="end"/>
-      </w:r>
+      <w:fldSimple w:instr=" SEQ Abbildung \* ARABIC ">
+        <w:r>
+          <w:rPr>
+            <w:noProof/>
+          </w:rPr>
+          <w:t>24</w:t>
+        </w:r>
+      </w:fldSimple>
       <w:r>
         <w:t xml:space="preserve"> </w:t>
       </w:r>
@@ -28402,27 +28776,14 @@
       <w:r>
         <w:t xml:space="preserve">Abbildung </w:t>
       </w:r>
-      <w:r>
-        <w:fldChar w:fldCharType="begin"/>
-      </w:r>
-      <w:r>
-        <w:instrText xml:space="preserve"> SEQ Abbildung \* ARABIC </w:instrText>
-      </w:r>
-      <w:r>
-        <w:fldChar w:fldCharType="separate"/>
-      </w:r>
-      <w:r>
-        <w:rPr>
-          <w:noProof/>
-        </w:rPr>
-        <w:t>25</w:t>
-      </w:r>
-      <w:r>
-        <w:rPr>
-          <w:noProof/>
-        </w:rPr>
-        <w:fldChar w:fldCharType="end"/>
-      </w:r>
+      <w:fldSimple w:instr=" SEQ Abbildung \* ARABIC ">
+        <w:r>
+          <w:rPr>
+            <w:noProof/>
+          </w:rPr>
+          <w:t>25</w:t>
+        </w:r>
+      </w:fldSimple>
       <w:r>
         <w:t xml:space="preserve"> Microservices (Eureka Clients) </w:t>
       </w:r>
@@ -28571,27 +28932,14 @@
       <w:r>
         <w:t xml:space="preserve">Abbildung </w:t>
       </w:r>
-      <w:r>
-        <w:fldChar w:fldCharType="begin"/>
-      </w:r>
-      <w:r>
-        <w:instrText xml:space="preserve"> SEQ Abbildung \* ARABIC </w:instrText>
-      </w:r>
-      <w:r>
-        <w:fldChar w:fldCharType="separate"/>
-      </w:r>
-      <w:r>
-        <w:rPr>
-          <w:noProof/>
-        </w:rPr>
-        <w:t>26</w:t>
-      </w:r>
-      <w:r>
-        <w:rPr>
-          <w:noProof/>
-        </w:rPr>
-        <w:fldChar w:fldCharType="end"/>
-      </w:r>
+      <w:fldSimple w:instr=" SEQ Abbildung \* ARABIC ">
+        <w:r>
+          <w:rPr>
+            <w:noProof/>
+          </w:rPr>
+          <w:t>26</w:t>
+        </w:r>
+      </w:fldSimple>
       <w:r>
         <w:t xml:space="preserve"> Eureka Dashboard</w:t>
       </w:r>
@@ -28655,7 +29003,13 @@
         <w:t xml:space="preserve"> registriert. </w:t>
       </w:r>
       <w:r>
-        <w:t>Der Loadbalancer Ribbon verteilt in diesem Fall bei Aufrufen des Fir</w:t>
+        <w:t>Der Load</w:t>
+      </w:r>
+      <w:r>
+        <w:t xml:space="preserve"> B</w:t>
+      </w:r>
+      <w:r>
+        <w:t>alancer Ribbon verteilt in diesem Fall bei Aufrufen des Fir</w:t>
       </w:r>
       <w:r>
         <w:t>men</w:t>
@@ -28664,7 +29018,13 @@
         <w:t>service die Last über die beiden Instanzen.</w:t>
       </w:r>
       <w:r>
-        <w:t xml:space="preserve"> Ein Beispiel zum Testen des Loadbalancers in der Anwendung wird im Kapitel …. Unter Verwendung von </w:t>
+        <w:t xml:space="preserve"> Ein Beispiel zum Testen des Load</w:t>
+      </w:r>
+      <w:r>
+        <w:t xml:space="preserve"> B</w:t>
+      </w:r>
+      <w:r>
+        <w:t xml:space="preserve">alancers in der Anwendung wird im Kapitel …. Unter Verwendung von </w:t>
       </w:r>
       <w:proofErr w:type="spellStart"/>
       <w:r>
@@ -29000,27 +29360,14 @@
       <w:r>
         <w:t xml:space="preserve">Abbildung </w:t>
       </w:r>
-      <w:r>
-        <w:fldChar w:fldCharType="begin"/>
-      </w:r>
-      <w:r>
-        <w:instrText xml:space="preserve"> SEQ Abbildung \* ARABIC </w:instrText>
-      </w:r>
-      <w:r>
-        <w:fldChar w:fldCharType="separate"/>
-      </w:r>
-      <w:r>
-        <w:rPr>
-          <w:noProof/>
-        </w:rPr>
-        <w:t>27</w:t>
-      </w:r>
-      <w:r>
-        <w:rPr>
-          <w:noProof/>
-        </w:rPr>
-        <w:fldChar w:fldCharType="end"/>
-      </w:r>
+      <w:fldSimple w:instr=" SEQ Abbildung \* ARABIC ">
+        <w:r>
+          <w:rPr>
+            <w:noProof/>
+          </w:rPr>
+          <w:t>27</w:t>
+        </w:r>
+      </w:fldSimple>
       <w:r>
         <w:t xml:space="preserve"> </w:t>
       </w:r>
@@ -29374,27 +29721,14 @@
       <w:r>
         <w:t xml:space="preserve">Abbildung </w:t>
       </w:r>
-      <w:r>
-        <w:fldChar w:fldCharType="begin"/>
-      </w:r>
-      <w:r>
-        <w:instrText xml:space="preserve"> SEQ Abbildung \* ARABIC </w:instrText>
-      </w:r>
-      <w:r>
-        <w:fldChar w:fldCharType="separate"/>
-      </w:r>
-      <w:r>
-        <w:rPr>
-          <w:noProof/>
-        </w:rPr>
-        <w:t>28</w:t>
-      </w:r>
-      <w:r>
-        <w:rPr>
-          <w:noProof/>
-        </w:rPr>
-        <w:fldChar w:fldCharType="end"/>
-      </w:r>
+      <w:fldSimple w:instr=" SEQ Abbildung \* ARABIC ">
+        <w:r>
+          <w:rPr>
+            <w:noProof/>
+          </w:rPr>
+          <w:t>28</w:t>
+        </w:r>
+      </w:fldSimple>
       <w:r>
         <w:t xml:space="preserve"> </w:t>
       </w:r>
@@ -30106,27 +30440,14 @@
       <w:r>
         <w:t xml:space="preserve">Abbildung </w:t>
       </w:r>
-      <w:r>
-        <w:fldChar w:fldCharType="begin"/>
-      </w:r>
-      <w:r>
-        <w:instrText xml:space="preserve"> SEQ Abbildung \* ARABIC </w:instrText>
-      </w:r>
-      <w:r>
-        <w:fldChar w:fldCharType="separate"/>
-      </w:r>
-      <w:r>
-        <w:rPr>
-          <w:noProof/>
-        </w:rPr>
-        <w:t>29</w:t>
-      </w:r>
-      <w:r>
-        <w:rPr>
-          <w:noProof/>
-        </w:rPr>
-        <w:fldChar w:fldCharType="end"/>
-      </w:r>
+      <w:fldSimple w:instr=" SEQ Abbildung \* ARABIC ">
+        <w:r>
+          <w:rPr>
+            <w:noProof/>
+          </w:rPr>
+          <w:t>29</w:t>
+        </w:r>
+      </w:fldSimple>
       <w:r>
         <w:t xml:space="preserve"> </w:t>
       </w:r>
@@ -30330,27 +30651,14 @@
       <w:r>
         <w:t xml:space="preserve"> </w:t>
       </w:r>
-      <w:r>
-        <w:fldChar w:fldCharType="begin"/>
-      </w:r>
-      <w:r>
-        <w:instrText xml:space="preserve"> SEQ Abbildung \* ARABIC </w:instrText>
-      </w:r>
-      <w:r>
-        <w:fldChar w:fldCharType="separate"/>
-      </w:r>
-      <w:r>
-        <w:rPr>
-          <w:noProof/>
-        </w:rPr>
-        <w:t>30</w:t>
-      </w:r>
-      <w:r>
-        <w:rPr>
-          <w:noProof/>
-        </w:rPr>
-        <w:fldChar w:fldCharType="end"/>
-      </w:r>
+      <w:fldSimple w:instr=" SEQ Abbildung \* ARABIC ">
+        <w:r>
+          <w:rPr>
+            <w:noProof/>
+          </w:rPr>
+          <w:t>30</w:t>
+        </w:r>
+      </w:fldSimple>
       <w:r>
         <w:t xml:space="preserve"> </w:t>
       </w:r>
@@ -31203,27 +31511,14 @@
       <w:r>
         <w:t xml:space="preserve">Abbildung </w:t>
       </w:r>
-      <w:r>
-        <w:fldChar w:fldCharType="begin"/>
-      </w:r>
-      <w:r>
-        <w:instrText xml:space="preserve"> SEQ Abbildung \* ARABIC </w:instrText>
-      </w:r>
-      <w:r>
-        <w:fldChar w:fldCharType="separate"/>
-      </w:r>
-      <w:r>
-        <w:rPr>
-          <w:noProof/>
-        </w:rPr>
-        <w:t>31</w:t>
-      </w:r>
-      <w:r>
-        <w:rPr>
-          <w:noProof/>
-        </w:rPr>
-        <w:fldChar w:fldCharType="end"/>
-      </w:r>
+      <w:fldSimple w:instr=" SEQ Abbildung \* ARABIC ">
+        <w:r>
+          <w:rPr>
+            <w:noProof/>
+          </w:rPr>
+          <w:t>31</w:t>
+        </w:r>
+      </w:fldSimple>
       <w:r>
         <w:t xml:space="preserve"> Spring Security Filterkette, </w:t>
       </w:r>
@@ -31518,27 +31813,14 @@
       <w:r>
         <w:t xml:space="preserve">Abbildung </w:t>
       </w:r>
-      <w:r>
-        <w:fldChar w:fldCharType="begin"/>
-      </w:r>
-      <w:r>
-        <w:instrText xml:space="preserve"> SEQ Abbildung \* ARABIC </w:instrText>
-      </w:r>
-      <w:r>
-        <w:fldChar w:fldCharType="separate"/>
-      </w:r>
-      <w:r>
-        <w:rPr>
-          <w:noProof/>
-        </w:rPr>
-        <w:t>32</w:t>
-      </w:r>
-      <w:r>
-        <w:rPr>
-          <w:noProof/>
-        </w:rPr>
-        <w:fldChar w:fldCharType="end"/>
-      </w:r>
+      <w:fldSimple w:instr=" SEQ Abbildung \* ARABIC ">
+        <w:r>
+          <w:rPr>
+            <w:noProof/>
+          </w:rPr>
+          <w:t>32</w:t>
+        </w:r>
+      </w:fldSimple>
       <w:r>
         <w:t xml:space="preserve"> </w:t>
       </w:r>
@@ -31804,7 +32086,13 @@
         </w:numPr>
       </w:pPr>
       <w:r>
-        <w:t xml:space="preserve">Loadbalancer </w:t>
+        <w:t>Load</w:t>
+      </w:r>
+      <w:r>
+        <w:t xml:space="preserve"> B</w:t>
+      </w:r>
+      <w:r>
+        <w:t xml:space="preserve">alancer </w:t>
       </w:r>
       <w:r>
         <w:t>(</w:t>
@@ -32411,27 +32699,14 @@
       <w:r>
         <w:t xml:space="preserve">Abbildung </w:t>
       </w:r>
-      <w:r>
-        <w:fldChar w:fldCharType="begin"/>
-      </w:r>
-      <w:r>
-        <w:instrText xml:space="preserve"> SEQ Abbildung \* ARABIC </w:instrText>
-      </w:r>
-      <w:r>
-        <w:fldChar w:fldCharType="separate"/>
-      </w:r>
-      <w:r>
-        <w:rPr>
-          <w:noProof/>
-        </w:rPr>
-        <w:t>33</w:t>
-      </w:r>
-      <w:r>
-        <w:rPr>
-          <w:noProof/>
-        </w:rPr>
-        <w:fldChar w:fldCharType="end"/>
-      </w:r>
+      <w:fldSimple w:instr=" SEQ Abbildung \* ARABIC ">
+        <w:r>
+          <w:rPr>
+            <w:noProof/>
+          </w:rPr>
+          <w:t>33</w:t>
+        </w:r>
+      </w:fldSimple>
       <w:r>
         <w:t xml:space="preserve"> Besucherservice </w:t>
       </w:r>
@@ -32874,27 +33149,14 @@
       <w:r>
         <w:t xml:space="preserve">Abbildung </w:t>
       </w:r>
-      <w:r>
-        <w:fldChar w:fldCharType="begin"/>
-      </w:r>
-      <w:r>
-        <w:instrText xml:space="preserve"> SEQ Abbildung \* ARABIC </w:instrText>
-      </w:r>
-      <w:r>
-        <w:fldChar w:fldCharType="separate"/>
-      </w:r>
-      <w:r>
-        <w:rPr>
-          <w:noProof/>
-        </w:rPr>
-        <w:t>34</w:t>
-      </w:r>
-      <w:r>
-        <w:rPr>
-          <w:noProof/>
-        </w:rPr>
-        <w:fldChar w:fldCharType="end"/>
-      </w:r>
+      <w:fldSimple w:instr=" SEQ Abbildung \* ARABIC ">
+        <w:r>
+          <w:rPr>
+            <w:noProof/>
+          </w:rPr>
+          <w:t>34</w:t>
+        </w:r>
+      </w:fldSimple>
       <w:r>
         <w:t xml:space="preserve"> Implementierung </w:t>
       </w:r>
@@ -33616,27 +33878,14 @@
       <w:r>
         <w:t xml:space="preserve">Abbildung </w:t>
       </w:r>
-      <w:r>
-        <w:fldChar w:fldCharType="begin"/>
-      </w:r>
-      <w:r>
-        <w:instrText xml:space="preserve"> SEQ Abbildung \* ARABIC </w:instrText>
-      </w:r>
-      <w:r>
-        <w:fldChar w:fldCharType="separate"/>
-      </w:r>
-      <w:r>
-        <w:rPr>
-          <w:noProof/>
-        </w:rPr>
-        <w:t>35</w:t>
-      </w:r>
-      <w:r>
-        <w:rPr>
-          <w:noProof/>
-        </w:rPr>
-        <w:fldChar w:fldCharType="end"/>
-      </w:r>
+      <w:fldSimple w:instr=" SEQ Abbildung \* ARABIC ">
+        <w:r>
+          <w:rPr>
+            <w:noProof/>
+          </w:rPr>
+          <w:t>35</w:t>
+        </w:r>
+      </w:fldSimple>
       <w:r>
         <w:t xml:space="preserve"> </w:t>
       </w:r>
@@ -34732,27 +34981,14 @@
       <w:r>
         <w:t xml:space="preserve">Abbildung </w:t>
       </w:r>
-      <w:r>
-        <w:fldChar w:fldCharType="begin"/>
-      </w:r>
-      <w:r>
-        <w:instrText xml:space="preserve"> SEQ Abbildung \* ARABIC </w:instrText>
-      </w:r>
-      <w:r>
-        <w:fldChar w:fldCharType="separate"/>
-      </w:r>
-      <w:r>
-        <w:rPr>
-          <w:noProof/>
-        </w:rPr>
-        <w:t>36</w:t>
-      </w:r>
-      <w:r>
-        <w:rPr>
-          <w:noProof/>
-        </w:rPr>
-        <w:fldChar w:fldCharType="end"/>
-      </w:r>
+      <w:fldSimple w:instr=" SEQ Abbildung \* ARABIC ">
+        <w:r>
+          <w:rPr>
+            <w:noProof/>
+          </w:rPr>
+          <w:t>36</w:t>
+        </w:r>
+      </w:fldSimple>
       <w:r>
         <w:t xml:space="preserve"> Circuit Breaker Konfiguration, Besucherservice guestController.java</w:t>
       </w:r>
@@ -35252,27 +35488,14 @@
       <w:r>
         <w:t xml:space="preserve">Abbildung </w:t>
       </w:r>
-      <w:r>
-        <w:fldChar w:fldCharType="begin"/>
-      </w:r>
-      <w:r>
-        <w:instrText xml:space="preserve"> SEQ Abbildung \* ARABIC </w:instrText>
-      </w:r>
-      <w:r>
-        <w:fldChar w:fldCharType="separate"/>
-      </w:r>
-      <w:r>
-        <w:rPr>
-          <w:noProof/>
-        </w:rPr>
-        <w:t>37</w:t>
-      </w:r>
-      <w:r>
-        <w:rPr>
-          <w:noProof/>
-        </w:rPr>
-        <w:fldChar w:fldCharType="end"/>
-      </w:r>
+      <w:fldSimple w:instr=" SEQ Abbildung \* ARABIC ">
+        <w:r>
+          <w:rPr>
+            <w:noProof/>
+          </w:rPr>
+          <w:t>37</w:t>
+        </w:r>
+      </w:fldSimple>
       <w:r>
         <w:t xml:space="preserve"> </w:t>
       </w:r>
@@ -36190,27 +36413,14 @@
       <w:r>
         <w:t xml:space="preserve">Abbildung </w:t>
       </w:r>
-      <w:r>
-        <w:fldChar w:fldCharType="begin"/>
-      </w:r>
-      <w:r>
-        <w:instrText xml:space="preserve"> SEQ Abbildung \* ARABIC </w:instrText>
-      </w:r>
-      <w:r>
-        <w:fldChar w:fldCharType="separate"/>
-      </w:r>
-      <w:r>
-        <w:rPr>
-          <w:noProof/>
-        </w:rPr>
-        <w:t>38</w:t>
-      </w:r>
-      <w:r>
-        <w:rPr>
-          <w:noProof/>
-        </w:rPr>
-        <w:fldChar w:fldCharType="end"/>
-      </w:r>
+      <w:fldSimple w:instr=" SEQ Abbildung \* ARABIC ">
+        <w:r>
+          <w:rPr>
+            <w:noProof/>
+          </w:rPr>
+          <w:t>38</w:t>
+        </w:r>
+      </w:fldSimple>
       <w:r>
         <w:t xml:space="preserve"> Test des Circuit Breakers über eine </w:t>
       </w:r>
@@ -37032,27 +37242,14 @@
       <w:r>
         <w:t xml:space="preserve">Abbildung </w:t>
       </w:r>
-      <w:r>
-        <w:fldChar w:fldCharType="begin"/>
-      </w:r>
-      <w:r>
-        <w:instrText xml:space="preserve"> SEQ Abbildung \* ARABIC </w:instrText>
-      </w:r>
-      <w:r>
-        <w:fldChar w:fldCharType="separate"/>
-      </w:r>
-      <w:r>
-        <w:rPr>
-          <w:noProof/>
-        </w:rPr>
-        <w:t>39</w:t>
-      </w:r>
-      <w:r>
-        <w:rPr>
-          <w:noProof/>
-        </w:rPr>
-        <w:fldChar w:fldCharType="end"/>
-      </w:r>
+      <w:fldSimple w:instr=" SEQ Abbildung \* ARABIC ">
+        <w:r>
+          <w:rPr>
+            <w:noProof/>
+          </w:rPr>
+          <w:t>39</w:t>
+        </w:r>
+      </w:fldSimple>
       <w:r>
         <w:t xml:space="preserve"> Firmenservice Controller </w:t>
       </w:r>
@@ -37166,27 +37363,14 @@
       <w:r>
         <w:t xml:space="preserve">Abbildung </w:t>
       </w:r>
-      <w:r>
-        <w:fldChar w:fldCharType="begin"/>
-      </w:r>
-      <w:r>
-        <w:instrText xml:space="preserve"> SEQ Abbildung \* ARABIC </w:instrText>
-      </w:r>
-      <w:r>
-        <w:fldChar w:fldCharType="separate"/>
-      </w:r>
-      <w:r>
-        <w:rPr>
-          <w:noProof/>
-        </w:rPr>
-        <w:t>40</w:t>
-      </w:r>
-      <w:r>
-        <w:rPr>
-          <w:noProof/>
-        </w:rPr>
-        <w:fldChar w:fldCharType="end"/>
-      </w:r>
+      <w:fldSimple w:instr=" SEQ Abbildung \* ARABIC ">
+        <w:r>
+          <w:rPr>
+            <w:noProof/>
+          </w:rPr>
+          <w:t>40</w:t>
+        </w:r>
+      </w:fldSimple>
       <w:r>
         <w:t xml:space="preserve"> Test des Circuit Breakers Konsolenausgabe</w:t>
       </w:r>
@@ -38083,27 +38267,14 @@
       <w:r>
         <w:t xml:space="preserve">Abbildung </w:t>
       </w:r>
-      <w:r>
-        <w:fldChar w:fldCharType="begin"/>
-      </w:r>
-      <w:r>
-        <w:instrText xml:space="preserve"> SEQ Abbildung \* ARABIC </w:instrText>
-      </w:r>
-      <w:r>
-        <w:fldChar w:fldCharType="separate"/>
-      </w:r>
-      <w:r>
-        <w:rPr>
-          <w:noProof/>
-        </w:rPr>
-        <w:t>41</w:t>
-      </w:r>
-      <w:r>
-        <w:rPr>
-          <w:noProof/>
-        </w:rPr>
-        <w:fldChar w:fldCharType="end"/>
-      </w:r>
+      <w:fldSimple w:instr=" SEQ Abbildung \* ARABIC ">
+        <w:r>
+          <w:rPr>
+            <w:noProof/>
+          </w:rPr>
+          <w:t>41</w:t>
+        </w:r>
+      </w:fldSimple>
       <w:r>
         <w:t xml:space="preserve"> Besucherservice </w:t>
       </w:r>
@@ -38491,27 +38662,14 @@
       <w:r>
         <w:t xml:space="preserve">Abbildung </w:t>
       </w:r>
-      <w:r>
-        <w:fldChar w:fldCharType="begin"/>
-      </w:r>
-      <w:r>
-        <w:instrText xml:space="preserve"> SEQ Abbildung \* ARABIC </w:instrText>
-      </w:r>
-      <w:r>
-        <w:fldChar w:fldCharType="separate"/>
-      </w:r>
-      <w:r>
-        <w:rPr>
-          <w:noProof/>
-        </w:rPr>
-        <w:t>42</w:t>
-      </w:r>
-      <w:r>
-        <w:rPr>
-          <w:noProof/>
-        </w:rPr>
-        <w:fldChar w:fldCharType="end"/>
-      </w:r>
+      <w:fldSimple w:instr=" SEQ Abbildung \* ARABIC ">
+        <w:r>
+          <w:rPr>
+            <w:noProof/>
+          </w:rPr>
+          <w:t>42</w:t>
+        </w:r>
+      </w:fldSimple>
       <w:r>
         <w:t xml:space="preserve"> </w:t>
       </w:r>
@@ -38822,7 +38980,13 @@
         <w:t>Resilience4J</w:t>
       </w:r>
       <w:r>
-        <w:t xml:space="preserve"> oder der Loadbalancer Ribbon</w:t>
+        <w:t xml:space="preserve"> oder der Load</w:t>
+      </w:r>
+      <w:r>
+        <w:t xml:space="preserve"> B</w:t>
+      </w:r>
+      <w:r>
+        <w:t>alancer Ribbon</w:t>
       </w:r>
       <w:r>
         <w:t xml:space="preserve"> richtig funktionie</w:t>
@@ -39929,30 +40093,14 @@
       <w:r>
         <w:t xml:space="preserve">Abbildung </w:t>
       </w:r>
-      <w:r>
-        <w:fldChar w:fldCharType="begin"/>
-      </w:r>
-      <w:r>
-        <w:instrText xml:space="preserve"> SEQ </w:instrText>
-      </w:r>
-      <w:r>
-        <w:instrText xml:space="preserve">Abbildung \* ARABIC </w:instrText>
-      </w:r>
-      <w:r>
-        <w:fldChar w:fldCharType="separate"/>
-      </w:r>
-      <w:r>
-        <w:rPr>
-          <w:noProof/>
-        </w:rPr>
-        <w:t>43</w:t>
-      </w:r>
-      <w:r>
-        <w:rPr>
-          <w:noProof/>
-        </w:rPr>
-        <w:fldChar w:fldCharType="end"/>
-      </w:r>
+      <w:fldSimple w:instr=" SEQ Abbildung \* ARABIC ">
+        <w:r>
+          <w:rPr>
+            <w:noProof/>
+          </w:rPr>
+          <w:t>43</w:t>
+        </w:r>
+      </w:fldSimple>
       <w:r>
         <w:t xml:space="preserve"> JaegerConfig.java</w:t>
       </w:r>
@@ -40196,27 +40344,14 @@
       <w:r>
         <w:t xml:space="preserve">Abbildung </w:t>
       </w:r>
-      <w:r>
-        <w:fldChar w:fldCharType="begin"/>
-      </w:r>
-      <w:r>
-        <w:instrText xml:space="preserve"> SEQ Abbildung \* ARABIC </w:instrText>
-      </w:r>
-      <w:r>
-        <w:fldChar w:fldCharType="separate"/>
-      </w:r>
-      <w:r>
-        <w:rPr>
-          <w:noProof/>
-        </w:rPr>
-        <w:t>44</w:t>
-      </w:r>
-      <w:r>
-        <w:rPr>
-          <w:noProof/>
-        </w:rPr>
-        <w:fldChar w:fldCharType="end"/>
-      </w:r>
+      <w:fldSimple w:instr=" SEQ Abbildung \* ARABIC ">
+        <w:r>
+          <w:rPr>
+            <w:noProof/>
+          </w:rPr>
+          <w:t>44</w:t>
+        </w:r>
+      </w:fldSimple>
       <w:r>
         <w:t xml:space="preserve"> Jaeger Benutzeroberfläche</w:t>
       </w:r>
@@ -40449,27 +40584,14 @@
       <w:r>
         <w:t xml:space="preserve">Abbildung </w:t>
       </w:r>
-      <w:r>
-        <w:fldChar w:fldCharType="begin"/>
-      </w:r>
-      <w:r>
-        <w:instrText xml:space="preserve"> SEQ Abbildung \* ARABIC </w:instrText>
-      </w:r>
-      <w:r>
-        <w:fldChar w:fldCharType="separate"/>
-      </w:r>
-      <w:r>
-        <w:rPr>
-          <w:noProof/>
-        </w:rPr>
-        <w:t>45</w:t>
-      </w:r>
-      <w:r>
-        <w:rPr>
-          <w:noProof/>
-        </w:rPr>
-        <w:fldChar w:fldCharType="end"/>
-      </w:r>
+      <w:fldSimple w:instr=" SEQ Abbildung \* ARABIC ">
+        <w:r>
+          <w:rPr>
+            <w:noProof/>
+          </w:rPr>
+          <w:t>45</w:t>
+        </w:r>
+      </w:fldSimple>
       <w:r>
         <w:t xml:space="preserve"> </w:t>
       </w:r>
@@ -40585,7 +40707,13 @@
         <w:t xml:space="preserve"> für die Verwendung von Jaeger</w:t>
       </w:r>
       <w:r>
-        <w:t xml:space="preserve"> zeigt ein Test des Loadbalancers</w:t>
+        <w:t xml:space="preserve"> zeigt ein Test des Load</w:t>
+      </w:r>
+      <w:r>
+        <w:t xml:space="preserve"> B</w:t>
+      </w:r>
+      <w:r>
+        <w:t>alancers</w:t>
       </w:r>
       <w:r>
         <w:t>. Dazu wurde</w:t>
@@ -40597,7 +40725,13 @@
         <w:t xml:space="preserve"> Ein Firmenservices wurde mit dem Port 61603 gestartet. Der andere wurde mit dem Port 54471 gestartet.</w:t>
       </w:r>
       <w:r>
-        <w:t xml:space="preserve"> Für den Funktionstest des Loadbalancers </w:t>
+        <w:t xml:space="preserve"> Für den Funktionstest des Load</w:t>
+      </w:r>
+      <w:r>
+        <w:t xml:space="preserve"> B</w:t>
+      </w:r>
+      <w:r>
+        <w:t xml:space="preserve">alancers </w:t>
       </w:r>
       <w:r>
         <w:t xml:space="preserve">wurde </w:t>
@@ -40747,7 +40881,19 @@
         <w:rPr>
           <w:rStyle w:val="json-markup-string"/>
         </w:rPr>
-        <w:t>Der Funktionstest des Loadbalancers war für diesen Anwendungsfall erfolgreich</w:t>
+        <w:t>Der Funktionstest des Load</w:t>
+      </w:r>
+      <w:r>
+        <w:rPr>
+          <w:rStyle w:val="json-markup-string"/>
+        </w:rPr>
+        <w:t xml:space="preserve"> B</w:t>
+      </w:r>
+      <w:r>
+        <w:rPr>
+          <w:rStyle w:val="json-markup-string"/>
+        </w:rPr>
+        <w:t>alancers war für diesen Anwendungsfall erfolgreich</w:t>
       </w:r>
       <w:r>
         <w:rPr>
@@ -40846,27 +40992,14 @@
       <w:r>
         <w:t xml:space="preserve">Abbildung </w:t>
       </w:r>
-      <w:r>
-        <w:fldChar w:fldCharType="begin"/>
-      </w:r>
-      <w:r>
-        <w:instrText xml:space="preserve"> SEQ Abbildung \* ARABIC </w:instrText>
-      </w:r>
-      <w:r>
-        <w:fldChar w:fldCharType="separate"/>
-      </w:r>
-      <w:r>
-        <w:rPr>
-          <w:noProof/>
-        </w:rPr>
-        <w:t>46</w:t>
-      </w:r>
-      <w:r>
-        <w:rPr>
-          <w:noProof/>
-        </w:rPr>
-        <w:fldChar w:fldCharType="end"/>
-      </w:r>
+      <w:fldSimple w:instr=" SEQ Abbildung \* ARABIC ">
+        <w:r>
+          <w:rPr>
+            <w:noProof/>
+          </w:rPr>
+          <w:t>46</w:t>
+        </w:r>
+      </w:fldSimple>
       <w:r>
         <w:t xml:space="preserve"> Firmenservice Adressangabe</w:t>
       </w:r>
@@ -41674,7 +41807,21 @@
           <w:b/>
           <w:bCs/>
         </w:rPr>
-        <w:t>Loadbalancer</w:t>
+        <w:t>Load</w:t>
+      </w:r>
+      <w:r>
+        <w:rPr>
+          <w:b/>
+          <w:bCs/>
+        </w:rPr>
+        <w:t xml:space="preserve"> B</w:t>
+      </w:r>
+      <w:r>
+        <w:rPr>
+          <w:b/>
+          <w:bCs/>
+        </w:rPr>
+        <w:t>alancer</w:t>
       </w:r>
     </w:p>
     <w:p>
@@ -41682,7 +41829,13 @@
         <w:pStyle w:val="Listenabsatz"/>
       </w:pPr>
       <w:r>
-        <w:t xml:space="preserve">Die Verwendung eines Loadbalancers </w:t>
+        <w:t>Die Verwendung eines Load</w:t>
+      </w:r>
+      <w:r>
+        <w:t xml:space="preserve"> B</w:t>
+      </w:r>
+      <w:r>
+        <w:t xml:space="preserve">alancers </w:t>
       </w:r>
       <w:r>
         <w:t xml:space="preserve">trägt </w:t>
@@ -41717,7 +41870,13 @@
         <w:t xml:space="preserve"> werden sollten. Solange das System </w:t>
       </w:r>
       <w:r>
-        <w:t xml:space="preserve">mit jeweils nur einer Instanz von jedem Microservice stabil läuft, ist der Einsatz eines Loadbalancers nicht erforderlich. </w:t>
+        <w:t>mit jeweils nur einer Instanz von jedem Microservice stabil läuft, ist der Einsatz eines Load</w:t>
+      </w:r>
+      <w:r>
+        <w:t xml:space="preserve"> B</w:t>
+      </w:r>
+      <w:r>
+        <w:t xml:space="preserve">alancers nicht erforderlich. </w:t>
       </w:r>
     </w:p>
     <w:p>
@@ -42196,7 +42355,13 @@
         <w:t xml:space="preserve"> Spannend wäre die Frage </w:t>
       </w:r>
       <w:r>
-        <w:t>ab wann der Einsatz eines Loadbalancers für das System infrage kommt</w:t>
+        <w:t>ab wann der Einsatz eines Load</w:t>
+      </w:r>
+      <w:r>
+        <w:t xml:space="preserve"> B</w:t>
+      </w:r>
+      <w:r>
+        <w:t>alancers für das System infrage kommt</w:t>
       </w:r>
       <w:r>
         <w:t>.</w:t>
@@ -48841,14 +49006,27 @@
         <w:bottom w:val="single" w:sz="4" w:space="1" w:color="auto"/>
       </w:pBdr>
     </w:pPr>
-    <w:fldSimple w:instr=" STYLEREF  &quot;Ü1 Römisch&quot;  \* MERGEFORMAT ">
-      <w:r>
-        <w:rPr>
-          <w:noProof/>
-        </w:rPr>
-        <w:t>Abbildungs und Tabellenverzeichniss</w:t>
-      </w:r>
-    </w:fldSimple>
+    <w:r>
+      <w:fldChar w:fldCharType="begin"/>
+    </w:r>
+    <w:r>
+      <w:instrText xml:space="preserve"> STYLEREF  "Ü1 Römisch"  \* MERGEFORMAT </w:instrText>
+    </w:r>
+    <w:r>
+      <w:fldChar w:fldCharType="separate"/>
+    </w:r>
+    <w:r>
+      <w:rPr>
+        <w:noProof/>
+      </w:rPr>
+      <w:t>Abbildungs und Tabellenverzeichniss</w:t>
+    </w:r>
+    <w:r>
+      <w:rPr>
+        <w:noProof/>
+      </w:rPr>
+      <w:fldChar w:fldCharType="end"/>
+    </w:r>
   </w:p>
 </w:hdr>
 </file>
@@ -48862,14 +49040,27 @@
         <w:bottom w:val="single" w:sz="4" w:space="1" w:color="auto"/>
       </w:pBdr>
     </w:pPr>
-    <w:fldSimple w:instr=" STYLEREF  &quot;Überschrift 1&quot;  \* MERGEFORMAT ">
-      <w:r>
-        <w:rPr>
-          <w:noProof/>
-        </w:rPr>
-        <w:t>Grundlagen</w:t>
-      </w:r>
-    </w:fldSimple>
+    <w:r>
+      <w:fldChar w:fldCharType="begin"/>
+    </w:r>
+    <w:r>
+      <w:instrText xml:space="preserve"> STYLEREF  "Überschrift 1"  \* MERGEFORMAT </w:instrText>
+    </w:r>
+    <w:r>
+      <w:fldChar w:fldCharType="separate"/>
+    </w:r>
+    <w:r>
+      <w:rPr>
+        <w:noProof/>
+      </w:rPr>
+      <w:t>Implementierung</w:t>
+    </w:r>
+    <w:r>
+      <w:rPr>
+        <w:noProof/>
+      </w:rPr>
+      <w:fldChar w:fldCharType="end"/>
+    </w:r>
   </w:p>
 </w:hdr>
 </file>
@@ -48880,14 +49071,27 @@
     <w:pPr>
       <w:pStyle w:val="Kopfzeile"/>
     </w:pPr>
-    <w:fldSimple w:instr=" STYLEREF  &quot;Ü1 Römisch&quot;  \* MERGEFORMAT ">
-      <w:r>
-        <w:rPr>
-          <w:noProof/>
-        </w:rPr>
-        <w:t>Selstständigkeitserklärung</w:t>
-      </w:r>
-    </w:fldSimple>
+    <w:r>
+      <w:fldChar w:fldCharType="begin"/>
+    </w:r>
+    <w:r>
+      <w:instrText xml:space="preserve"> STYLEREF  "Ü1 Römisch"  \* MERGEFORMAT </w:instrText>
+    </w:r>
+    <w:r>
+      <w:fldChar w:fldCharType="separate"/>
+    </w:r>
+    <w:r>
+      <w:rPr>
+        <w:noProof/>
+      </w:rPr>
+      <w:t>Abbildungs und Tabellenverzeichniss</w:t>
+    </w:r>
+    <w:r>
+      <w:rPr>
+        <w:noProof/>
+      </w:rPr>
+      <w:fldChar w:fldCharType="end"/>
+    </w:r>
   </w:p>
 </w:hdr>
 </file>

</xml_diff>